<commit_message>
update union set to priority queue
</commit_message>
<xml_diff>
--- a/Project Report.docx
+++ b/Project Report.docx
@@ -1391,13 +1391,31 @@
         </w:rPr>
         <w:t xml:space="preserve">determine vertex’s </w:t>
       </w:r>
+      <w:r>
+        <w:rPr>
+          <w:rFonts w:ascii="Calibri" w:eastAsia="宋体" w:hAnsi="Calibri"/>
+        </w:rPr>
+        <w:t xml:space="preserve">set </w:t>
+      </w:r>
+      <w:r>
+        <w:rPr>
+          <w:rFonts w:ascii="Calibri" w:eastAsia="宋体" w:hAnsi="Calibri" w:hint="eastAsia"/>
+        </w:rPr>
+        <w:t>in</w:t>
+      </w:r>
+      <w:r>
+        <w:rPr>
+          <w:rFonts w:ascii="Calibri" w:eastAsia="宋体" w:hAnsi="Calibri"/>
+        </w:rPr>
+        <w:t xml:space="preserve"> heap</w:t>
+      </w:r>
       <w:bookmarkStart w:id="0" w:name="_GoBack"/>
       <w:bookmarkEnd w:id="0"/>
       <w:r>
         <w:rPr>
           <w:rFonts w:ascii="Calibri" w:eastAsia="宋体" w:hAnsi="Calibri"/>
         </w:rPr>
-        <w:t>set.)</w:t>
+        <w:t>)</w:t>
       </w:r>
     </w:p>
     <w:p>

</xml_diff>

<commit_message>
final version except report
</commit_message>
<xml_diff>
--- a/Project Report.docx
+++ b/Project Report.docx
@@ -797,7 +797,6 @@
         <w:t xml:space="preserve">If </w:t>
       </w:r>
       <w:proofErr w:type="spellStart"/>
-      <w:proofErr w:type="gramStart"/>
       <w:r>
         <w:rPr>
           <w:rFonts w:ascii="Calibri" w:eastAsia="宋体" w:hAnsi="Calibri"/>
@@ -805,7 +804,6 @@
         <w:t>e.start</w:t>
       </w:r>
       <w:proofErr w:type="spellEnd"/>
-      <w:proofErr w:type="gramEnd"/>
       <w:r>
         <w:rPr>
           <w:rFonts w:ascii="Calibri" w:eastAsia="宋体" w:hAnsi="Calibri"/>
@@ -872,7 +870,6 @@
         <w:t xml:space="preserve"> in one set, </w:t>
       </w:r>
       <w:proofErr w:type="spellStart"/>
-      <w:proofErr w:type="gramStart"/>
       <w:r>
         <w:rPr>
           <w:rFonts w:ascii="Calibri" w:eastAsia="宋体" w:hAnsi="Calibri"/>
@@ -880,7 +877,6 @@
         <w:t>e.start</w:t>
       </w:r>
       <w:proofErr w:type="spellEnd"/>
-      <w:proofErr w:type="gramEnd"/>
       <w:r>
         <w:rPr>
           <w:rFonts w:ascii="Calibri" w:eastAsia="宋体" w:hAnsi="Calibri"/>
@@ -919,7 +915,6 @@
         <w:t xml:space="preserve"> </w:t>
       </w:r>
       <w:proofErr w:type="spellStart"/>
-      <w:proofErr w:type="gramStart"/>
       <w:r>
         <w:rPr>
           <w:rFonts w:ascii="Calibri" w:eastAsia="宋体" w:hAnsi="Calibri"/>
@@ -927,7 +922,6 @@
         <w:t>e.start</w:t>
       </w:r>
       <w:proofErr w:type="spellEnd"/>
-      <w:proofErr w:type="gramEnd"/>
       <w:r>
         <w:rPr>
           <w:rFonts w:ascii="Calibri" w:eastAsia="宋体" w:hAnsi="Calibri"/>
@@ -1016,6 +1010,8 @@
         </w:rPr>
         <w:t xml:space="preserve"> </w:t>
       </w:r>
+      <w:bookmarkStart w:id="0" w:name="_GoBack"/>
+      <w:bookmarkEnd w:id="0"/>
     </w:p>
     <w:p>
       <w:pPr>
@@ -1671,14 +1667,26 @@
     <w:p>
       <w:pPr>
         <w:rPr>
+          <w:rFonts w:ascii="Calibri" w:eastAsia="宋体" w:hAnsi="Calibri"/>
+        </w:rPr>
+      </w:pPr>
+      <w:r>
+        <w:rPr>
+          <w:rFonts w:ascii="Calibri" w:eastAsia="宋体" w:hAnsi="Calibri"/>
+        </w:rPr>
+        <w:t>For each edge</w:t>
+      </w:r>
+      <w:r>
+        <w:rPr>
           <w:rFonts w:ascii="Calibri" w:eastAsia="宋体" w:hAnsi="Calibri" w:hint="eastAsia"/>
         </w:rPr>
-      </w:pPr>
-      <w:r>
-        <w:rPr>
-          <w:rFonts w:ascii="Calibri" w:eastAsia="宋体" w:hAnsi="Calibri"/>
-        </w:rPr>
-        <w:t>For each edge</w:t>
+        <w:t>∣</w:t>
+      </w:r>
+      <w:r>
+        <w:rPr>
+          <w:rFonts w:ascii="Calibri" w:eastAsia="宋体" w:hAnsi="Calibri"/>
+        </w:rPr>
+        <w:t>E</w:t>
       </w:r>
       <w:r>
         <w:rPr>
@@ -1690,53 +1698,156 @@
         <w:rPr>
           <w:rFonts w:ascii="Calibri" w:eastAsia="宋体" w:hAnsi="Calibri"/>
         </w:rPr>
+        <w:t xml:space="preserve">(at most </w:t>
+      </w:r>
+      <w:r>
+        <w:rPr>
+          <w:rFonts w:ascii="Calibri" w:eastAsia="宋体" w:hAnsi="Calibri" w:hint="eastAsia"/>
+        </w:rPr>
+        <w:t>∣</w:t>
+      </w:r>
+      <w:r>
+        <w:rPr>
+          <w:rFonts w:ascii="Calibri" w:eastAsia="宋体" w:hAnsi="Calibri"/>
+        </w:rPr>
+        <w:t>V</w:t>
+      </w:r>
+      <w:r>
+        <w:rPr>
+          <w:rFonts w:ascii="Calibri" w:eastAsia="宋体" w:hAnsi="Calibri" w:hint="eastAsia"/>
+        </w:rPr>
+        <w:t>∣</w:t>
+      </w:r>
+      <w:r>
+        <w:rPr>
+          <w:rFonts w:ascii="Calibri" w:eastAsia="宋体" w:hAnsi="Calibri" w:hint="eastAsia"/>
+        </w:rPr>
+        <w:t>-</w:t>
+      </w:r>
+      <w:r>
+        <w:rPr>
+          <w:rFonts w:ascii="Calibri" w:eastAsia="宋体" w:hAnsi="Calibri"/>
+        </w:rPr>
+        <w:t xml:space="preserve"> </w:t>
+      </w:r>
+      <w:r>
+        <w:rPr>
+          <w:rFonts w:ascii="Calibri" w:eastAsia="宋体" w:hAnsi="Calibri" w:hint="eastAsia"/>
+        </w:rPr>
+        <w:t>1</w:t>
+      </w:r>
+      <w:r>
+        <w:rPr>
+          <w:rFonts w:ascii="Calibri" w:eastAsia="宋体" w:hAnsi="Calibri"/>
+        </w:rPr>
+        <w:t xml:space="preserve">), we determine if it form a cycle, </w:t>
+      </w:r>
+      <w:r>
+        <w:rPr>
+          <w:rFonts w:ascii="Calibri" w:eastAsia="宋体" w:hAnsi="Calibri"/>
+        </w:rPr>
+        <w:t>time complexity is</w:t>
+      </w:r>
+      <w:r>
+        <w:rPr>
+          <w:rFonts w:ascii="Calibri" w:eastAsia="宋体" w:hAnsi="Calibri"/>
+        </w:rPr>
+        <w:t xml:space="preserve"> </w:t>
+      </w:r>
+      <w:r>
+        <w:rPr>
+          <w:rFonts w:ascii="Calibri" w:eastAsia="宋体" w:hAnsi="Calibri"/>
+        </w:rPr>
+        <w:t>V</w:t>
+      </w:r>
+      <w:r>
+        <w:rPr>
+          <w:rFonts w:ascii="Calibri" w:eastAsia="宋体" w:hAnsi="Calibri" w:hint="eastAsia"/>
+        </w:rPr>
+        <w:t xml:space="preserve"> + </w:t>
+      </w:r>
+      <w:proofErr w:type="spellStart"/>
+      <w:r>
+        <w:rPr>
+          <w:rFonts w:ascii="Calibri" w:eastAsia="宋体" w:hAnsi="Calibri"/>
+        </w:rPr>
         <w:t>E</w:t>
       </w:r>
       <w:r>
         <w:rPr>
           <w:rFonts w:ascii="Calibri" w:eastAsia="宋体" w:hAnsi="Calibri" w:hint="eastAsia"/>
         </w:rPr>
-        <w:t>∣</w:t>
-      </w:r>
-      <w:r>
-        <w:rPr>
-          <w:rFonts w:ascii="Calibri" w:eastAsia="宋体" w:hAnsi="Calibri"/>
-        </w:rPr>
-        <w:t xml:space="preserve">(at most </w:t>
-      </w:r>
+        <w:t>logV</w:t>
+      </w:r>
+      <w:proofErr w:type="spellEnd"/>
+    </w:p>
+    <w:p>
+      <w:pPr>
+        <w:rPr>
+          <w:rFonts w:ascii="Calibri" w:eastAsia="宋体" w:hAnsi="Calibri"/>
+        </w:rPr>
+      </w:pPr>
       <w:r>
         <w:rPr>
           <w:rFonts w:ascii="Calibri" w:eastAsia="宋体" w:hAnsi="Calibri" w:hint="eastAsia"/>
         </w:rPr>
-        <w:t>∣</w:t>
-      </w:r>
-      <w:r>
-        <w:rPr>
-          <w:rFonts w:ascii="Calibri" w:eastAsia="宋体" w:hAnsi="Calibri"/>
-        </w:rPr>
-        <w:t>V</w:t>
-      </w:r>
-      <w:r>
-        <w:rPr>
-          <w:rFonts w:ascii="Calibri" w:eastAsia="宋体" w:hAnsi="Calibri" w:hint="eastAsia"/>
-        </w:rPr>
-        <w:t>∣</w:t>
-      </w:r>
-      <w:r>
-        <w:rPr>
-          <w:rFonts w:ascii="Calibri" w:eastAsia="宋体" w:hAnsi="Calibri" w:hint="eastAsia"/>
-        </w:rPr>
-        <w:t>-</w:t>
-      </w:r>
-      <w:r>
-        <w:rPr>
-          <w:rFonts w:ascii="Calibri" w:eastAsia="宋体" w:hAnsi="Calibri"/>
-        </w:rPr>
-        <w:t xml:space="preserve"> </w:t>
-      </w:r>
-      <w:r>
-        <w:rPr>
-          <w:rFonts w:ascii="Calibri" w:eastAsia="宋体" w:hAnsi="Calibri" w:hint="eastAsia"/>
+        <w:t xml:space="preserve">Because </w:t>
+      </w:r>
+      <w:r>
+        <w:rPr>
+          <w:rFonts w:ascii="Calibri" w:eastAsia="宋体" w:hAnsi="Calibri"/>
+        </w:rPr>
+        <w:t>for each edge we have to find two vertices’ set in heap</w:t>
+      </w:r>
+      <w:r>
+        <w:rPr>
+          <w:rFonts w:ascii="Calibri" w:eastAsia="宋体" w:hAnsi="Calibri"/>
+        </w:rPr>
+        <w:t xml:space="preserve"> O(2logV)</w:t>
+      </w:r>
+      <w:r>
+        <w:rPr>
+          <w:rFonts w:ascii="Calibri" w:eastAsia="宋体" w:hAnsi="Calibri"/>
+        </w:rPr>
+        <w:t xml:space="preserve">, this takes </w:t>
+      </w:r>
+      <w:proofErr w:type="spellStart"/>
+      <w:r>
+        <w:rPr>
+          <w:rFonts w:ascii="Calibri" w:eastAsia="宋体" w:hAnsi="Calibri"/>
+        </w:rPr>
+        <w:t>logV</w:t>
+      </w:r>
+      <w:proofErr w:type="spellEnd"/>
+      <w:r>
+        <w:rPr>
+          <w:rFonts w:ascii="Calibri" w:eastAsia="宋体" w:hAnsi="Calibri"/>
+        </w:rPr>
+        <w:t xml:space="preserve"> and if they are in different set,</w:t>
+      </w:r>
+      <w:r>
+        <w:rPr>
+          <w:rFonts w:ascii="Calibri" w:eastAsia="宋体" w:hAnsi="Calibri"/>
+        </w:rPr>
+        <w:t xml:space="preserve"> we have to union </w:t>
+      </w:r>
+      <w:proofErr w:type="gramStart"/>
+      <w:r>
+        <w:rPr>
+          <w:rFonts w:ascii="Calibri" w:eastAsia="宋体" w:hAnsi="Calibri"/>
+        </w:rPr>
+        <w:t>them  O</w:t>
+      </w:r>
+      <w:proofErr w:type="gramEnd"/>
+      <w:r>
+        <w:rPr>
+          <w:rFonts w:ascii="Calibri" w:eastAsia="宋体" w:hAnsi="Calibri"/>
+        </w:rPr>
+        <w:t>(</w:t>
+      </w:r>
+      <w:r>
+        <w:rPr>
+          <w:rFonts w:ascii="Calibri" w:eastAsia="宋体" w:hAnsi="Calibri"/>
         </w:rPr>
         <w:t>1</w:t>
       </w:r>
@@ -1744,121 +1855,6 @@
         <w:rPr>
           <w:rFonts w:ascii="Calibri" w:eastAsia="宋体" w:hAnsi="Calibri"/>
         </w:rPr>
-        <w:t xml:space="preserve">), we determine if it form a cycle, </w:t>
-      </w:r>
-      <w:r>
-        <w:rPr>
-          <w:rFonts w:ascii="Calibri" w:eastAsia="宋体" w:hAnsi="Calibri"/>
-        </w:rPr>
-        <w:t>time complexity is</w:t>
-      </w:r>
-      <w:r>
-        <w:rPr>
-          <w:rFonts w:ascii="Calibri" w:eastAsia="宋体" w:hAnsi="Calibri"/>
-        </w:rPr>
-        <w:t xml:space="preserve"> </w:t>
-      </w:r>
-      <w:r>
-        <w:rPr>
-          <w:rFonts w:ascii="Calibri" w:eastAsia="宋体" w:hAnsi="Calibri"/>
-        </w:rPr>
-        <w:t>V</w:t>
-      </w:r>
-      <w:r>
-        <w:rPr>
-          <w:rFonts w:ascii="Calibri" w:eastAsia="宋体" w:hAnsi="Calibri" w:hint="eastAsia"/>
-        </w:rPr>
-        <w:t xml:space="preserve"> + </w:t>
-      </w:r>
-      <w:proofErr w:type="spellStart"/>
-      <w:r>
-        <w:rPr>
-          <w:rFonts w:ascii="Calibri" w:eastAsia="宋体" w:hAnsi="Calibri"/>
-        </w:rPr>
-        <w:t>E</w:t>
-      </w:r>
-      <w:r>
-        <w:rPr>
-          <w:rFonts w:ascii="Calibri" w:eastAsia="宋体" w:hAnsi="Calibri" w:hint="eastAsia"/>
-        </w:rPr>
-        <w:t>logV</w:t>
-      </w:r>
-      <w:proofErr w:type="spellEnd"/>
-    </w:p>
-    <w:p>
-      <w:pPr>
-        <w:rPr>
-          <w:rFonts w:ascii="Calibri" w:eastAsia="宋体" w:hAnsi="Calibri"/>
-        </w:rPr>
-      </w:pPr>
-      <w:r>
-        <w:rPr>
-          <w:rFonts w:ascii="Calibri" w:eastAsia="宋体" w:hAnsi="Calibri" w:hint="eastAsia"/>
-        </w:rPr>
-        <w:t xml:space="preserve">Because </w:t>
-      </w:r>
-      <w:r>
-        <w:rPr>
-          <w:rFonts w:ascii="Calibri" w:eastAsia="宋体" w:hAnsi="Calibri"/>
-        </w:rPr>
-        <w:t>for each edge we have to find two vertices’ set in heap</w:t>
-      </w:r>
-      <w:r>
-        <w:rPr>
-          <w:rFonts w:ascii="Calibri" w:eastAsia="宋体" w:hAnsi="Calibri"/>
-        </w:rPr>
-        <w:t xml:space="preserve"> O(2logV)</w:t>
-      </w:r>
-      <w:r>
-        <w:rPr>
-          <w:rFonts w:ascii="Calibri" w:eastAsia="宋体" w:hAnsi="Calibri"/>
-        </w:rPr>
-        <w:t xml:space="preserve">, this takes </w:t>
-      </w:r>
-      <w:proofErr w:type="spellStart"/>
-      <w:r>
-        <w:rPr>
-          <w:rFonts w:ascii="Calibri" w:eastAsia="宋体" w:hAnsi="Calibri"/>
-        </w:rPr>
-        <w:t>logV</w:t>
-      </w:r>
-      <w:proofErr w:type="spellEnd"/>
-      <w:r>
-        <w:rPr>
-          <w:rFonts w:ascii="Calibri" w:eastAsia="宋体" w:hAnsi="Calibri"/>
-        </w:rPr>
-        <w:t xml:space="preserve"> and if they are in different set,</w:t>
-      </w:r>
-      <w:r>
-        <w:rPr>
-          <w:rFonts w:ascii="Calibri" w:eastAsia="宋体" w:hAnsi="Calibri"/>
-        </w:rPr>
-        <w:t xml:space="preserve"> we have to union </w:t>
-      </w:r>
-      <w:proofErr w:type="gramStart"/>
-      <w:r>
-        <w:rPr>
-          <w:rFonts w:ascii="Calibri" w:eastAsia="宋体" w:hAnsi="Calibri"/>
-        </w:rPr>
-        <w:t>them  O</w:t>
-      </w:r>
-      <w:proofErr w:type="gramEnd"/>
-      <w:r>
-        <w:rPr>
-          <w:rFonts w:ascii="Calibri" w:eastAsia="宋体" w:hAnsi="Calibri"/>
-        </w:rPr>
-        <w:t>(</w:t>
-      </w:r>
-      <w:r>
-        <w:rPr>
-          <w:rFonts w:ascii="Calibri" w:eastAsia="宋体" w:hAnsi="Calibri"/>
-        </w:rPr>
-        <w:t>1</w:t>
-      </w:r>
-      <w:r>
-        <w:rPr>
-          <w:rFonts w:ascii="Calibri" w:eastAsia="宋体" w:hAnsi="Calibri"/>
-        </w:rPr>
         <w:t>)</w:t>
       </w:r>
       <w:r>
@@ -1877,15 +1873,7 @@
         <w:rPr>
           <w:rFonts w:ascii="Calibri" w:eastAsia="宋体" w:hAnsi="Calibri"/>
         </w:rPr>
-        <w:t>for union</w:t>
-      </w:r>
-      <w:bookmarkStart w:id="0" w:name="_GoBack"/>
-      <w:bookmarkEnd w:id="0"/>
-      <w:r>
-        <w:rPr>
-          <w:rFonts w:ascii="Calibri" w:eastAsia="宋体" w:hAnsi="Calibri"/>
-        </w:rPr>
-        <w:t xml:space="preserve"> set </w:t>
+        <w:t xml:space="preserve">for union set </w:t>
       </w:r>
       <w:r>
         <w:rPr>
@@ -2125,7 +2113,13 @@
         <w:rPr>
           <w:rFonts w:ascii="Calibri" w:eastAsia="宋体" w:hAnsi="Calibri"/>
         </w:rPr>
-        <w:t>Because in each vertex, you have to do a DFS, whose time complexity is V + E</w:t>
+        <w:t xml:space="preserve">Because in each vertex, you have to do a DFS, whose time complexity is V + </w:t>
+      </w:r>
+      <w:r>
+        <w:rPr>
+          <w:rFonts w:ascii="Calibri" w:eastAsia="宋体" w:hAnsi="Calibri"/>
+        </w:rPr>
+        <w:t>E, in this case should be V + V</w:t>
       </w:r>
     </w:p>
     <w:p>
@@ -2173,12 +2167,6 @@
         <w:rPr>
           <w:rFonts w:ascii="Calibri" w:eastAsia="宋体" w:hAnsi="Calibri"/>
         </w:rPr>
-        <w:t xml:space="preserve"> + VE</w:t>
-      </w:r>
-      <w:r>
-        <w:rPr>
-          <w:rFonts w:ascii="Calibri" w:eastAsia="宋体" w:hAnsi="Calibri"/>
-        </w:rPr>
         <w:t>)</w:t>
       </w:r>
     </w:p>
@@ -2286,21 +2274,21 @@
     <w:p>
       <w:pPr>
         <w:rPr>
+          <w:rFonts w:ascii="Calibri" w:eastAsia="宋体" w:hAnsi="Calibri"/>
+        </w:rPr>
+      </w:pPr>
+    </w:p>
+    <w:p>
+      <w:pPr>
+        <w:rPr>
+          <w:rFonts w:ascii="Calibri" w:eastAsia="宋体" w:hAnsi="Calibri"/>
+        </w:rPr>
+      </w:pPr>
+      <w:proofErr w:type="spellStart"/>
+      <w:r>
+        <w:rPr>
           <w:rFonts w:ascii="Calibri" w:eastAsia="宋体" w:hAnsi="Calibri" w:hint="eastAsia"/>
         </w:rPr>
-      </w:pPr>
-    </w:p>
-    <w:p>
-      <w:pPr>
-        <w:rPr>
-          <w:rFonts w:ascii="Calibri" w:eastAsia="宋体" w:hAnsi="Calibri" w:hint="eastAsia"/>
-        </w:rPr>
-      </w:pPr>
-      <w:proofErr w:type="spellStart"/>
-      <w:r>
-        <w:rPr>
-          <w:rFonts w:ascii="Calibri" w:eastAsia="宋体" w:hAnsi="Calibri" w:hint="eastAsia"/>
-        </w:rPr>
         <w:t>Kruskal</w:t>
       </w:r>
       <w:proofErr w:type="spellEnd"/>
@@ -2308,13 +2296,7 @@
         <w:rPr>
           <w:rFonts w:ascii="Calibri" w:eastAsia="宋体" w:hAnsi="Calibri"/>
         </w:rPr>
-        <w:t xml:space="preserve"> </w:t>
-      </w:r>
-      <w:r>
-        <w:rPr>
-          <w:rFonts w:ascii="Calibri" w:eastAsia="宋体" w:hAnsi="Calibri"/>
-        </w:rPr>
-        <w:t xml:space="preserve">algorithm </w:t>
+        <w:t xml:space="preserve"> algorithm </w:t>
       </w:r>
       <w:r>
         <w:rPr>
@@ -2356,7 +2338,7 @@
           <w:p>
             <w:pPr>
               <w:rPr>
-                <w:rFonts w:ascii="Calibri" w:eastAsia="宋体" w:hAnsi="Calibri" w:hint="eastAsia"/>
+                <w:rFonts w:ascii="Calibri" w:eastAsia="宋体" w:hAnsi="Calibri"/>
               </w:rPr>
             </w:pPr>
             <w:r>
@@ -2380,7 +2362,7 @@
           <w:p>
             <w:pPr>
               <w:rPr>
-                <w:rFonts w:ascii="Calibri" w:eastAsia="宋体" w:hAnsi="Calibri" w:hint="eastAsia"/>
+                <w:rFonts w:ascii="Calibri" w:eastAsia="宋体" w:hAnsi="Calibri"/>
               </w:rPr>
             </w:pPr>
             <w:r>
@@ -2428,7 +2410,7 @@
           <w:p>
             <w:pPr>
               <w:rPr>
-                <w:rFonts w:ascii="Calibri" w:eastAsia="宋体" w:hAnsi="Calibri" w:hint="eastAsia"/>
+                <w:rFonts w:ascii="Calibri" w:eastAsia="宋体" w:hAnsi="Calibri"/>
               </w:rPr>
             </w:pPr>
             <w:r>
@@ -2484,7 +2466,7 @@
           <w:p>
             <w:pPr>
               <w:rPr>
-                <w:rFonts w:ascii="Calibri" w:eastAsia="宋体" w:hAnsi="Calibri" w:hint="eastAsia"/>
+                <w:rFonts w:ascii="Calibri" w:eastAsia="宋体" w:hAnsi="Calibri"/>
               </w:rPr>
             </w:pPr>
             <w:r>
@@ -2638,7 +2620,7 @@
           <w:p>
             <w:pPr>
               <w:rPr>
-                <w:rFonts w:ascii="Calibri" w:eastAsia="宋体" w:hAnsi="Calibri" w:hint="eastAsia"/>
+                <w:rFonts w:ascii="Calibri" w:eastAsia="宋体" w:hAnsi="Calibri"/>
               </w:rPr>
             </w:pPr>
             <w:r>
@@ -2674,7 +2656,7 @@
           <w:p>
             <w:pPr>
               <w:rPr>
-                <w:rFonts w:ascii="Calibri" w:eastAsia="宋体" w:hAnsi="Calibri" w:hint="eastAsia"/>
+                <w:rFonts w:ascii="Calibri" w:eastAsia="宋体" w:hAnsi="Calibri"/>
               </w:rPr>
             </w:pPr>
             <w:r>
@@ -2727,6 +2709,454 @@
       <w:pPr>
         <w:rPr>
           <w:rFonts w:ascii="Calibri" w:eastAsia="宋体" w:hAnsi="Calibri"/>
+        </w:rPr>
+      </w:pPr>
+    </w:p>
+    <w:p>
+      <w:pPr>
+        <w:rPr>
+          <w:rFonts w:ascii="Calibri" w:eastAsia="宋体" w:hAnsi="Calibri"/>
+        </w:rPr>
+      </w:pPr>
+    </w:p>
+    <w:p>
+      <w:pPr>
+        <w:rPr>
+          <w:rFonts w:ascii="Calibri" w:eastAsia="宋体" w:hAnsi="Calibri"/>
+        </w:rPr>
+      </w:pPr>
+      <w:r>
+        <w:rPr>
+          <w:rFonts w:ascii="Calibri" w:eastAsia="宋体" w:hAnsi="Calibri"/>
+        </w:rPr>
+        <w:t>Prim algorithm Result:</w:t>
+      </w:r>
+    </w:p>
+    <w:tbl>
+      <w:tblPr>
+        <w:tblStyle w:val="a4"/>
+        <w:tblW w:w="0" w:type="auto"/>
+        <w:tblLook w:val="04A0" w:firstRow="1" w:lastRow="0" w:firstColumn="1" w:lastColumn="0" w:noHBand="0" w:noVBand="1"/>
+      </w:tblPr>
+      <w:tblGrid>
+        <w:gridCol w:w="1668"/>
+        <w:gridCol w:w="1498"/>
+        <w:gridCol w:w="1498"/>
+        <w:gridCol w:w="1800"/>
+        <w:gridCol w:w="1832"/>
+      </w:tblGrid>
+      <w:tr>
+        <w:tc>
+          <w:tcPr>
+            <w:tcW w:w="1668" w:type="dxa"/>
+          </w:tcPr>
+          <w:p>
+            <w:pPr>
+              <w:rPr>
+                <w:rFonts w:ascii="Calibri" w:eastAsia="宋体" w:hAnsi="Calibri"/>
+              </w:rPr>
+            </w:pPr>
+          </w:p>
+        </w:tc>
+        <w:tc>
+          <w:tcPr>
+            <w:tcW w:w="1498" w:type="dxa"/>
+          </w:tcPr>
+          <w:p>
+            <w:pPr>
+              <w:rPr>
+                <w:rFonts w:ascii="Calibri" w:eastAsia="宋体" w:hAnsi="Calibri"/>
+              </w:rPr>
+            </w:pPr>
+            <w:r>
+              <w:rPr>
+                <w:rFonts w:ascii="Calibri" w:eastAsia="宋体" w:hAnsi="Calibri"/>
+              </w:rPr>
+              <w:t>V</w:t>
+            </w:r>
+            <w:r>
+              <w:rPr>
+                <w:rFonts w:ascii="Calibri" w:eastAsia="宋体" w:hAnsi="Calibri" w:hint="eastAsia"/>
+              </w:rPr>
+              <w:t>ertices</w:t>
+            </w:r>
+          </w:p>
+        </w:tc>
+        <w:tc>
+          <w:tcPr>
+            <w:tcW w:w="1498" w:type="dxa"/>
+          </w:tcPr>
+          <w:p>
+            <w:pPr>
+              <w:rPr>
+                <w:rFonts w:ascii="Calibri" w:eastAsia="宋体" w:hAnsi="Calibri"/>
+              </w:rPr>
+            </w:pPr>
+            <w:r>
+              <w:rPr>
+                <w:rFonts w:ascii="Calibri" w:eastAsia="宋体" w:hAnsi="Calibri"/>
+              </w:rPr>
+              <w:t>E</w:t>
+            </w:r>
+            <w:r>
+              <w:rPr>
+                <w:rFonts w:ascii="Calibri" w:eastAsia="宋体" w:hAnsi="Calibri" w:hint="eastAsia"/>
+              </w:rPr>
+              <w:t>dges</w:t>
+            </w:r>
+          </w:p>
+        </w:tc>
+        <w:tc>
+          <w:tcPr>
+            <w:tcW w:w="1800" w:type="dxa"/>
+          </w:tcPr>
+          <w:p>
+            <w:pPr>
+              <w:rPr>
+                <w:rFonts w:ascii="Calibri" w:eastAsia="宋体" w:hAnsi="Calibri"/>
+              </w:rPr>
+            </w:pPr>
+            <w:proofErr w:type="spellStart"/>
+            <w:r>
+              <w:rPr>
+                <w:rFonts w:ascii="Calibri" w:eastAsia="宋体" w:hAnsi="Calibri"/>
+              </w:rPr>
+              <w:t>ArrayList</w:t>
+            </w:r>
+            <w:proofErr w:type="spellEnd"/>
+          </w:p>
+        </w:tc>
+        <w:tc>
+          <w:tcPr>
+            <w:tcW w:w="1832" w:type="dxa"/>
+          </w:tcPr>
+          <w:p>
+            <w:pPr>
+              <w:rPr>
+                <w:rFonts w:ascii="Calibri" w:eastAsia="宋体" w:hAnsi="Calibri"/>
+              </w:rPr>
+            </w:pPr>
+            <w:proofErr w:type="spellStart"/>
+            <w:r>
+              <w:rPr>
+                <w:rFonts w:ascii="Calibri" w:eastAsia="宋体" w:hAnsi="Calibri"/>
+              </w:rPr>
+              <w:t>PriorityQueue</w:t>
+            </w:r>
+            <w:proofErr w:type="spellEnd"/>
+          </w:p>
+        </w:tc>
+      </w:tr>
+      <w:tr>
+        <w:tc>
+          <w:tcPr>
+            <w:tcW w:w="1668" w:type="dxa"/>
+          </w:tcPr>
+          <w:p>
+            <w:pPr>
+              <w:rPr>
+                <w:rFonts w:ascii="Calibri" w:eastAsia="宋体" w:hAnsi="Calibri"/>
+              </w:rPr>
+            </w:pPr>
+            <w:r>
+              <w:rPr>
+                <w:rFonts w:ascii="Calibri" w:eastAsia="宋体" w:hAnsi="Calibri" w:hint="eastAsia"/>
+              </w:rPr>
+              <w:t>Star</w:t>
+            </w:r>
+          </w:p>
+        </w:tc>
+        <w:tc>
+          <w:tcPr>
+            <w:tcW w:w="1498" w:type="dxa"/>
+          </w:tcPr>
+          <w:p>
+            <w:pPr>
+              <w:rPr>
+                <w:rFonts w:ascii="Calibri" w:eastAsia="宋体" w:hAnsi="Calibri"/>
+              </w:rPr>
+            </w:pPr>
+            <w:r>
+              <w:rPr>
+                <w:rFonts w:ascii="Calibri" w:eastAsia="宋体" w:hAnsi="Calibri"/>
+              </w:rPr>
+              <w:t>1000</w:t>
+            </w:r>
+          </w:p>
+        </w:tc>
+        <w:tc>
+          <w:tcPr>
+            <w:tcW w:w="1498" w:type="dxa"/>
+          </w:tcPr>
+          <w:p>
+            <w:pPr>
+              <w:rPr>
+                <w:rFonts w:ascii="Calibri" w:eastAsia="宋体" w:hAnsi="Calibri"/>
+              </w:rPr>
+            </w:pPr>
+            <w:r>
+              <w:rPr>
+                <w:rFonts w:ascii="Calibri" w:eastAsia="宋体" w:hAnsi="Calibri" w:hint="eastAsia"/>
+              </w:rPr>
+              <w:t>999</w:t>
+            </w:r>
+          </w:p>
+        </w:tc>
+        <w:tc>
+          <w:tcPr>
+            <w:tcW w:w="1800" w:type="dxa"/>
+          </w:tcPr>
+          <w:p>
+            <w:pPr>
+              <w:rPr>
+                <w:rFonts w:ascii="Calibri" w:eastAsia="宋体" w:hAnsi="Calibri"/>
+              </w:rPr>
+            </w:pPr>
+            <w:r>
+              <w:rPr>
+                <w:rFonts w:ascii="Calibri" w:eastAsia="宋体" w:hAnsi="Calibri"/>
+              </w:rPr>
+              <w:t>2757ms</w:t>
+            </w:r>
+          </w:p>
+        </w:tc>
+        <w:tc>
+          <w:tcPr>
+            <w:tcW w:w="1832" w:type="dxa"/>
+          </w:tcPr>
+          <w:p>
+            <w:pPr>
+              <w:autoSpaceDE w:val="0"/>
+              <w:autoSpaceDN w:val="0"/>
+              <w:adjustRightInd w:val="0"/>
+              <w:jc w:val="left"/>
+              <w:rPr>
+                <w:rFonts w:ascii="Calibri" w:eastAsia="宋体" w:hAnsi="Calibri" w:hint="eastAsia"/>
+              </w:rPr>
+            </w:pPr>
+            <w:r>
+              <w:rPr>
+                <w:rFonts w:ascii="Calibri" w:eastAsia="宋体" w:hAnsi="Calibri"/>
+              </w:rPr>
+              <w:t>1756ms</w:t>
+            </w:r>
+          </w:p>
+        </w:tc>
+      </w:tr>
+      <w:tr>
+        <w:tc>
+          <w:tcPr>
+            <w:tcW w:w="1668" w:type="dxa"/>
+          </w:tcPr>
+          <w:p>
+            <w:pPr>
+              <w:rPr>
+                <w:rFonts w:ascii="Calibri" w:eastAsia="宋体" w:hAnsi="Calibri"/>
+              </w:rPr>
+            </w:pPr>
+            <w:r>
+              <w:rPr>
+                <w:rFonts w:ascii="Calibri" w:eastAsia="宋体" w:hAnsi="Calibri"/>
+              </w:rPr>
+              <w:t>L</w:t>
+            </w:r>
+            <w:r>
+              <w:rPr>
+                <w:rFonts w:ascii="Calibri" w:eastAsia="宋体" w:hAnsi="Calibri" w:hint="eastAsia"/>
+              </w:rPr>
+              <w:t>ine</w:t>
+            </w:r>
+          </w:p>
+        </w:tc>
+        <w:tc>
+          <w:tcPr>
+            <w:tcW w:w="1498" w:type="dxa"/>
+          </w:tcPr>
+          <w:p>
+            <w:pPr>
+              <w:rPr>
+                <w:rFonts w:ascii="Calibri" w:eastAsia="宋体" w:hAnsi="Calibri"/>
+              </w:rPr>
+            </w:pPr>
+            <w:r>
+              <w:rPr>
+                <w:rFonts w:ascii="Calibri" w:eastAsia="宋体" w:hAnsi="Calibri"/>
+              </w:rPr>
+              <w:t>1000</w:t>
+            </w:r>
+          </w:p>
+        </w:tc>
+        <w:tc>
+          <w:tcPr>
+            <w:tcW w:w="1498" w:type="dxa"/>
+          </w:tcPr>
+          <w:p>
+            <w:pPr>
+              <w:rPr>
+                <w:rFonts w:ascii="Calibri" w:eastAsia="宋体" w:hAnsi="Calibri"/>
+              </w:rPr>
+            </w:pPr>
+            <w:r>
+              <w:rPr>
+                <w:rFonts w:ascii="Calibri" w:eastAsia="宋体" w:hAnsi="Calibri" w:hint="eastAsia"/>
+              </w:rPr>
+              <w:t>999</w:t>
+            </w:r>
+          </w:p>
+        </w:tc>
+        <w:tc>
+          <w:tcPr>
+            <w:tcW w:w="1800" w:type="dxa"/>
+          </w:tcPr>
+          <w:p>
+            <w:pPr>
+              <w:autoSpaceDE w:val="0"/>
+              <w:autoSpaceDN w:val="0"/>
+              <w:adjustRightInd w:val="0"/>
+              <w:jc w:val="left"/>
+              <w:rPr>
+                <w:rFonts w:ascii="Calibri" w:eastAsia="宋体" w:hAnsi="Calibri" w:hint="eastAsia"/>
+              </w:rPr>
+            </w:pPr>
+            <w:r>
+              <w:rPr>
+                <w:rFonts w:ascii="Calibri" w:eastAsia="宋体" w:hAnsi="Calibri"/>
+              </w:rPr>
+              <w:t>26ms</w:t>
+            </w:r>
+          </w:p>
+        </w:tc>
+        <w:tc>
+          <w:tcPr>
+            <w:tcW w:w="1832" w:type="dxa"/>
+          </w:tcPr>
+          <w:p>
+            <w:pPr>
+              <w:autoSpaceDE w:val="0"/>
+              <w:autoSpaceDN w:val="0"/>
+              <w:adjustRightInd w:val="0"/>
+              <w:jc w:val="left"/>
+              <w:rPr>
+                <w:rFonts w:ascii="Calibri" w:eastAsia="宋体" w:hAnsi="Calibri" w:hint="eastAsia"/>
+              </w:rPr>
+            </w:pPr>
+            <w:r>
+              <w:rPr>
+                <w:rFonts w:ascii="Calibri" w:eastAsia="宋体" w:hAnsi="Calibri"/>
+              </w:rPr>
+              <w:t>1677ms</w:t>
+            </w:r>
+          </w:p>
+        </w:tc>
+      </w:tr>
+      <w:tr>
+        <w:trPr>
+          <w:trHeight w:val="32"/>
+        </w:trPr>
+        <w:tc>
+          <w:tcPr>
+            <w:tcW w:w="1668" w:type="dxa"/>
+          </w:tcPr>
+          <w:p>
+            <w:pPr>
+              <w:rPr>
+                <w:rFonts w:ascii="Calibri" w:eastAsia="宋体" w:hAnsi="Calibri"/>
+              </w:rPr>
+            </w:pPr>
+            <w:r>
+              <w:rPr>
+                <w:rFonts w:ascii="Calibri" w:eastAsia="宋体" w:hAnsi="Calibri" w:hint="eastAsia"/>
+              </w:rPr>
+              <w:t>Radom</w:t>
+            </w:r>
+          </w:p>
+        </w:tc>
+        <w:tc>
+          <w:tcPr>
+            <w:tcW w:w="1498" w:type="dxa"/>
+          </w:tcPr>
+          <w:p>
+            <w:pPr>
+              <w:rPr>
+                <w:rFonts w:ascii="Calibri" w:eastAsia="宋体" w:hAnsi="Calibri"/>
+              </w:rPr>
+            </w:pPr>
+            <w:r>
+              <w:rPr>
+                <w:rFonts w:ascii="Calibri" w:eastAsia="宋体" w:hAnsi="Calibri"/>
+              </w:rPr>
+              <w:t>1000</w:t>
+            </w:r>
+          </w:p>
+        </w:tc>
+        <w:tc>
+          <w:tcPr>
+            <w:tcW w:w="1498" w:type="dxa"/>
+          </w:tcPr>
+          <w:p>
+            <w:pPr>
+              <w:rPr>
+                <w:rFonts w:ascii="Calibri" w:eastAsia="宋体" w:hAnsi="Calibri"/>
+              </w:rPr>
+            </w:pPr>
+            <w:r>
+              <w:rPr>
+                <w:rFonts w:ascii="Calibri" w:eastAsia="宋体" w:hAnsi="Calibri"/>
+              </w:rPr>
+              <w:t>5518</w:t>
+            </w:r>
+          </w:p>
+        </w:tc>
+        <w:tc>
+          <w:tcPr>
+            <w:tcW w:w="1800" w:type="dxa"/>
+          </w:tcPr>
+          <w:p>
+            <w:pPr>
+              <w:autoSpaceDE w:val="0"/>
+              <w:autoSpaceDN w:val="0"/>
+              <w:adjustRightInd w:val="0"/>
+              <w:jc w:val="left"/>
+              <w:rPr>
+                <w:rFonts w:ascii="Calibri" w:eastAsia="宋体" w:hAnsi="Calibri" w:hint="eastAsia"/>
+              </w:rPr>
+            </w:pPr>
+            <w:r>
+              <w:rPr>
+                <w:rFonts w:ascii="Calibri" w:eastAsia="宋体" w:hAnsi="Calibri"/>
+              </w:rPr>
+              <w:t>10ms</w:t>
+            </w:r>
+          </w:p>
+        </w:tc>
+        <w:tc>
+          <w:tcPr>
+            <w:tcW w:w="1832" w:type="dxa"/>
+          </w:tcPr>
+          <w:p>
+            <w:pPr>
+              <w:autoSpaceDE w:val="0"/>
+              <w:autoSpaceDN w:val="0"/>
+              <w:adjustRightInd w:val="0"/>
+              <w:jc w:val="left"/>
+              <w:rPr>
+                <w:rFonts w:ascii="Calibri" w:eastAsia="宋体" w:hAnsi="Calibri" w:hint="eastAsia"/>
+              </w:rPr>
+            </w:pPr>
+            <w:r>
+              <w:rPr>
+                <w:rFonts w:ascii="Calibri" w:eastAsia="宋体" w:hAnsi="Calibri"/>
+              </w:rPr>
+              <w:t>485ms</w:t>
+            </w:r>
+          </w:p>
+        </w:tc>
+      </w:tr>
+    </w:tbl>
+    <w:p>
+      <w:pPr>
+        <w:rPr>
+          <w:rFonts w:ascii="Calibri" w:eastAsia="宋体" w:hAnsi="Calibri" w:hint="eastAsia"/>
         </w:rPr>
       </w:pPr>
     </w:p>

</xml_diff>

<commit_message>
fix out of heap in Kruskal
</commit_message>
<xml_diff>
--- a/Project Report.docx
+++ b/Project Report.docx
@@ -61,19 +61,11 @@
           <w:rFonts w:ascii="Calibri" w:eastAsia="宋体" w:hAnsi="Calibri"/>
         </w:rPr>
       </w:pPr>
-      <w:proofErr w:type="spellStart"/>
-      <w:r>
-        <w:rPr>
-          <w:rFonts w:ascii="Calibri" w:eastAsia="宋体" w:hAnsi="Calibri"/>
-        </w:rPr>
-        <w:t>Ke</w:t>
-      </w:r>
-      <w:proofErr w:type="spellEnd"/>
-      <w:r>
-        <w:rPr>
-          <w:rFonts w:ascii="Calibri" w:eastAsia="宋体" w:hAnsi="Calibri"/>
-        </w:rPr>
-        <w:t xml:space="preserve"> Yao A20359070</w:t>
+      <w:r>
+        <w:rPr>
+          <w:rFonts w:ascii="Calibri" w:eastAsia="宋体" w:hAnsi="Calibri"/>
+        </w:rPr>
+        <w:t>Ke Yao A20359070</w:t>
       </w:r>
     </w:p>
     <w:p>
@@ -152,42 +144,20 @@
         <w:rPr>
           <w:rFonts w:ascii="Calibri" w:eastAsia="宋体" w:hAnsi="Calibri"/>
         </w:rPr>
-        <w:t xml:space="preserve">We are going to choose “finding spanning trees” as our project, there are two algorithms for this project. One is </w:t>
-      </w:r>
-      <w:proofErr w:type="spellStart"/>
-      <w:r>
-        <w:rPr>
-          <w:rFonts w:ascii="Calibri" w:eastAsia="宋体" w:hAnsi="Calibri"/>
-        </w:rPr>
-        <w:t>Kruskal</w:t>
-      </w:r>
-      <w:proofErr w:type="spellEnd"/>
-      <w:r>
-        <w:rPr>
-          <w:rFonts w:ascii="Calibri" w:eastAsia="宋体" w:hAnsi="Calibri"/>
-        </w:rPr>
-        <w:t xml:space="preserve"> algorithm, the other is Prim algorithm. </w:t>
-      </w:r>
-    </w:p>
-    <w:p>
-      <w:pPr>
-        <w:rPr>
-          <w:rFonts w:ascii="Calibri" w:eastAsia="宋体" w:hAnsi="Calibri"/>
-        </w:rPr>
-      </w:pPr>
-      <w:proofErr w:type="spellStart"/>
-      <w:r>
-        <w:rPr>
-          <w:rFonts w:ascii="Calibri" w:eastAsia="宋体" w:hAnsi="Calibri"/>
-        </w:rPr>
-        <w:t>Kruskal</w:t>
-      </w:r>
-      <w:proofErr w:type="spellEnd"/>
-      <w:r>
-        <w:rPr>
-          <w:rFonts w:ascii="Calibri" w:eastAsia="宋体" w:hAnsi="Calibri"/>
-        </w:rPr>
-        <w:t xml:space="preserve"> algorithm can be described as following:</w:t>
+        <w:t xml:space="preserve">We are going to choose “finding spanning trees” as our project, there are two algorithms for this project. One is Kruskal algorithm, the other is Prim algorithm. </w:t>
+      </w:r>
+    </w:p>
+    <w:p>
+      <w:pPr>
+        <w:rPr>
+          <w:rFonts w:ascii="Calibri" w:eastAsia="宋体" w:hAnsi="Calibri"/>
+        </w:rPr>
+      </w:pPr>
+      <w:r>
+        <w:rPr>
+          <w:rFonts w:ascii="Calibri" w:eastAsia="宋体" w:hAnsi="Calibri"/>
+        </w:rPr>
+        <w:t>Kruskal algorithm can be described as following:</w:t>
       </w:r>
     </w:p>
     <w:p>
@@ -230,21 +200,7 @@
         <w:rPr>
           <w:rFonts w:ascii="Calibri" w:eastAsia="宋体" w:hAnsi="Calibri"/>
         </w:rPr>
-        <w:t xml:space="preserve">v, the minimum spanning tree is T. each edge </w:t>
-      </w:r>
-      <w:proofErr w:type="gramStart"/>
-      <w:r>
-        <w:rPr>
-          <w:rFonts w:ascii="Calibri" w:eastAsia="宋体" w:hAnsi="Calibri"/>
-        </w:rPr>
-        <w:t>have</w:t>
-      </w:r>
-      <w:proofErr w:type="gramEnd"/>
-      <w:r>
-        <w:rPr>
-          <w:rFonts w:ascii="Calibri" w:eastAsia="宋体" w:hAnsi="Calibri"/>
-        </w:rPr>
-        <w:t xml:space="preserve"> start vertex and end vertex and its weight.</w:t>
+        <w:t>v, the minimum spanning tree is T. each edge have start vertex and end vertex and its weight.</w:t>
       </w:r>
     </w:p>
     <w:p>
@@ -434,14 +390,7 @@
         <w:rPr>
           <w:rFonts w:ascii="Calibri" w:eastAsia="宋体" w:hAnsi="Calibri"/>
         </w:rPr>
-        <w:t xml:space="preserve">smallest edge </w:t>
-      </w:r>
-      <w:proofErr w:type="spellStart"/>
-      <w:r>
-        <w:rPr>
-          <w:rFonts w:ascii="Calibri" w:eastAsia="宋体" w:hAnsi="Calibri"/>
-        </w:rPr>
-        <w:t>e</w:t>
+        <w:t>smallest edge e</w:t>
       </w:r>
       <w:r>
         <w:rPr>
@@ -450,7 +399,6 @@
         </w:rPr>
         <w:t>i</w:t>
       </w:r>
-      <w:proofErr w:type="spellEnd"/>
       <w:r>
         <w:rPr>
           <w:rFonts w:ascii="Calibri" w:eastAsia="宋体" w:hAnsi="Calibri"/>
@@ -474,14 +422,7 @@
         <w:rPr>
           <w:rFonts w:ascii="Calibri" w:eastAsia="宋体" w:hAnsi="Calibri"/>
         </w:rPr>
-        <w:t xml:space="preserve">    If </w:t>
-      </w:r>
-      <w:proofErr w:type="spellStart"/>
-      <w:r>
-        <w:rPr>
-          <w:rFonts w:ascii="Calibri" w:eastAsia="宋体" w:hAnsi="Calibri"/>
-        </w:rPr>
-        <w:t>e</w:t>
+        <w:t xml:space="preserve">    If e</w:t>
       </w:r>
       <w:r>
         <w:rPr>
@@ -490,19 +431,11 @@
         </w:rPr>
         <w:t>i</w:t>
       </w:r>
-      <w:proofErr w:type="spellEnd"/>
-      <w:r>
-        <w:rPr>
-          <w:rFonts w:ascii="Calibri" w:eastAsia="宋体" w:hAnsi="Calibri"/>
-        </w:rPr>
-        <w:t xml:space="preserve"> do not form a cycle in T add </w:t>
-      </w:r>
-      <w:proofErr w:type="spellStart"/>
-      <w:r>
-        <w:rPr>
-          <w:rFonts w:ascii="Calibri" w:eastAsia="宋体" w:hAnsi="Calibri"/>
-        </w:rPr>
-        <w:t>e</w:t>
+      <w:r>
+        <w:rPr>
+          <w:rFonts w:ascii="Calibri" w:eastAsia="宋体" w:hAnsi="Calibri"/>
+        </w:rPr>
+        <w:t xml:space="preserve"> do not form a cycle in T add e</w:t>
       </w:r>
       <w:r>
         <w:rPr>
@@ -511,7 +444,6 @@
         </w:rPr>
         <w:t>i</w:t>
       </w:r>
-      <w:proofErr w:type="spellEnd"/>
       <w:r>
         <w:rPr>
           <w:rFonts w:ascii="Calibri" w:eastAsia="宋体" w:hAnsi="Calibri"/>
@@ -579,58 +511,20 @@
         <w:rPr>
           <w:rFonts w:ascii="Calibri" w:eastAsia="宋体" w:hAnsi="Calibri"/>
         </w:rPr>
-        <w:t xml:space="preserve">In union set basically we give each vertex a different set, when picking an </w:t>
-      </w:r>
-      <w:proofErr w:type="gramStart"/>
-      <w:r>
-        <w:rPr>
-          <w:rFonts w:ascii="Calibri" w:eastAsia="宋体" w:hAnsi="Calibri"/>
-        </w:rPr>
-        <w:t>edge</w:t>
-      </w:r>
-      <w:proofErr w:type="gramEnd"/>
-      <w:r>
-        <w:rPr>
-          <w:rFonts w:ascii="Calibri" w:eastAsia="宋体" w:hAnsi="Calibri"/>
-        </w:rPr>
-        <w:t xml:space="preserve"> we see if this edge’s two vertices are in the same set, if it is not, pick this edge, else ignore. </w:t>
-      </w:r>
-    </w:p>
-    <w:p>
-      <w:pPr>
-        <w:rPr>
-          <w:rFonts w:ascii="Calibri" w:eastAsia="宋体" w:hAnsi="Calibri"/>
-        </w:rPr>
-      </w:pPr>
-      <w:proofErr w:type="spellStart"/>
-      <w:proofErr w:type="gramStart"/>
-      <w:r>
-        <w:rPr>
-          <w:rFonts w:ascii="Calibri" w:eastAsia="宋体" w:hAnsi="Calibri"/>
-        </w:rPr>
-        <w:t>e.start</w:t>
-      </w:r>
-      <w:proofErr w:type="spellEnd"/>
-      <w:proofErr w:type="gramEnd"/>
-      <w:r>
-        <w:rPr>
-          <w:rFonts w:ascii="Calibri" w:eastAsia="宋体" w:hAnsi="Calibri"/>
-        </w:rPr>
-        <w:t xml:space="preserve"> means start vertex, </w:t>
-      </w:r>
-      <w:proofErr w:type="spellStart"/>
-      <w:r>
-        <w:rPr>
-          <w:rFonts w:ascii="Calibri" w:eastAsia="宋体" w:hAnsi="Calibri"/>
-        </w:rPr>
-        <w:t>e.end</w:t>
-      </w:r>
-      <w:proofErr w:type="spellEnd"/>
-      <w:r>
-        <w:rPr>
-          <w:rFonts w:ascii="Calibri" w:eastAsia="宋体" w:hAnsi="Calibri"/>
-        </w:rPr>
-        <w:t xml:space="preserve"> means end vertex, just for clarity.</w:t>
+        <w:t xml:space="preserve">In union set basically we give each vertex a different set, when picking an edge we see if this edge’s two vertices are in the same set, if it is not, pick this edge, else ignore. </w:t>
+      </w:r>
+    </w:p>
+    <w:p>
+      <w:pPr>
+        <w:rPr>
+          <w:rFonts w:ascii="Calibri" w:eastAsia="宋体" w:hAnsi="Calibri"/>
+        </w:rPr>
+      </w:pPr>
+      <w:r>
+        <w:rPr>
+          <w:rFonts w:ascii="Calibri" w:eastAsia="宋体" w:hAnsi="Calibri"/>
+        </w:rPr>
+        <w:t>e.start means start vertex, e.end means end vertex, just for clarity.</w:t>
       </w:r>
     </w:p>
     <w:p>
@@ -668,14 +562,7 @@
         <w:rPr>
           <w:rFonts w:ascii="Calibri" w:eastAsia="宋体" w:hAnsi="Calibri"/>
         </w:rPr>
-        <w:t xml:space="preserve">one edge </w:t>
-      </w:r>
-      <w:proofErr w:type="spellStart"/>
-      <w:r>
-        <w:rPr>
-          <w:rFonts w:ascii="Calibri" w:eastAsia="宋体" w:hAnsi="Calibri"/>
-        </w:rPr>
-        <w:t>e</w:t>
+        <w:t>one edge e</w:t>
       </w:r>
       <w:r>
         <w:rPr>
@@ -684,7 +571,6 @@
         </w:rPr>
         <w:t>i</w:t>
       </w:r>
-      <w:proofErr w:type="spellEnd"/>
     </w:p>
     <w:p>
       <w:pPr>
@@ -702,14 +588,7 @@
         <w:rPr>
           <w:rFonts w:ascii="Calibri" w:eastAsia="宋体" w:hAnsi="Calibri"/>
         </w:rPr>
-        <w:t xml:space="preserve">Find </w:t>
-      </w:r>
-      <w:proofErr w:type="spellStart"/>
-      <w:r>
-        <w:rPr>
-          <w:rFonts w:ascii="Calibri" w:eastAsia="宋体" w:hAnsi="Calibri"/>
-        </w:rPr>
-        <w:t>e</w:t>
+        <w:t>Find e</w:t>
       </w:r>
       <w:r>
         <w:rPr>
@@ -718,19 +597,11 @@
         </w:rPr>
         <w:t>i</w:t>
       </w:r>
-      <w:proofErr w:type="spellEnd"/>
-      <w:r>
-        <w:rPr>
-          <w:rFonts w:ascii="Calibri" w:eastAsia="宋体" w:hAnsi="Calibri"/>
-        </w:rPr>
-        <w:t xml:space="preserve"> start vertex, and </w:t>
-      </w:r>
-      <w:proofErr w:type="spellStart"/>
-      <w:r>
-        <w:rPr>
-          <w:rFonts w:ascii="Calibri" w:eastAsia="宋体" w:hAnsi="Calibri"/>
-        </w:rPr>
-        <w:t>e</w:t>
+      <w:r>
+        <w:rPr>
+          <w:rFonts w:ascii="Calibri" w:eastAsia="宋体" w:hAnsi="Calibri"/>
+        </w:rPr>
+        <w:t xml:space="preserve"> start vertex, and e</w:t>
       </w:r>
       <w:r>
         <w:rPr>
@@ -739,7 +610,6 @@
         </w:rPr>
         <w:t>i</w:t>
       </w:r>
-      <w:proofErr w:type="spellEnd"/>
       <w:r>
         <w:rPr>
           <w:rFonts w:ascii="Calibri" w:eastAsia="宋体" w:hAnsi="Calibri"/>
@@ -794,35 +664,7 @@
         <w:rPr>
           <w:rFonts w:ascii="Calibri" w:eastAsia="宋体" w:hAnsi="Calibri"/>
         </w:rPr>
-        <w:t xml:space="preserve">If </w:t>
-      </w:r>
-      <w:proofErr w:type="spellStart"/>
-      <w:r>
-        <w:rPr>
-          <w:rFonts w:ascii="Calibri" w:eastAsia="宋体" w:hAnsi="Calibri"/>
-        </w:rPr>
-        <w:t>e.start</w:t>
-      </w:r>
-      <w:proofErr w:type="spellEnd"/>
-      <w:r>
-        <w:rPr>
-          <w:rFonts w:ascii="Calibri" w:eastAsia="宋体" w:hAnsi="Calibri"/>
-        </w:rPr>
-        <w:t xml:space="preserve"> in one set, </w:t>
-      </w:r>
-      <w:proofErr w:type="spellStart"/>
-      <w:r>
-        <w:rPr>
-          <w:rFonts w:ascii="Calibri" w:eastAsia="宋体" w:hAnsi="Calibri"/>
-        </w:rPr>
-        <w:t>e.end</w:t>
-      </w:r>
-      <w:proofErr w:type="spellEnd"/>
-      <w:r>
-        <w:rPr>
-          <w:rFonts w:ascii="Calibri" w:eastAsia="宋体" w:hAnsi="Calibri"/>
-        </w:rPr>
-        <w:t xml:space="preserve"> is not in any set, union them</w:t>
+        <w:t>If e.start in one set, e.end is not in any set, union them</w:t>
       </w:r>
       <w:r>
         <w:rPr>
@@ -853,35 +695,7 @@
         <w:rPr>
           <w:rFonts w:ascii="Calibri" w:eastAsia="宋体" w:hAnsi="Calibri"/>
         </w:rPr>
-        <w:t xml:space="preserve"> </w:t>
-      </w:r>
-      <w:proofErr w:type="spellStart"/>
-      <w:r>
-        <w:rPr>
-          <w:rFonts w:ascii="Calibri" w:eastAsia="宋体" w:hAnsi="Calibri"/>
-        </w:rPr>
-        <w:t>e.end</w:t>
-      </w:r>
-      <w:proofErr w:type="spellEnd"/>
-      <w:r>
-        <w:rPr>
-          <w:rFonts w:ascii="Calibri" w:eastAsia="宋体" w:hAnsi="Calibri"/>
-        </w:rPr>
-        <w:t xml:space="preserve"> in one set, </w:t>
-      </w:r>
-      <w:proofErr w:type="spellStart"/>
-      <w:r>
-        <w:rPr>
-          <w:rFonts w:ascii="Calibri" w:eastAsia="宋体" w:hAnsi="Calibri"/>
-        </w:rPr>
-        <w:t>e.start</w:t>
-      </w:r>
-      <w:proofErr w:type="spellEnd"/>
-      <w:r>
-        <w:rPr>
-          <w:rFonts w:ascii="Calibri" w:eastAsia="宋体" w:hAnsi="Calibri"/>
-        </w:rPr>
-        <w:t xml:space="preserve"> is not in any set, union them</w:t>
+        <w:t xml:space="preserve"> e.end in one set, e.start is not in any set, union them</w:t>
       </w:r>
       <w:r>
         <w:rPr>
@@ -912,35 +726,7 @@
         <w:rPr>
           <w:rFonts w:ascii="Calibri" w:eastAsia="宋体" w:hAnsi="Calibri"/>
         </w:rPr>
-        <w:t xml:space="preserve"> </w:t>
-      </w:r>
-      <w:proofErr w:type="spellStart"/>
-      <w:r>
-        <w:rPr>
-          <w:rFonts w:ascii="Calibri" w:eastAsia="宋体" w:hAnsi="Calibri"/>
-        </w:rPr>
-        <w:t>e.start</w:t>
-      </w:r>
-      <w:proofErr w:type="spellEnd"/>
-      <w:r>
-        <w:rPr>
-          <w:rFonts w:ascii="Calibri" w:eastAsia="宋体" w:hAnsi="Calibri"/>
-        </w:rPr>
-        <w:t xml:space="preserve"> and </w:t>
-      </w:r>
-      <w:proofErr w:type="spellStart"/>
-      <w:r>
-        <w:rPr>
-          <w:rFonts w:ascii="Calibri" w:eastAsia="宋体" w:hAnsi="Calibri"/>
-        </w:rPr>
-        <w:t>e.end</w:t>
-      </w:r>
-      <w:proofErr w:type="spellEnd"/>
-      <w:r>
-        <w:rPr>
-          <w:rFonts w:ascii="Calibri" w:eastAsia="宋体" w:hAnsi="Calibri"/>
-        </w:rPr>
-        <w:t xml:space="preserve"> are in different set, union them</w:t>
+        <w:t xml:space="preserve"> e.start and e.end are in different set, union them</w:t>
       </w:r>
       <w:r>
         <w:rPr>
@@ -967,35 +753,11 @@
         </w:rPr>
         <w:t xml:space="preserve">else </w:t>
       </w:r>
-      <w:proofErr w:type="spellStart"/>
-      <w:proofErr w:type="gramStart"/>
-      <w:r>
-        <w:rPr>
-          <w:rFonts w:ascii="Calibri" w:eastAsia="宋体" w:hAnsi="Calibri"/>
-        </w:rPr>
-        <w:t>e.start</w:t>
-      </w:r>
-      <w:proofErr w:type="spellEnd"/>
-      <w:proofErr w:type="gramEnd"/>
-      <w:r>
-        <w:rPr>
-          <w:rFonts w:ascii="Calibri" w:eastAsia="宋体" w:hAnsi="Calibri"/>
-        </w:rPr>
-        <w:t xml:space="preserve"> and </w:t>
-      </w:r>
-      <w:proofErr w:type="spellStart"/>
-      <w:r>
-        <w:rPr>
-          <w:rFonts w:ascii="Calibri" w:eastAsia="宋体" w:hAnsi="Calibri"/>
-        </w:rPr>
-        <w:t>e.end</w:t>
-      </w:r>
-      <w:proofErr w:type="spellEnd"/>
-      <w:r>
-        <w:rPr>
-          <w:rFonts w:ascii="Calibri" w:eastAsia="宋体" w:hAnsi="Calibri"/>
-        </w:rPr>
-        <w:t xml:space="preserve"> are in the same set (have a cycle).</w:t>
+      <w:r>
+        <w:rPr>
+          <w:rFonts w:ascii="Calibri" w:eastAsia="宋体" w:hAnsi="Calibri"/>
+        </w:rPr>
+        <w:t>e.start and e.end are in the same set (have a cycle).</w:t>
       </w:r>
     </w:p>
     <w:p>
@@ -1010,8 +772,6 @@
         </w:rPr>
         <w:t xml:space="preserve"> </w:t>
       </w:r>
-      <w:bookmarkStart w:id="0" w:name="_GoBack"/>
-      <w:bookmarkEnd w:id="0"/>
     </w:p>
     <w:p>
       <w:pPr>
@@ -1061,14 +821,7 @@
         <w:rPr>
           <w:rFonts w:ascii="Calibri" w:eastAsia="宋体" w:hAnsi="Calibri"/>
         </w:rPr>
-        <w:t xml:space="preserve">an edge </w:t>
-      </w:r>
-      <w:proofErr w:type="spellStart"/>
-      <w:r>
-        <w:rPr>
-          <w:rFonts w:ascii="Calibri" w:eastAsia="宋体" w:hAnsi="Calibri"/>
-        </w:rPr>
-        <w:t>e</w:t>
+        <w:t>an edge e</w:t>
       </w:r>
       <w:r>
         <w:rPr>
@@ -1077,7 +830,6 @@
         </w:rPr>
         <w:t>i</w:t>
       </w:r>
-      <w:proofErr w:type="spellEnd"/>
       <w:r>
         <w:rPr>
           <w:rFonts w:ascii="Calibri" w:eastAsia="宋体" w:hAnsi="Calibri"/>
@@ -1110,19 +862,11 @@
         </w:rPr>
         <w:t xml:space="preserve">← </w:t>
       </w:r>
-      <w:proofErr w:type="spellStart"/>
-      <w:r>
-        <w:rPr>
-          <w:rFonts w:ascii="Calibri" w:eastAsia="宋体" w:hAnsi="Calibri"/>
-        </w:rPr>
-        <w:t>e.start</w:t>
-      </w:r>
-      <w:proofErr w:type="spellEnd"/>
-      <w:r>
-        <w:rPr>
-          <w:rFonts w:ascii="Calibri" w:eastAsia="宋体" w:hAnsi="Calibri"/>
-        </w:rPr>
-        <w:t>, destination</w:t>
+      <w:r>
+        <w:rPr>
+          <w:rFonts w:ascii="Calibri" w:eastAsia="宋体" w:hAnsi="Calibri"/>
+        </w:rPr>
+        <w:t>e.start, destination</w:t>
       </w:r>
       <w:r>
         <w:rPr>
@@ -1136,14 +880,12 @@
         </w:rPr>
         <w:t xml:space="preserve"> </w:t>
       </w:r>
-      <w:proofErr w:type="spellStart"/>
       <w:r>
         <w:rPr>
           <w:rFonts w:ascii="Calibri" w:eastAsia="宋体" w:hAnsi="Calibri"/>
         </w:rPr>
         <w:t>e.end</w:t>
       </w:r>
-      <w:proofErr w:type="spellEnd"/>
     </w:p>
     <w:p>
       <w:pPr>
@@ -1308,14 +1050,12 @@
           <w:rFonts w:ascii="Calibri" w:eastAsia="宋体" w:hAnsi="Calibri"/>
         </w:rPr>
       </w:pPr>
-      <w:proofErr w:type="gramStart"/>
       <w:r>
         <w:rPr>
           <w:rFonts w:ascii="Calibri" w:eastAsia="宋体" w:hAnsi="Calibri" w:hint="eastAsia"/>
         </w:rPr>
         <w:t>DFS(</w:t>
       </w:r>
-      <w:proofErr w:type="gramEnd"/>
       <w:r>
         <w:rPr>
           <w:rFonts w:ascii="Calibri" w:eastAsia="宋体" w:hAnsi="Calibri"/>
@@ -1440,21 +1180,7 @@
         <w:rPr>
           <w:rFonts w:ascii="Calibri" w:eastAsia="宋体" w:hAnsi="Calibri"/>
         </w:rPr>
-        <w:t xml:space="preserve">        </w:t>
-      </w:r>
-      <w:proofErr w:type="gramStart"/>
-      <w:r>
-        <w:rPr>
-          <w:rFonts w:ascii="Calibri" w:eastAsia="宋体" w:hAnsi="Calibri"/>
-        </w:rPr>
-        <w:t>DFS(</w:t>
-      </w:r>
-      <w:proofErr w:type="gramEnd"/>
-      <w:r>
-        <w:rPr>
-          <w:rFonts w:ascii="Calibri" w:eastAsia="宋体" w:hAnsi="Calibri"/>
-        </w:rPr>
-        <w:t>start, destination, T)</w:t>
+        <w:t xml:space="preserve">        DFS(start, destination, T)</w:t>
       </w:r>
     </w:p>
     <w:p>
@@ -1499,6 +1225,36 @@
       <w:pPr>
         <w:rPr>
           <w:rFonts w:ascii="Calibri" w:eastAsia="宋体" w:hAnsi="Calibri"/>
+        </w:rPr>
+      </w:pPr>
+    </w:p>
+    <w:p>
+      <w:pPr>
+        <w:rPr>
+          <w:rFonts w:ascii="Calibri" w:eastAsia="宋体" w:hAnsi="Calibri" w:hint="eastAsia"/>
+        </w:rPr>
+      </w:pPr>
+      <w:bookmarkStart w:id="0" w:name="_GoBack"/>
+      <w:bookmarkEnd w:id="0"/>
+    </w:p>
+    <w:p>
+      <w:pPr>
+        <w:rPr>
+          <w:rFonts w:ascii="Calibri" w:eastAsia="宋体" w:hAnsi="Calibri"/>
+        </w:rPr>
+      </w:pPr>
+    </w:p>
+    <w:p>
+      <w:pPr>
+        <w:rPr>
+          <w:rFonts w:ascii="Calibri" w:eastAsia="宋体" w:hAnsi="Calibri" w:hint="eastAsia"/>
+        </w:rPr>
+      </w:pPr>
+    </w:p>
+    <w:p>
+      <w:pPr>
+        <w:rPr>
+          <w:rFonts w:ascii="Calibri" w:eastAsia="宋体" w:hAnsi="Calibri" w:hint="eastAsia"/>
           <w:u w:val="single"/>
         </w:rPr>
       </w:pPr>
@@ -1518,780 +1274,551 @@
       </w:pPr>
       <w:r>
         <w:rPr>
+          <w:rFonts w:ascii="Calibri" w:eastAsia="宋体" w:hAnsi="Calibri"/>
+        </w:rPr>
+        <w:t xml:space="preserve">Time complexity for </w:t>
+      </w:r>
+      <w:r>
+        <w:rPr>
+          <w:rFonts w:ascii="Calibri" w:eastAsia="宋体" w:hAnsi="Calibri"/>
+        </w:rPr>
+        <w:t>Kruskal</w:t>
+      </w:r>
+      <w:r>
+        <w:rPr>
+          <w:rFonts w:ascii="Calibri" w:eastAsia="宋体" w:hAnsi="Calibri"/>
+        </w:rPr>
+        <w:t xml:space="preserve"> algorithm</w:t>
+      </w:r>
+      <w:r>
+        <w:rPr>
+          <w:rFonts w:ascii="Calibri" w:eastAsia="宋体" w:hAnsi="Calibri"/>
+        </w:rPr>
+        <w:t xml:space="preserve"> with union set</w:t>
+      </w:r>
+    </w:p>
+    <w:p>
+      <w:pPr>
+        <w:rPr>
+          <w:rFonts w:ascii="Calibri" w:eastAsia="宋体" w:hAnsi="Calibri"/>
+        </w:rPr>
+      </w:pPr>
+      <w:r>
+        <w:rPr>
+          <w:rFonts w:ascii="Calibri" w:eastAsia="宋体" w:hAnsi="Calibri"/>
+        </w:rPr>
+        <w:t>Because we have to do sort based on edges, so the time complexity is at least ElogE.</w:t>
+      </w:r>
+    </w:p>
+    <w:p>
+      <w:pPr>
+        <w:rPr>
+          <w:rFonts w:ascii="Calibri" w:eastAsia="宋体" w:hAnsi="Calibri"/>
+        </w:rPr>
+      </w:pPr>
+      <w:r>
+        <w:rPr>
+          <w:rFonts w:ascii="Calibri" w:eastAsia="宋体" w:hAnsi="Calibri"/>
+        </w:rPr>
+        <w:t>For each edge</w:t>
+      </w:r>
+      <w:r>
+        <w:rPr>
           <w:rFonts w:ascii="Calibri" w:eastAsia="宋体" w:hAnsi="Calibri" w:hint="eastAsia"/>
         </w:rPr>
-        <w:t>How do I generate edges?</w:t>
-      </w:r>
-    </w:p>
-    <w:p>
-      <w:pPr>
-        <w:rPr>
-          <w:rFonts w:ascii="Calibri" w:eastAsia="宋体" w:hAnsi="Calibri"/>
-        </w:rPr>
-      </w:pPr>
-      <w:r>
-        <w:rPr>
-          <w:rFonts w:ascii="Calibri" w:eastAsia="宋体" w:hAnsi="Calibri"/>
-        </w:rPr>
-        <w:t>How many edges do I generate?</w:t>
-      </w:r>
-    </w:p>
-    <w:p>
-      <w:pPr>
-        <w:rPr>
-          <w:rFonts w:ascii="Calibri" w:eastAsia="宋体" w:hAnsi="Calibri"/>
-        </w:rPr>
-      </w:pPr>
-      <w:r>
-        <w:rPr>
-          <w:rFonts w:ascii="Calibri" w:eastAsia="宋体" w:hAnsi="Calibri"/>
-        </w:rPr>
-        <w:t xml:space="preserve">How many nodes do I </w:t>
-      </w:r>
-      <w:proofErr w:type="gramStart"/>
-      <w:r>
-        <w:rPr>
-          <w:rFonts w:ascii="Calibri" w:eastAsia="宋体" w:hAnsi="Calibri"/>
-        </w:rPr>
-        <w:t>generate ?</w:t>
-      </w:r>
-      <w:proofErr w:type="gramEnd"/>
-    </w:p>
-    <w:p>
-      <w:pPr>
-        <w:rPr>
-          <w:rFonts w:ascii="Calibri" w:eastAsia="宋体" w:hAnsi="Calibri"/>
-        </w:rPr>
-      </w:pPr>
-      <w:r>
-        <w:rPr>
-          <w:rFonts w:ascii="Calibri" w:eastAsia="宋体" w:hAnsi="Calibri"/>
-        </w:rPr>
-        <w:t>How do I test?</w:t>
-      </w:r>
-    </w:p>
-    <w:p>
-      <w:pPr>
-        <w:rPr>
-          <w:rFonts w:ascii="Calibri" w:eastAsia="宋体" w:hAnsi="Calibri"/>
-        </w:rPr>
-      </w:pPr>
-      <w:r>
-        <w:rPr>
-          <w:rFonts w:ascii="Calibri" w:eastAsia="宋体" w:hAnsi="Calibri"/>
-        </w:rPr>
-        <w:t>Result?</w:t>
-      </w:r>
-    </w:p>
-    <w:p>
-      <w:pPr>
-        <w:rPr>
-          <w:rFonts w:ascii="Calibri" w:eastAsia="宋体" w:hAnsi="Calibri"/>
-        </w:rPr>
-      </w:pPr>
-    </w:p>
-    <w:p>
-      <w:pPr>
-        <w:rPr>
-          <w:rFonts w:ascii="Calibri" w:eastAsia="宋体" w:hAnsi="Calibri"/>
-        </w:rPr>
-      </w:pPr>
-    </w:p>
-    <w:p>
-      <w:pPr>
-        <w:rPr>
-          <w:rFonts w:ascii="Calibri" w:eastAsia="宋体" w:hAnsi="Calibri"/>
-        </w:rPr>
-      </w:pPr>
-    </w:p>
-    <w:p>
-      <w:pPr>
-        <w:rPr>
-          <w:rFonts w:ascii="Calibri" w:eastAsia="宋体" w:hAnsi="Calibri"/>
-        </w:rPr>
-      </w:pPr>
-      <w:r>
-        <w:rPr>
-          <w:rFonts w:ascii="Calibri" w:eastAsia="宋体" w:hAnsi="Calibri"/>
-        </w:rPr>
-        <w:t xml:space="preserve">Time complexity for </w:t>
-      </w:r>
-      <w:proofErr w:type="spellStart"/>
-      <w:r>
-        <w:rPr>
-          <w:rFonts w:ascii="Calibri" w:eastAsia="宋体" w:hAnsi="Calibri"/>
-        </w:rPr>
+        <w:t>∣</w:t>
+      </w:r>
+      <w:r>
+        <w:rPr>
+          <w:rFonts w:ascii="Calibri" w:eastAsia="宋体" w:hAnsi="Calibri"/>
+        </w:rPr>
+        <w:t>E</w:t>
+      </w:r>
+      <w:r>
+        <w:rPr>
+          <w:rFonts w:ascii="Calibri" w:eastAsia="宋体" w:hAnsi="Calibri" w:hint="eastAsia"/>
+        </w:rPr>
+        <w:t>∣</w:t>
+      </w:r>
+      <w:r>
+        <w:rPr>
+          <w:rFonts w:ascii="Calibri" w:eastAsia="宋体" w:hAnsi="Calibri"/>
+        </w:rPr>
+        <w:t xml:space="preserve">(at most </w:t>
+      </w:r>
+      <w:r>
+        <w:rPr>
+          <w:rFonts w:ascii="Calibri" w:eastAsia="宋体" w:hAnsi="Calibri" w:hint="eastAsia"/>
+        </w:rPr>
+        <w:t>∣</w:t>
+      </w:r>
+      <w:r>
+        <w:rPr>
+          <w:rFonts w:ascii="Calibri" w:eastAsia="宋体" w:hAnsi="Calibri"/>
+        </w:rPr>
+        <w:t>V</w:t>
+      </w:r>
+      <w:r>
+        <w:rPr>
+          <w:rFonts w:ascii="Calibri" w:eastAsia="宋体" w:hAnsi="Calibri" w:hint="eastAsia"/>
+        </w:rPr>
+        <w:t>∣</w:t>
+      </w:r>
+      <w:r>
+        <w:rPr>
+          <w:rFonts w:ascii="Calibri" w:eastAsia="宋体" w:hAnsi="Calibri" w:hint="eastAsia"/>
+        </w:rPr>
+        <w:t>-</w:t>
+      </w:r>
+      <w:r>
+        <w:rPr>
+          <w:rFonts w:ascii="Calibri" w:eastAsia="宋体" w:hAnsi="Calibri"/>
+        </w:rPr>
+        <w:t xml:space="preserve"> </w:t>
+      </w:r>
+      <w:r>
+        <w:rPr>
+          <w:rFonts w:ascii="Calibri" w:eastAsia="宋体" w:hAnsi="Calibri" w:hint="eastAsia"/>
+        </w:rPr>
+        <w:t>1</w:t>
+      </w:r>
+      <w:r>
+        <w:rPr>
+          <w:rFonts w:ascii="Calibri" w:eastAsia="宋体" w:hAnsi="Calibri"/>
+        </w:rPr>
+        <w:t xml:space="preserve">), we determine if it form a cycle, </w:t>
+      </w:r>
+      <w:r>
+        <w:rPr>
+          <w:rFonts w:ascii="Calibri" w:eastAsia="宋体" w:hAnsi="Calibri"/>
+        </w:rPr>
+        <w:t>time complexity is</w:t>
+      </w:r>
+      <w:r>
+        <w:rPr>
+          <w:rFonts w:ascii="Calibri" w:eastAsia="宋体" w:hAnsi="Calibri"/>
+        </w:rPr>
+        <w:t xml:space="preserve"> </w:t>
+      </w:r>
+      <w:r>
+        <w:rPr>
+          <w:rFonts w:ascii="Calibri" w:eastAsia="宋体" w:hAnsi="Calibri"/>
+        </w:rPr>
+        <w:t>V</w:t>
+      </w:r>
+      <w:r>
+        <w:rPr>
+          <w:rFonts w:ascii="Calibri" w:eastAsia="宋体" w:hAnsi="Calibri" w:hint="eastAsia"/>
+        </w:rPr>
+        <w:t xml:space="preserve"> + </w:t>
+      </w:r>
+      <w:r>
+        <w:rPr>
+          <w:rFonts w:ascii="Calibri" w:eastAsia="宋体" w:hAnsi="Calibri"/>
+        </w:rPr>
+        <w:t>E</w:t>
+      </w:r>
+      <w:r>
+        <w:rPr>
+          <w:rFonts w:ascii="Calibri" w:eastAsia="宋体" w:hAnsi="Calibri" w:hint="eastAsia"/>
+        </w:rPr>
+        <w:t>logV</w:t>
+      </w:r>
+    </w:p>
+    <w:p>
+      <w:pPr>
+        <w:rPr>
+          <w:rFonts w:ascii="Calibri" w:eastAsia="宋体" w:hAnsi="Calibri"/>
+        </w:rPr>
+      </w:pPr>
+      <w:r>
+        <w:rPr>
+          <w:rFonts w:ascii="Calibri" w:eastAsia="宋体" w:hAnsi="Calibri" w:hint="eastAsia"/>
+        </w:rPr>
+        <w:t xml:space="preserve">Because </w:t>
+      </w:r>
+      <w:r>
+        <w:rPr>
+          <w:rFonts w:ascii="Calibri" w:eastAsia="宋体" w:hAnsi="Calibri"/>
+        </w:rPr>
+        <w:t>for each edge we have to find two vertices’ set in heap</w:t>
+      </w:r>
+      <w:r>
+        <w:rPr>
+          <w:rFonts w:ascii="Calibri" w:eastAsia="宋体" w:hAnsi="Calibri"/>
+        </w:rPr>
+        <w:t xml:space="preserve"> O(2logV)</w:t>
+      </w:r>
+      <w:r>
+        <w:rPr>
+          <w:rFonts w:ascii="Calibri" w:eastAsia="宋体" w:hAnsi="Calibri"/>
+        </w:rPr>
+        <w:t>, this takes logV and if they are in different set,</w:t>
+      </w:r>
+      <w:r>
+        <w:rPr>
+          <w:rFonts w:ascii="Calibri" w:eastAsia="宋体" w:hAnsi="Calibri"/>
+        </w:rPr>
+        <w:t xml:space="preserve"> we have to union them  O(</w:t>
+      </w:r>
+      <w:r>
+        <w:rPr>
+          <w:rFonts w:ascii="Calibri" w:eastAsia="宋体" w:hAnsi="Calibri"/>
+        </w:rPr>
+        <w:t>1</w:t>
+      </w:r>
+      <w:r>
+        <w:rPr>
+          <w:rFonts w:ascii="Calibri" w:eastAsia="宋体" w:hAnsi="Calibri"/>
+        </w:rPr>
+        <w:t>)</w:t>
+      </w:r>
+      <w:r>
+        <w:rPr>
+          <w:rFonts w:ascii="Calibri" w:eastAsia="宋体" w:hAnsi="Calibri"/>
+        </w:rPr>
+        <w:t>,</w:t>
+      </w:r>
+      <w:r>
+        <w:rPr>
+          <w:rFonts w:ascii="Calibri" w:eastAsia="宋体" w:hAnsi="Calibri"/>
+        </w:rPr>
+        <w:t xml:space="preserve">( number of loop </w:t>
+      </w:r>
+      <w:r>
+        <w:rPr>
+          <w:rFonts w:ascii="Calibri" w:eastAsia="宋体" w:hAnsi="Calibri"/>
+        </w:rPr>
+        <w:t xml:space="preserve">for union set </w:t>
+      </w:r>
+      <w:r>
+        <w:rPr>
+          <w:rFonts w:ascii="Calibri" w:eastAsia="宋体" w:hAnsi="Calibri"/>
+        </w:rPr>
+        <w:t>is V)</w:t>
+      </w:r>
+      <w:r>
+        <w:rPr>
+          <w:rFonts w:ascii="Calibri" w:eastAsia="宋体" w:hAnsi="Calibri"/>
+        </w:rPr>
+        <w:t xml:space="preserve"> </w:t>
+      </w:r>
+    </w:p>
+    <w:p>
+      <w:pPr>
+        <w:rPr>
+          <w:rFonts w:ascii="Calibri" w:eastAsia="宋体" w:hAnsi="Calibri"/>
+        </w:rPr>
+      </w:pPr>
+      <w:r>
+        <w:rPr>
+          <w:rFonts w:ascii="Calibri" w:eastAsia="宋体" w:hAnsi="Calibri"/>
+        </w:rPr>
+        <w:t>So the total time complexity is O(ElogE + V</w:t>
+      </w:r>
+      <w:r>
+        <w:rPr>
+          <w:rFonts w:ascii="Calibri" w:eastAsia="宋体" w:hAnsi="Calibri"/>
+        </w:rPr>
+        <w:t xml:space="preserve"> + </w:t>
+      </w:r>
+      <w:r>
+        <w:rPr>
+          <w:rFonts w:ascii="Calibri" w:eastAsia="宋体" w:hAnsi="Calibri"/>
+        </w:rPr>
+        <w:t>E</w:t>
+      </w:r>
+      <w:r>
+        <w:rPr>
+          <w:rFonts w:ascii="Calibri" w:eastAsia="宋体" w:hAnsi="Calibri"/>
+        </w:rPr>
+        <w:t>log</w:t>
+      </w:r>
+      <w:r>
+        <w:rPr>
+          <w:rFonts w:ascii="Calibri" w:eastAsia="宋体" w:hAnsi="Calibri"/>
+        </w:rPr>
+        <w:t>V</w:t>
+      </w:r>
+      <w:r>
+        <w:rPr>
+          <w:rFonts w:ascii="Calibri" w:eastAsia="宋体" w:hAnsi="Calibri"/>
+        </w:rPr>
+        <w:t>)</w:t>
+      </w:r>
+    </w:p>
+    <w:p>
+      <w:pPr>
+        <w:rPr>
+          <w:rFonts w:ascii="Calibri" w:eastAsia="宋体" w:hAnsi="Calibri"/>
+        </w:rPr>
+      </w:pPr>
+    </w:p>
+    <w:p>
+      <w:pPr>
+        <w:rPr>
+          <w:rFonts w:ascii="Calibri" w:eastAsia="宋体" w:hAnsi="Calibri"/>
+        </w:rPr>
+      </w:pPr>
+      <w:r>
+        <w:rPr>
+          <w:rFonts w:ascii="Calibri" w:eastAsia="宋体" w:hAnsi="Calibri"/>
+        </w:rPr>
+        <w:t>Time complexity for Kruskal algorithm with DSF</w:t>
+      </w:r>
+    </w:p>
+    <w:p>
+      <w:pPr>
+        <w:rPr>
+          <w:rFonts w:ascii="Calibri" w:eastAsia="宋体" w:hAnsi="Calibri"/>
+        </w:rPr>
+      </w:pPr>
+      <w:r>
+        <w:rPr>
+          <w:rFonts w:ascii="Calibri" w:eastAsia="宋体" w:hAnsi="Calibri"/>
+        </w:rPr>
+        <w:t>Because we have to do sort based on edges, so the time complexity is at least ElogE.</w:t>
+      </w:r>
+    </w:p>
+    <w:p>
+      <w:pPr>
+        <w:rPr>
+          <w:rFonts w:ascii="Calibri" w:eastAsia="宋体" w:hAnsi="Calibri"/>
+        </w:rPr>
+      </w:pPr>
+      <w:r>
+        <w:rPr>
+          <w:rFonts w:ascii="Calibri" w:eastAsia="宋体" w:hAnsi="Calibri"/>
+        </w:rPr>
+        <w:t>For each edge(at most V</w:t>
+      </w:r>
+      <w:r>
+        <w:rPr>
+          <w:rFonts w:ascii="Calibri" w:eastAsia="宋体" w:hAnsi="Calibri" w:hint="eastAsia"/>
+        </w:rPr>
+        <w:t>-</w:t>
+      </w:r>
+      <w:r>
+        <w:rPr>
+          <w:rFonts w:ascii="Calibri" w:eastAsia="宋体" w:hAnsi="Calibri"/>
+        </w:rPr>
+        <w:t xml:space="preserve"> </w:t>
+      </w:r>
+      <w:r>
+        <w:rPr>
+          <w:rFonts w:ascii="Calibri" w:eastAsia="宋体" w:hAnsi="Calibri" w:hint="eastAsia"/>
+        </w:rPr>
+        <w:t>1</w:t>
+      </w:r>
+      <w:r>
+        <w:rPr>
+          <w:rFonts w:ascii="Calibri" w:eastAsia="宋体" w:hAnsi="Calibri"/>
+        </w:rPr>
+        <w:t xml:space="preserve">), we determine if it form a cycle, time complexity is </w:t>
+      </w:r>
+      <w:r>
+        <w:rPr>
+          <w:rFonts w:ascii="Calibri" w:eastAsia="宋体" w:hAnsi="Calibri"/>
+        </w:rPr>
+        <w:t>(</w:t>
+      </w:r>
+      <w:r>
+        <w:rPr>
+          <w:rFonts w:ascii="Calibri" w:eastAsia="宋体" w:hAnsi="Calibri"/>
+        </w:rPr>
+        <w:t xml:space="preserve">V </w:t>
+      </w:r>
+      <w:r>
+        <w:rPr>
+          <w:rFonts w:ascii="Calibri" w:eastAsia="宋体" w:hAnsi="Calibri"/>
+        </w:rPr>
+        <w:t>–</w:t>
+      </w:r>
+      <w:r>
+        <w:rPr>
+          <w:rFonts w:ascii="Calibri" w:eastAsia="宋体" w:hAnsi="Calibri"/>
+        </w:rPr>
+        <w:t xml:space="preserve"> 1</w:t>
+      </w:r>
+      <w:r>
+        <w:rPr>
+          <w:rFonts w:ascii="Calibri" w:eastAsia="宋体" w:hAnsi="Calibri"/>
+        </w:rPr>
+        <w:t>)</w:t>
+      </w:r>
+      <w:r>
+        <w:rPr>
+          <w:rFonts w:ascii="Calibri" w:eastAsia="宋体" w:hAnsi="Calibri"/>
+        </w:rPr>
+        <w:t>(V + E)</w:t>
+      </w:r>
+    </w:p>
+    <w:p>
+      <w:pPr>
+        <w:rPr>
+          <w:rFonts w:ascii="Calibri" w:eastAsia="宋体" w:hAnsi="Calibri"/>
+        </w:rPr>
+      </w:pPr>
+      <w:r>
+        <w:rPr>
+          <w:rFonts w:ascii="Calibri" w:eastAsia="宋体" w:hAnsi="Calibri"/>
+        </w:rPr>
+        <w:t xml:space="preserve">Because in each vertex, you have to do a DFS, whose time complexity is V + </w:t>
+      </w:r>
+      <w:r>
+        <w:rPr>
+          <w:rFonts w:ascii="Calibri" w:eastAsia="宋体" w:hAnsi="Calibri"/>
+        </w:rPr>
+        <w:t>E, in this case should be V + V</w:t>
+      </w:r>
+    </w:p>
+    <w:p>
+      <w:pPr>
+        <w:rPr>
+          <w:rFonts w:ascii="Calibri" w:eastAsia="宋体" w:hAnsi="Calibri"/>
+        </w:rPr>
+      </w:pPr>
+      <w:r>
+        <w:rPr>
+          <w:rFonts w:ascii="Calibri" w:eastAsia="宋体" w:hAnsi="Calibri"/>
+        </w:rPr>
+        <w:t>So the total time complexity is O(ElogE + V</w:t>
+      </w:r>
+      <w:r>
+        <w:rPr>
+          <w:rFonts w:ascii="Calibri" w:eastAsia="宋体" w:hAnsi="Calibri"/>
+          <w:vertAlign w:val="superscript"/>
+        </w:rPr>
+        <w:t>2</w:t>
+      </w:r>
+      <w:r>
+        <w:rPr>
+          <w:rFonts w:ascii="Calibri" w:eastAsia="宋体" w:hAnsi="Calibri"/>
+        </w:rPr>
+        <w:t>)</w:t>
+      </w:r>
+    </w:p>
+    <w:p>
+      <w:pPr>
+        <w:rPr>
+          <w:rFonts w:ascii="Calibri" w:eastAsia="宋体" w:hAnsi="Calibri"/>
+        </w:rPr>
+      </w:pPr>
+    </w:p>
+    <w:p>
+      <w:pPr>
+        <w:rPr>
+          <w:rFonts w:ascii="Calibri" w:eastAsia="宋体" w:hAnsi="Calibri"/>
+        </w:rPr>
+      </w:pPr>
+    </w:p>
+    <w:p>
+      <w:pPr>
+        <w:rPr>
+          <w:rFonts w:ascii="Calibri" w:eastAsia="宋体" w:hAnsi="Calibri"/>
+        </w:rPr>
+      </w:pPr>
+      <w:r>
+        <w:rPr>
+          <w:rFonts w:ascii="Calibri" w:eastAsia="宋体" w:hAnsi="Calibri"/>
+        </w:rPr>
+        <w:t xml:space="preserve">In this project, we use adjacent list to generate vertices and edges. </w:t>
+      </w:r>
+    </w:p>
+    <w:p>
+      <w:pPr>
+        <w:rPr>
+          <w:rFonts w:ascii="Calibri" w:eastAsia="宋体" w:hAnsi="Calibri"/>
+        </w:rPr>
+      </w:pPr>
+      <w:r>
+        <w:rPr>
+          <w:rFonts w:ascii="Calibri" w:eastAsia="宋体" w:hAnsi="Calibri"/>
+        </w:rPr>
+        <w:t>For star graph, we just generate edges from first vertex to all the rest edges.</w:t>
+      </w:r>
+    </w:p>
+    <w:p>
+      <w:pPr>
+        <w:rPr>
+          <w:rFonts w:ascii="Calibri" w:eastAsia="宋体" w:hAnsi="Calibri"/>
+        </w:rPr>
+      </w:pPr>
+    </w:p>
+    <w:p>
+      <w:pPr>
+        <w:rPr>
+          <w:rFonts w:ascii="Calibri" w:eastAsia="宋体" w:hAnsi="Calibri"/>
+        </w:rPr>
+      </w:pPr>
+      <w:r>
+        <w:rPr>
+          <w:rFonts w:ascii="Calibri" w:eastAsia="宋体" w:hAnsi="Calibri"/>
+        </w:rPr>
+        <w:t>For Line graph, we generate edges from 1 to 2, 2 to 3, 3 to 4 and so on so forth. Except for last vertex. It doesn’t need an edge.</w:t>
+      </w:r>
+    </w:p>
+    <w:p>
+      <w:pPr>
+        <w:rPr>
+          <w:rFonts w:ascii="Calibri" w:eastAsia="宋体" w:hAnsi="Calibri"/>
+        </w:rPr>
+      </w:pPr>
+    </w:p>
+    <w:p>
+      <w:pPr>
+        <w:rPr>
+          <w:rFonts w:ascii="Calibri" w:eastAsia="宋体" w:hAnsi="Calibri"/>
+        </w:rPr>
+      </w:pPr>
+      <w:r>
+        <w:rPr>
+          <w:rFonts w:ascii="Calibri" w:eastAsia="宋体" w:hAnsi="Calibri"/>
+        </w:rPr>
+        <w:t xml:space="preserve">For random graph, we generate edges for each vertex, each vertex’s may have 1-10(inclusive) number of edges, which is generated randomly. </w:t>
+      </w:r>
+    </w:p>
+    <w:p>
+      <w:pPr>
+        <w:rPr>
+          <w:rFonts w:ascii="Calibri" w:eastAsia="宋体" w:hAnsi="Calibri"/>
+        </w:rPr>
+      </w:pPr>
+    </w:p>
+    <w:p>
+      <w:pPr>
+        <w:rPr>
+          <w:rFonts w:ascii="Calibri" w:eastAsia="宋体" w:hAnsi="Calibri"/>
+        </w:rPr>
+      </w:pPr>
+    </w:p>
+    <w:p>
+      <w:pPr>
+        <w:rPr>
+          <w:rFonts w:ascii="Calibri" w:eastAsia="宋体" w:hAnsi="Calibri"/>
+        </w:rPr>
+      </w:pPr>
+    </w:p>
+    <w:p>
+      <w:pPr>
+        <w:rPr>
+          <w:rFonts w:ascii="Calibri" w:eastAsia="宋体" w:hAnsi="Calibri"/>
+        </w:rPr>
+      </w:pPr>
+    </w:p>
+    <w:p>
+      <w:pPr>
+        <w:rPr>
+          <w:rFonts w:ascii="Calibri" w:eastAsia="宋体" w:hAnsi="Calibri"/>
+        </w:rPr>
+      </w:pPr>
+      <w:r>
+        <w:rPr>
+          <w:rFonts w:ascii="Calibri" w:eastAsia="宋体" w:hAnsi="Calibri" w:hint="eastAsia"/>
+        </w:rPr>
+        <w:lastRenderedPageBreak/>
         <w:t>Kruskal</w:t>
       </w:r>
-      <w:proofErr w:type="spellEnd"/>
-      <w:r>
-        <w:rPr>
-          <w:rFonts w:ascii="Calibri" w:eastAsia="宋体" w:hAnsi="Calibri"/>
-        </w:rPr>
-        <w:t xml:space="preserve"> algorithm</w:t>
-      </w:r>
-      <w:r>
-        <w:rPr>
-          <w:rFonts w:ascii="Calibri" w:eastAsia="宋体" w:hAnsi="Calibri"/>
-        </w:rPr>
-        <w:t xml:space="preserve"> with union set</w:t>
-      </w:r>
-    </w:p>
-    <w:p>
-      <w:pPr>
-        <w:rPr>
-          <w:rFonts w:ascii="Calibri" w:eastAsia="宋体" w:hAnsi="Calibri"/>
-        </w:rPr>
-      </w:pPr>
-      <w:r>
-        <w:rPr>
-          <w:rFonts w:ascii="Calibri" w:eastAsia="宋体" w:hAnsi="Calibri"/>
-        </w:rPr>
-        <w:t xml:space="preserve">Because we have to do sort based on edges, so the time complexity is at least </w:t>
-      </w:r>
-      <w:proofErr w:type="spellStart"/>
-      <w:r>
-        <w:rPr>
-          <w:rFonts w:ascii="Calibri" w:eastAsia="宋体" w:hAnsi="Calibri"/>
-        </w:rPr>
-        <w:t>ElogE</w:t>
-      </w:r>
-      <w:proofErr w:type="spellEnd"/>
-      <w:r>
-        <w:rPr>
-          <w:rFonts w:ascii="Calibri" w:eastAsia="宋体" w:hAnsi="Calibri"/>
-        </w:rPr>
-        <w:t>.</w:t>
-      </w:r>
-    </w:p>
-    <w:p>
-      <w:pPr>
-        <w:rPr>
-          <w:rFonts w:ascii="Calibri" w:eastAsia="宋体" w:hAnsi="Calibri"/>
-        </w:rPr>
-      </w:pPr>
-      <w:r>
-        <w:rPr>
-          <w:rFonts w:ascii="Calibri" w:eastAsia="宋体" w:hAnsi="Calibri"/>
-        </w:rPr>
-        <w:t>For each edge</w:t>
-      </w:r>
-      <w:r>
-        <w:rPr>
-          <w:rFonts w:ascii="Calibri" w:eastAsia="宋体" w:hAnsi="Calibri" w:hint="eastAsia"/>
-        </w:rPr>
-        <w:t>∣</w:t>
-      </w:r>
-      <w:r>
-        <w:rPr>
-          <w:rFonts w:ascii="Calibri" w:eastAsia="宋体" w:hAnsi="Calibri"/>
-        </w:rPr>
-        <w:t>E</w:t>
-      </w:r>
-      <w:r>
-        <w:rPr>
-          <w:rFonts w:ascii="Calibri" w:eastAsia="宋体" w:hAnsi="Calibri" w:hint="eastAsia"/>
-        </w:rPr>
-        <w:t>∣</w:t>
-      </w:r>
-      <w:r>
-        <w:rPr>
-          <w:rFonts w:ascii="Calibri" w:eastAsia="宋体" w:hAnsi="Calibri"/>
-        </w:rPr>
-        <w:t xml:space="preserve">(at most </w:t>
-      </w:r>
-      <w:r>
-        <w:rPr>
-          <w:rFonts w:ascii="Calibri" w:eastAsia="宋体" w:hAnsi="Calibri" w:hint="eastAsia"/>
-        </w:rPr>
-        <w:t>∣</w:t>
-      </w:r>
-      <w:r>
-        <w:rPr>
-          <w:rFonts w:ascii="Calibri" w:eastAsia="宋体" w:hAnsi="Calibri"/>
-        </w:rPr>
-        <w:t>V</w:t>
-      </w:r>
-      <w:r>
-        <w:rPr>
-          <w:rFonts w:ascii="Calibri" w:eastAsia="宋体" w:hAnsi="Calibri" w:hint="eastAsia"/>
-        </w:rPr>
-        <w:t>∣</w:t>
-      </w:r>
-      <w:r>
-        <w:rPr>
-          <w:rFonts w:ascii="Calibri" w:eastAsia="宋体" w:hAnsi="Calibri" w:hint="eastAsia"/>
-        </w:rPr>
-        <w:t>-</w:t>
-      </w:r>
-      <w:r>
-        <w:rPr>
-          <w:rFonts w:ascii="Calibri" w:eastAsia="宋体" w:hAnsi="Calibri"/>
-        </w:rPr>
-        <w:t xml:space="preserve"> </w:t>
-      </w:r>
-      <w:r>
-        <w:rPr>
-          <w:rFonts w:ascii="Calibri" w:eastAsia="宋体" w:hAnsi="Calibri" w:hint="eastAsia"/>
-        </w:rPr>
-        <w:t>1</w:t>
-      </w:r>
-      <w:r>
-        <w:rPr>
-          <w:rFonts w:ascii="Calibri" w:eastAsia="宋体" w:hAnsi="Calibri"/>
-        </w:rPr>
-        <w:t xml:space="preserve">), we determine if it form a cycle, </w:t>
-      </w:r>
-      <w:r>
-        <w:rPr>
-          <w:rFonts w:ascii="Calibri" w:eastAsia="宋体" w:hAnsi="Calibri"/>
-        </w:rPr>
-        <w:t>time complexity is</w:t>
-      </w:r>
-      <w:r>
-        <w:rPr>
-          <w:rFonts w:ascii="Calibri" w:eastAsia="宋体" w:hAnsi="Calibri"/>
-        </w:rPr>
-        <w:t xml:space="preserve"> </w:t>
-      </w:r>
-      <w:r>
-        <w:rPr>
-          <w:rFonts w:ascii="Calibri" w:eastAsia="宋体" w:hAnsi="Calibri"/>
-        </w:rPr>
-        <w:t>V</w:t>
-      </w:r>
-      <w:r>
-        <w:rPr>
-          <w:rFonts w:ascii="Calibri" w:eastAsia="宋体" w:hAnsi="Calibri" w:hint="eastAsia"/>
-        </w:rPr>
-        <w:t xml:space="preserve"> + </w:t>
-      </w:r>
-      <w:proofErr w:type="spellStart"/>
-      <w:r>
-        <w:rPr>
-          <w:rFonts w:ascii="Calibri" w:eastAsia="宋体" w:hAnsi="Calibri"/>
-        </w:rPr>
-        <w:t>E</w:t>
-      </w:r>
-      <w:r>
-        <w:rPr>
-          <w:rFonts w:ascii="Calibri" w:eastAsia="宋体" w:hAnsi="Calibri" w:hint="eastAsia"/>
-        </w:rPr>
-        <w:t>logV</w:t>
-      </w:r>
-      <w:proofErr w:type="spellEnd"/>
-    </w:p>
-    <w:p>
-      <w:pPr>
-        <w:rPr>
-          <w:rFonts w:ascii="Calibri" w:eastAsia="宋体" w:hAnsi="Calibri"/>
-        </w:rPr>
-      </w:pPr>
-      <w:r>
-        <w:rPr>
-          <w:rFonts w:ascii="Calibri" w:eastAsia="宋体" w:hAnsi="Calibri" w:hint="eastAsia"/>
-        </w:rPr>
-        <w:t xml:space="preserve">Because </w:t>
-      </w:r>
-      <w:r>
-        <w:rPr>
-          <w:rFonts w:ascii="Calibri" w:eastAsia="宋体" w:hAnsi="Calibri"/>
-        </w:rPr>
-        <w:t>for each edge we have to find two vertices’ set in heap</w:t>
-      </w:r>
-      <w:r>
-        <w:rPr>
-          <w:rFonts w:ascii="Calibri" w:eastAsia="宋体" w:hAnsi="Calibri"/>
-        </w:rPr>
-        <w:t xml:space="preserve"> O(2logV)</w:t>
-      </w:r>
-      <w:r>
-        <w:rPr>
-          <w:rFonts w:ascii="Calibri" w:eastAsia="宋体" w:hAnsi="Calibri"/>
-        </w:rPr>
-        <w:t xml:space="preserve">, this takes </w:t>
-      </w:r>
-      <w:proofErr w:type="spellStart"/>
-      <w:r>
-        <w:rPr>
-          <w:rFonts w:ascii="Calibri" w:eastAsia="宋体" w:hAnsi="Calibri"/>
-        </w:rPr>
-        <w:t>logV</w:t>
-      </w:r>
-      <w:proofErr w:type="spellEnd"/>
-      <w:r>
-        <w:rPr>
-          <w:rFonts w:ascii="Calibri" w:eastAsia="宋体" w:hAnsi="Calibri"/>
-        </w:rPr>
-        <w:t xml:space="preserve"> and if they are in different set,</w:t>
-      </w:r>
-      <w:r>
-        <w:rPr>
-          <w:rFonts w:ascii="Calibri" w:eastAsia="宋体" w:hAnsi="Calibri"/>
-        </w:rPr>
-        <w:t xml:space="preserve"> we have to union </w:t>
-      </w:r>
-      <w:proofErr w:type="gramStart"/>
-      <w:r>
-        <w:rPr>
-          <w:rFonts w:ascii="Calibri" w:eastAsia="宋体" w:hAnsi="Calibri"/>
-        </w:rPr>
-        <w:t>them  O</w:t>
-      </w:r>
-      <w:proofErr w:type="gramEnd"/>
-      <w:r>
-        <w:rPr>
-          <w:rFonts w:ascii="Calibri" w:eastAsia="宋体" w:hAnsi="Calibri"/>
-        </w:rPr>
-        <w:t>(</w:t>
-      </w:r>
-      <w:r>
-        <w:rPr>
-          <w:rFonts w:ascii="Calibri" w:eastAsia="宋体" w:hAnsi="Calibri"/>
-        </w:rPr>
-        <w:t>1</w:t>
-      </w:r>
-      <w:r>
-        <w:rPr>
-          <w:rFonts w:ascii="Calibri" w:eastAsia="宋体" w:hAnsi="Calibri"/>
-        </w:rPr>
-        <w:t>)</w:t>
-      </w:r>
-      <w:r>
-        <w:rPr>
-          <w:rFonts w:ascii="Calibri" w:eastAsia="宋体" w:hAnsi="Calibri"/>
-        </w:rPr>
-        <w:t>,</w:t>
-      </w:r>
-      <w:r>
-        <w:rPr>
-          <w:rFonts w:ascii="Calibri" w:eastAsia="宋体" w:hAnsi="Calibri"/>
-        </w:rPr>
-        <w:t xml:space="preserve">( number of loop </w:t>
-      </w:r>
-      <w:r>
-        <w:rPr>
-          <w:rFonts w:ascii="Calibri" w:eastAsia="宋体" w:hAnsi="Calibri"/>
-        </w:rPr>
-        <w:t xml:space="preserve">for union set </w:t>
-      </w:r>
-      <w:r>
-        <w:rPr>
-          <w:rFonts w:ascii="Calibri" w:eastAsia="宋体" w:hAnsi="Calibri"/>
-        </w:rPr>
-        <w:t>is V)</w:t>
-      </w:r>
-      <w:r>
-        <w:rPr>
-          <w:rFonts w:ascii="Calibri" w:eastAsia="宋体" w:hAnsi="Calibri"/>
-        </w:rPr>
-        <w:t xml:space="preserve"> </w:t>
-      </w:r>
-    </w:p>
-    <w:p>
-      <w:pPr>
-        <w:rPr>
-          <w:rFonts w:ascii="Calibri" w:eastAsia="宋体" w:hAnsi="Calibri"/>
-        </w:rPr>
-      </w:pPr>
-      <w:r>
-        <w:rPr>
-          <w:rFonts w:ascii="Calibri" w:eastAsia="宋体" w:hAnsi="Calibri"/>
-        </w:rPr>
-        <w:t xml:space="preserve">So the total time complexity is </w:t>
-      </w:r>
-      <w:proofErr w:type="gramStart"/>
-      <w:r>
-        <w:rPr>
-          <w:rFonts w:ascii="Calibri" w:eastAsia="宋体" w:hAnsi="Calibri"/>
-        </w:rPr>
-        <w:t>O(</w:t>
-      </w:r>
-      <w:proofErr w:type="spellStart"/>
-      <w:proofErr w:type="gramEnd"/>
-      <w:r>
-        <w:rPr>
-          <w:rFonts w:ascii="Calibri" w:eastAsia="宋体" w:hAnsi="Calibri"/>
-        </w:rPr>
-        <w:t>ElogE</w:t>
-      </w:r>
-      <w:proofErr w:type="spellEnd"/>
-      <w:r>
-        <w:rPr>
-          <w:rFonts w:ascii="Calibri" w:eastAsia="宋体" w:hAnsi="Calibri"/>
-        </w:rPr>
-        <w:t xml:space="preserve"> + V</w:t>
-      </w:r>
-      <w:r>
-        <w:rPr>
-          <w:rFonts w:ascii="Calibri" w:eastAsia="宋体" w:hAnsi="Calibri"/>
-        </w:rPr>
-        <w:t xml:space="preserve"> + </w:t>
-      </w:r>
-      <w:proofErr w:type="spellStart"/>
-      <w:r>
-        <w:rPr>
-          <w:rFonts w:ascii="Calibri" w:eastAsia="宋体" w:hAnsi="Calibri"/>
-        </w:rPr>
-        <w:t>E</w:t>
-      </w:r>
-      <w:r>
-        <w:rPr>
-          <w:rFonts w:ascii="Calibri" w:eastAsia="宋体" w:hAnsi="Calibri"/>
-        </w:rPr>
-        <w:t>log</w:t>
-      </w:r>
-      <w:r>
-        <w:rPr>
-          <w:rFonts w:ascii="Calibri" w:eastAsia="宋体" w:hAnsi="Calibri"/>
-        </w:rPr>
-        <w:t>V</w:t>
-      </w:r>
-      <w:proofErr w:type="spellEnd"/>
-      <w:r>
-        <w:rPr>
-          <w:rFonts w:ascii="Calibri" w:eastAsia="宋体" w:hAnsi="Calibri"/>
-        </w:rPr>
-        <w:t>)</w:t>
-      </w:r>
-    </w:p>
-    <w:p>
-      <w:pPr>
-        <w:rPr>
-          <w:rFonts w:ascii="Calibri" w:eastAsia="宋体" w:hAnsi="Calibri"/>
-        </w:rPr>
-      </w:pPr>
-    </w:p>
-    <w:p>
-      <w:pPr>
-        <w:rPr>
-          <w:rFonts w:ascii="Calibri" w:eastAsia="宋体" w:hAnsi="Calibri"/>
-        </w:rPr>
-      </w:pPr>
-      <w:r>
-        <w:rPr>
-          <w:rFonts w:ascii="Calibri" w:eastAsia="宋体" w:hAnsi="Calibri"/>
-        </w:rPr>
-        <w:t xml:space="preserve">Time complexity for </w:t>
-      </w:r>
-      <w:proofErr w:type="spellStart"/>
-      <w:r>
-        <w:rPr>
-          <w:rFonts w:ascii="Calibri" w:eastAsia="宋体" w:hAnsi="Calibri"/>
-        </w:rPr>
-        <w:t>Kruskal</w:t>
-      </w:r>
-      <w:proofErr w:type="spellEnd"/>
-      <w:r>
-        <w:rPr>
-          <w:rFonts w:ascii="Calibri" w:eastAsia="宋体" w:hAnsi="Calibri"/>
-        </w:rPr>
-        <w:t xml:space="preserve"> algorithm with DSF</w:t>
-      </w:r>
-    </w:p>
-    <w:p>
-      <w:pPr>
-        <w:rPr>
-          <w:rFonts w:ascii="Calibri" w:eastAsia="宋体" w:hAnsi="Calibri"/>
-        </w:rPr>
-      </w:pPr>
-      <w:r>
-        <w:rPr>
-          <w:rFonts w:ascii="Calibri" w:eastAsia="宋体" w:hAnsi="Calibri"/>
-        </w:rPr>
-        <w:t xml:space="preserve">Because we have to do sort based on edges, so the time complexity is at least </w:t>
-      </w:r>
-      <w:proofErr w:type="spellStart"/>
-      <w:r>
-        <w:rPr>
-          <w:rFonts w:ascii="Calibri" w:eastAsia="宋体" w:hAnsi="Calibri"/>
-        </w:rPr>
-        <w:t>ElogE</w:t>
-      </w:r>
-      <w:proofErr w:type="spellEnd"/>
-      <w:r>
-        <w:rPr>
-          <w:rFonts w:ascii="Calibri" w:eastAsia="宋体" w:hAnsi="Calibri"/>
-        </w:rPr>
-        <w:t>.</w:t>
-      </w:r>
-    </w:p>
-    <w:p>
-      <w:pPr>
-        <w:rPr>
-          <w:rFonts w:ascii="Calibri" w:eastAsia="宋体" w:hAnsi="Calibri"/>
-        </w:rPr>
-      </w:pPr>
-      <w:r>
-        <w:rPr>
-          <w:rFonts w:ascii="Calibri" w:eastAsia="宋体" w:hAnsi="Calibri"/>
-        </w:rPr>
-        <w:t xml:space="preserve">For each </w:t>
-      </w:r>
-      <w:proofErr w:type="gramStart"/>
-      <w:r>
-        <w:rPr>
-          <w:rFonts w:ascii="Calibri" w:eastAsia="宋体" w:hAnsi="Calibri"/>
-        </w:rPr>
-        <w:t>edge(</w:t>
-      </w:r>
-      <w:proofErr w:type="gramEnd"/>
-      <w:r>
-        <w:rPr>
-          <w:rFonts w:ascii="Calibri" w:eastAsia="宋体" w:hAnsi="Calibri"/>
-        </w:rPr>
-        <w:t>at most V</w:t>
-      </w:r>
-      <w:r>
-        <w:rPr>
-          <w:rFonts w:ascii="Calibri" w:eastAsia="宋体" w:hAnsi="Calibri" w:hint="eastAsia"/>
-        </w:rPr>
-        <w:t>-</w:t>
-      </w:r>
-      <w:r>
-        <w:rPr>
-          <w:rFonts w:ascii="Calibri" w:eastAsia="宋体" w:hAnsi="Calibri"/>
-        </w:rPr>
-        <w:t xml:space="preserve"> </w:t>
-      </w:r>
-      <w:r>
-        <w:rPr>
-          <w:rFonts w:ascii="Calibri" w:eastAsia="宋体" w:hAnsi="Calibri" w:hint="eastAsia"/>
-        </w:rPr>
-        <w:t>1</w:t>
-      </w:r>
-      <w:r>
-        <w:rPr>
-          <w:rFonts w:ascii="Calibri" w:eastAsia="宋体" w:hAnsi="Calibri"/>
-        </w:rPr>
-        <w:t xml:space="preserve">), we determine if it form a cycle, time complexity is </w:t>
-      </w:r>
-      <w:r>
-        <w:rPr>
-          <w:rFonts w:ascii="Calibri" w:eastAsia="宋体" w:hAnsi="Calibri"/>
-        </w:rPr>
-        <w:t>(</w:t>
-      </w:r>
-      <w:r>
-        <w:rPr>
-          <w:rFonts w:ascii="Calibri" w:eastAsia="宋体" w:hAnsi="Calibri"/>
-        </w:rPr>
-        <w:t xml:space="preserve">V </w:t>
-      </w:r>
-      <w:r>
-        <w:rPr>
-          <w:rFonts w:ascii="Calibri" w:eastAsia="宋体" w:hAnsi="Calibri"/>
-        </w:rPr>
-        <w:t>–</w:t>
-      </w:r>
-      <w:r>
-        <w:rPr>
-          <w:rFonts w:ascii="Calibri" w:eastAsia="宋体" w:hAnsi="Calibri"/>
-        </w:rPr>
-        <w:t xml:space="preserve"> 1</w:t>
-      </w:r>
-      <w:r>
-        <w:rPr>
-          <w:rFonts w:ascii="Calibri" w:eastAsia="宋体" w:hAnsi="Calibri"/>
-        </w:rPr>
-        <w:t>)</w:t>
-      </w:r>
-      <w:r>
-        <w:rPr>
-          <w:rFonts w:ascii="Calibri" w:eastAsia="宋体" w:hAnsi="Calibri"/>
-        </w:rPr>
-        <w:t>(V + E)</w:t>
-      </w:r>
-    </w:p>
-    <w:p>
-      <w:pPr>
-        <w:rPr>
-          <w:rFonts w:ascii="Calibri" w:eastAsia="宋体" w:hAnsi="Calibri"/>
-        </w:rPr>
-      </w:pPr>
-      <w:r>
-        <w:rPr>
-          <w:rFonts w:ascii="Calibri" w:eastAsia="宋体" w:hAnsi="Calibri"/>
-        </w:rPr>
-        <w:t xml:space="preserve">Because in each vertex, you have to do a DFS, whose time complexity is V + </w:t>
-      </w:r>
-      <w:r>
-        <w:rPr>
-          <w:rFonts w:ascii="Calibri" w:eastAsia="宋体" w:hAnsi="Calibri"/>
-        </w:rPr>
-        <w:t>E, in this case should be V + V</w:t>
-      </w:r>
-    </w:p>
-    <w:p>
-      <w:pPr>
-        <w:rPr>
-          <w:rFonts w:ascii="Calibri" w:eastAsia="宋体" w:hAnsi="Calibri"/>
-        </w:rPr>
-      </w:pPr>
-      <w:r>
-        <w:rPr>
-          <w:rFonts w:ascii="Calibri" w:eastAsia="宋体" w:hAnsi="Calibri"/>
-        </w:rPr>
-        <w:t xml:space="preserve">So the total time complexity is </w:t>
-      </w:r>
-      <w:proofErr w:type="gramStart"/>
-      <w:r>
-        <w:rPr>
-          <w:rFonts w:ascii="Calibri" w:eastAsia="宋体" w:hAnsi="Calibri"/>
-        </w:rPr>
-        <w:t>O(</w:t>
-      </w:r>
-      <w:proofErr w:type="spellStart"/>
-      <w:proofErr w:type="gramEnd"/>
-      <w:r>
-        <w:rPr>
-          <w:rFonts w:ascii="Calibri" w:eastAsia="宋体" w:hAnsi="Calibri"/>
-        </w:rPr>
-        <w:t>ElogE</w:t>
-      </w:r>
-      <w:proofErr w:type="spellEnd"/>
-      <w:r>
-        <w:rPr>
-          <w:rFonts w:ascii="Calibri" w:eastAsia="宋体" w:hAnsi="Calibri"/>
-        </w:rPr>
-        <w:t xml:space="preserve"> + V</w:t>
-      </w:r>
-      <w:r>
-        <w:rPr>
-          <w:rFonts w:ascii="Calibri" w:eastAsia="宋体" w:hAnsi="Calibri"/>
-          <w:vertAlign w:val="superscript"/>
-        </w:rPr>
-        <w:t>2</w:t>
-      </w:r>
-      <w:r>
-        <w:rPr>
-          <w:rFonts w:ascii="Calibri" w:eastAsia="宋体" w:hAnsi="Calibri"/>
-        </w:rPr>
-        <w:t>)</w:t>
-      </w:r>
-    </w:p>
-    <w:p>
-      <w:pPr>
-        <w:rPr>
-          <w:rFonts w:ascii="Calibri" w:eastAsia="宋体" w:hAnsi="Calibri"/>
-        </w:rPr>
-      </w:pPr>
-    </w:p>
-    <w:p>
-      <w:pPr>
-        <w:rPr>
-          <w:rFonts w:ascii="Calibri" w:eastAsia="宋体" w:hAnsi="Calibri"/>
-        </w:rPr>
-      </w:pPr>
-    </w:p>
-    <w:p>
-      <w:pPr>
-        <w:rPr>
-          <w:rFonts w:ascii="Calibri" w:eastAsia="宋体" w:hAnsi="Calibri"/>
-        </w:rPr>
-      </w:pPr>
-      <w:r>
-        <w:rPr>
-          <w:rFonts w:ascii="Calibri" w:eastAsia="宋体" w:hAnsi="Calibri"/>
-        </w:rPr>
-        <w:t xml:space="preserve">In this project, we use adjacent list to generate vertices and edges. </w:t>
-      </w:r>
-    </w:p>
-    <w:p>
-      <w:pPr>
-        <w:rPr>
-          <w:rFonts w:ascii="Calibri" w:eastAsia="宋体" w:hAnsi="Calibri"/>
-        </w:rPr>
-      </w:pPr>
-      <w:r>
-        <w:rPr>
-          <w:rFonts w:ascii="Calibri" w:eastAsia="宋体" w:hAnsi="Calibri"/>
-        </w:rPr>
-        <w:t>For star graph, we just generate edges from first vertex to all the rest edges.</w:t>
-      </w:r>
-    </w:p>
-    <w:p>
-      <w:pPr>
-        <w:rPr>
-          <w:rFonts w:ascii="Calibri" w:eastAsia="宋体" w:hAnsi="Calibri"/>
-        </w:rPr>
-      </w:pPr>
-    </w:p>
-    <w:p>
-      <w:pPr>
-        <w:rPr>
-          <w:rFonts w:ascii="Calibri" w:eastAsia="宋体" w:hAnsi="Calibri"/>
-        </w:rPr>
-      </w:pPr>
-      <w:r>
-        <w:rPr>
-          <w:rFonts w:ascii="Calibri" w:eastAsia="宋体" w:hAnsi="Calibri"/>
-        </w:rPr>
-        <w:t>For Line graph, we generate edges from 1 to 2, 2 to 3, 3 to 4 and so on so forth. Except for last vertex. It doesn’t need an edge.</w:t>
-      </w:r>
-    </w:p>
-    <w:p>
-      <w:pPr>
-        <w:rPr>
-          <w:rFonts w:ascii="Calibri" w:eastAsia="宋体" w:hAnsi="Calibri"/>
-        </w:rPr>
-      </w:pPr>
-    </w:p>
-    <w:p>
-      <w:pPr>
-        <w:rPr>
-          <w:rFonts w:ascii="Calibri" w:eastAsia="宋体" w:hAnsi="Calibri"/>
-        </w:rPr>
-      </w:pPr>
-      <w:r>
-        <w:rPr>
-          <w:rFonts w:ascii="Calibri" w:eastAsia="宋体" w:hAnsi="Calibri"/>
-        </w:rPr>
-        <w:t xml:space="preserve">For random graph, we generate edges for each vertex, each vertex’s may have 1-10(inclusive) number of edges, which is generated randomly. </w:t>
-      </w:r>
-    </w:p>
-    <w:p>
-      <w:pPr>
-        <w:rPr>
-          <w:rFonts w:ascii="Calibri" w:eastAsia="宋体" w:hAnsi="Calibri"/>
-        </w:rPr>
-      </w:pPr>
-    </w:p>
-    <w:p>
-      <w:pPr>
-        <w:rPr>
-          <w:rFonts w:ascii="Calibri" w:eastAsia="宋体" w:hAnsi="Calibri"/>
-        </w:rPr>
-      </w:pPr>
-    </w:p>
-    <w:p>
-      <w:pPr>
-        <w:rPr>
-          <w:rFonts w:ascii="Calibri" w:eastAsia="宋体" w:hAnsi="Calibri"/>
-        </w:rPr>
-      </w:pPr>
-    </w:p>
-    <w:p>
-      <w:pPr>
-        <w:rPr>
-          <w:rFonts w:ascii="Calibri" w:eastAsia="宋体" w:hAnsi="Calibri"/>
-        </w:rPr>
-      </w:pPr>
-    </w:p>
-    <w:p>
-      <w:pPr>
-        <w:rPr>
-          <w:rFonts w:ascii="Calibri" w:eastAsia="宋体" w:hAnsi="Calibri"/>
-        </w:rPr>
-      </w:pPr>
-      <w:proofErr w:type="spellStart"/>
-      <w:r>
-        <w:rPr>
-          <w:rFonts w:ascii="Calibri" w:eastAsia="宋体" w:hAnsi="Calibri" w:hint="eastAsia"/>
-        </w:rPr>
-        <w:t>Kruskal</w:t>
-      </w:r>
-      <w:proofErr w:type="spellEnd"/>
       <w:r>
         <w:rPr>
           <w:rFonts w:ascii="Calibri" w:eastAsia="宋体" w:hAnsi="Calibri"/>
@@ -2816,14 +2343,12 @@
                 <w:rFonts w:ascii="Calibri" w:eastAsia="宋体" w:hAnsi="Calibri"/>
               </w:rPr>
             </w:pPr>
-            <w:proofErr w:type="spellStart"/>
             <w:r>
               <w:rPr>
                 <w:rFonts w:ascii="Calibri" w:eastAsia="宋体" w:hAnsi="Calibri"/>
               </w:rPr>
               <w:t>ArrayList</w:t>
             </w:r>
-            <w:proofErr w:type="spellEnd"/>
           </w:p>
         </w:tc>
         <w:tc>
@@ -2836,14 +2361,12 @@
                 <w:rFonts w:ascii="Calibri" w:eastAsia="宋体" w:hAnsi="Calibri"/>
               </w:rPr>
             </w:pPr>
-            <w:proofErr w:type="spellStart"/>
             <w:r>
               <w:rPr>
                 <w:rFonts w:ascii="Calibri" w:eastAsia="宋体" w:hAnsi="Calibri"/>
               </w:rPr>
               <w:t>PriorityQueue</w:t>
             </w:r>
-            <w:proofErr w:type="spellEnd"/>
           </w:p>
         </w:tc>
       </w:tr>
@@ -2931,7 +2454,7 @@
               <w:adjustRightInd w:val="0"/>
               <w:jc w:val="left"/>
               <w:rPr>
-                <w:rFonts w:ascii="Calibri" w:eastAsia="宋体" w:hAnsi="Calibri" w:hint="eastAsia"/>
+                <w:rFonts w:ascii="Calibri" w:eastAsia="宋体" w:hAnsi="Calibri"/>
               </w:rPr>
             </w:pPr>
             <w:r>
@@ -3015,7 +2538,7 @@
               <w:adjustRightInd w:val="0"/>
               <w:jc w:val="left"/>
               <w:rPr>
-                <w:rFonts w:ascii="Calibri" w:eastAsia="宋体" w:hAnsi="Calibri" w:hint="eastAsia"/>
+                <w:rFonts w:ascii="Calibri" w:eastAsia="宋体" w:hAnsi="Calibri"/>
               </w:rPr>
             </w:pPr>
             <w:r>
@@ -3037,7 +2560,7 @@
               <w:adjustRightInd w:val="0"/>
               <w:jc w:val="left"/>
               <w:rPr>
-                <w:rFonts w:ascii="Calibri" w:eastAsia="宋体" w:hAnsi="Calibri" w:hint="eastAsia"/>
+                <w:rFonts w:ascii="Calibri" w:eastAsia="宋体" w:hAnsi="Calibri"/>
               </w:rPr>
             </w:pPr>
             <w:r>
@@ -3118,7 +2641,7 @@
               <w:adjustRightInd w:val="0"/>
               <w:jc w:val="left"/>
               <w:rPr>
-                <w:rFonts w:ascii="Calibri" w:eastAsia="宋体" w:hAnsi="Calibri" w:hint="eastAsia"/>
+                <w:rFonts w:ascii="Calibri" w:eastAsia="宋体" w:hAnsi="Calibri"/>
               </w:rPr>
             </w:pPr>
             <w:r>
@@ -3140,7 +2663,7 @@
               <w:adjustRightInd w:val="0"/>
               <w:jc w:val="left"/>
               <w:rPr>
-                <w:rFonts w:ascii="Calibri" w:eastAsia="宋体" w:hAnsi="Calibri" w:hint="eastAsia"/>
+                <w:rFonts w:ascii="Calibri" w:eastAsia="宋体" w:hAnsi="Calibri"/>
               </w:rPr>
             </w:pPr>
             <w:r>
@@ -3156,7 +2679,7 @@
     <w:p>
       <w:pPr>
         <w:rPr>
-          <w:rFonts w:ascii="Calibri" w:eastAsia="宋体" w:hAnsi="Calibri" w:hint="eastAsia"/>
+          <w:rFonts w:ascii="Calibri" w:eastAsia="宋体" w:hAnsi="Calibri"/>
         </w:rPr>
       </w:pPr>
     </w:p>

</xml_diff>

<commit_message>
fix minor error in Report
</commit_message>
<xml_diff>
--- a/Project Report.docx
+++ b/Project Report.docx
@@ -1,6 +1,6 @@
 
 <file path=word/document.xml><?xml version="1.0" encoding="utf-8"?>
-<w:document xmlns:wpc="http://schemas.microsoft.com/office/word/2010/wordprocessingCanvas" xmlns:mc="http://schemas.openxmlformats.org/markup-compatibility/2006" xmlns:o="urn:schemas-microsoft-com:office:office" xmlns:r="http://schemas.openxmlformats.org/officeDocument/2006/relationships" xmlns:m="http://schemas.openxmlformats.org/officeDocument/2006/math" xmlns:v="urn:schemas-microsoft-com:vml" xmlns:wp14="http://schemas.microsoft.com/office/word/2010/wordprocessingDrawing" xmlns:wp="http://schemas.openxmlformats.org/drawingml/2006/wordprocessingDrawing" xmlns:w10="urn:schemas-microsoft-com:office:word" xmlns:w="http://schemas.openxmlformats.org/wordprocessingml/2006/main" xmlns:w14="http://schemas.microsoft.com/office/word/2010/wordml" xmlns:w15="http://schemas.microsoft.com/office/word/2012/wordml" xmlns:wpg="http://schemas.microsoft.com/office/word/2010/wordprocessingGroup" xmlns:wpi="http://schemas.microsoft.com/office/word/2010/wordprocessingInk" xmlns:wne="http://schemas.microsoft.com/office/word/2006/wordml" xmlns:wps="http://schemas.microsoft.com/office/word/2010/wordprocessingShape" mc:Ignorable="w14 w15 wp14">
+<w:document xmlns:wpc="http://schemas.microsoft.com/office/word/2010/wordprocessingCanvas" xmlns:cx="http://schemas.microsoft.com/office/drawing/2014/chartex" xmlns:cx1="http://schemas.microsoft.com/office/drawing/2015/9/8/chartex" xmlns:mc="http://schemas.openxmlformats.org/markup-compatibility/2006" xmlns:o="urn:schemas-microsoft-com:office:office" xmlns:r="http://schemas.openxmlformats.org/officeDocument/2006/relationships" xmlns:m="http://schemas.openxmlformats.org/officeDocument/2006/math" xmlns:v="urn:schemas-microsoft-com:vml" xmlns:wp14="http://schemas.microsoft.com/office/word/2010/wordprocessingDrawing" xmlns:wp="http://schemas.openxmlformats.org/drawingml/2006/wordprocessingDrawing" xmlns:w10="urn:schemas-microsoft-com:office:word" xmlns:w="http://schemas.openxmlformats.org/wordprocessingml/2006/main" xmlns:w14="http://schemas.microsoft.com/office/word/2010/wordml" xmlns:w15="http://schemas.microsoft.com/office/word/2012/wordml" xmlns:w16se="http://schemas.microsoft.com/office/word/2015/wordml/symex" xmlns:wpg="http://schemas.microsoft.com/office/word/2010/wordprocessingGroup" xmlns:wpi="http://schemas.microsoft.com/office/word/2010/wordprocessingInk" xmlns:wne="http://schemas.microsoft.com/office/word/2006/wordml" xmlns:wps="http://schemas.microsoft.com/office/word/2010/wordprocessingShape" mc:Ignorable="w14 w15 w16se wp14">
   <w:body>
     <w:p>
       <w:pPr>
@@ -91,7 +91,7 @@
     <w:p>
       <w:pPr>
         <w:rPr>
-          <w:rFonts w:ascii="Times New Roman" w:eastAsia="宋体" w:hAnsi="Times New Roman" w:cs="Times New Roman" w:hint="eastAsia"/>
+          <w:rFonts w:ascii="Times New Roman" w:eastAsia="宋体" w:hAnsi="Times New Roman" w:cs="Times New Roman"/>
           <w:u w:val="single"/>
         </w:rPr>
       </w:pPr>
@@ -1737,323 +1737,339 @@
     <w:p>
       <w:pPr>
         <w:rPr>
+          <w:rFonts w:ascii="Times New Roman" w:eastAsia="宋体" w:hAnsi="Times New Roman" w:cs="Times New Roman"/>
+          <w:b/>
+          <w:sz w:val="24"/>
+          <w:u w:val="single"/>
+        </w:rPr>
+      </w:pPr>
+      <w:r>
+        <w:rPr>
+          <w:rFonts w:ascii="Times New Roman" w:eastAsia="宋体" w:hAnsi="Times New Roman" w:cs="Times New Roman"/>
+          <w:b/>
+          <w:sz w:val="24"/>
+          <w:u w:val="single"/>
+        </w:rPr>
+        <w:t xml:space="preserve">Time complexity </w:t>
+      </w:r>
+      <w:r>
+        <w:rPr>
+          <w:rFonts w:ascii="Times New Roman" w:eastAsia="宋体" w:hAnsi="Times New Roman" w:cs="Times New Roman"/>
+          <w:b/>
+          <w:sz w:val="24"/>
+          <w:u w:val="single"/>
+        </w:rPr>
+        <w:t>for two algorithms</w:t>
+      </w:r>
+    </w:p>
+    <w:p>
+      <w:pPr>
+        <w:rPr>
+          <w:rFonts w:ascii="Times New Roman" w:eastAsia="宋体" w:hAnsi="Times New Roman" w:cs="Times New Roman"/>
+          <w:b/>
+          <w:sz w:val="24"/>
+        </w:rPr>
+      </w:pPr>
+      <w:r>
+        <w:rPr>
+          <w:rFonts w:ascii="Times New Roman" w:eastAsia="宋体" w:hAnsi="Times New Roman" w:cs="Times New Roman"/>
+          <w:b/>
+          <w:sz w:val="24"/>
+        </w:rPr>
+        <w:t xml:space="preserve">Time complexity for </w:t>
+      </w:r>
+      <w:r>
+        <w:rPr>
+          <w:rFonts w:ascii="Times New Roman" w:eastAsia="宋体" w:hAnsi="Times New Roman" w:cs="Times New Roman"/>
+          <w:b/>
+          <w:sz w:val="24"/>
+        </w:rPr>
+        <w:t>Kruskal</w:t>
+      </w:r>
+      <w:r>
+        <w:rPr>
+          <w:rFonts w:ascii="Times New Roman" w:eastAsia="宋体" w:hAnsi="Times New Roman" w:cs="Times New Roman"/>
+          <w:b/>
+          <w:sz w:val="24"/>
+        </w:rPr>
+        <w:t xml:space="preserve"> algorithm</w:t>
+      </w:r>
+      <w:r>
+        <w:rPr>
+          <w:rFonts w:ascii="Times New Roman" w:eastAsia="宋体" w:hAnsi="Times New Roman" w:cs="Times New Roman"/>
+          <w:b/>
+          <w:sz w:val="24"/>
+        </w:rPr>
+        <w:t xml:space="preserve"> with union set</w:t>
+      </w:r>
+    </w:p>
+    <w:p>
+      <w:pPr>
+        <w:rPr>
+          <w:rFonts w:ascii="Times New Roman" w:eastAsia="宋体" w:hAnsi="Times New Roman" w:cs="Times New Roman"/>
+          <w:sz w:val="24"/>
+        </w:rPr>
+      </w:pPr>
+      <w:r>
+        <w:rPr>
+          <w:rFonts w:ascii="Times New Roman" w:eastAsia="宋体" w:hAnsi="Times New Roman" w:cs="Times New Roman"/>
+          <w:sz w:val="24"/>
+        </w:rPr>
+        <w:t>Because we have to do sort based on edges, so the time complexity is at least ElogE.</w:t>
+      </w:r>
+    </w:p>
+    <w:p>
+      <w:pPr>
+        <w:rPr>
+          <w:rFonts w:ascii="Times New Roman" w:eastAsia="宋体" w:hAnsi="Times New Roman" w:cs="Times New Roman"/>
+          <w:sz w:val="24"/>
+        </w:rPr>
+      </w:pPr>
+      <w:r>
+        <w:rPr>
+          <w:rFonts w:ascii="Times New Roman" w:eastAsia="宋体" w:hAnsi="Times New Roman" w:cs="Times New Roman"/>
+          <w:sz w:val="24"/>
+        </w:rPr>
+        <w:t>For each edge</w:t>
+      </w:r>
+      <w:r>
+        <w:rPr>
+          <w:rFonts w:ascii="宋体" w:eastAsia="宋体" w:hAnsi="宋体" w:cs="宋体" w:hint="eastAsia"/>
+          <w:sz w:val="24"/>
+        </w:rPr>
+        <w:t>∣</w:t>
+      </w:r>
+      <w:r>
+        <w:rPr>
+          <w:rFonts w:ascii="Times New Roman" w:eastAsia="宋体" w:hAnsi="Times New Roman" w:cs="Times New Roman"/>
+          <w:sz w:val="24"/>
+        </w:rPr>
+        <w:t>E</w:t>
+      </w:r>
+      <w:r>
+        <w:rPr>
+          <w:rFonts w:ascii="宋体" w:eastAsia="宋体" w:hAnsi="宋体" w:cs="宋体" w:hint="eastAsia"/>
+          <w:sz w:val="24"/>
+        </w:rPr>
+        <w:t>∣</w:t>
+      </w:r>
+      <w:r>
+        <w:rPr>
+          <w:rFonts w:ascii="Times New Roman" w:eastAsia="宋体" w:hAnsi="Times New Roman" w:cs="Times New Roman"/>
+          <w:sz w:val="24"/>
+        </w:rPr>
+        <w:t xml:space="preserve">(at most </w:t>
+      </w:r>
+      <w:r>
+        <w:rPr>
+          <w:rFonts w:ascii="宋体" w:eastAsia="宋体" w:hAnsi="宋体" w:cs="宋体" w:hint="eastAsia"/>
+          <w:sz w:val="24"/>
+        </w:rPr>
+        <w:t>∣</w:t>
+      </w:r>
+      <w:r>
+        <w:rPr>
+          <w:rFonts w:ascii="Times New Roman" w:eastAsia="宋体" w:hAnsi="Times New Roman" w:cs="Times New Roman"/>
+          <w:sz w:val="24"/>
+        </w:rPr>
+        <w:t>V</w:t>
+      </w:r>
+      <w:r>
+        <w:rPr>
+          <w:rFonts w:ascii="宋体" w:eastAsia="宋体" w:hAnsi="宋体" w:cs="宋体" w:hint="eastAsia"/>
+          <w:sz w:val="24"/>
+        </w:rPr>
+        <w:t>∣</w:t>
+      </w:r>
+      <w:r>
+        <w:rPr>
+          <w:rFonts w:ascii="Times New Roman" w:eastAsia="宋体" w:hAnsi="Times New Roman" w:cs="Times New Roman"/>
+          <w:sz w:val="24"/>
+        </w:rPr>
+        <w:t xml:space="preserve">- 1), we determine if it form a cycle, </w:t>
+      </w:r>
+      <w:r>
+        <w:rPr>
+          <w:rFonts w:ascii="Times New Roman" w:eastAsia="宋体" w:hAnsi="Times New Roman" w:cs="Times New Roman"/>
+          <w:sz w:val="24"/>
+        </w:rPr>
+        <w:t>time complexity is V + ElogV</w:t>
+      </w:r>
+    </w:p>
+    <w:p>
+      <w:pPr>
+        <w:rPr>
+          <w:rFonts w:ascii="Times New Roman" w:eastAsia="宋体" w:hAnsi="Times New Roman" w:cs="Times New Roman"/>
+          <w:sz w:val="24"/>
+        </w:rPr>
+      </w:pPr>
+      <w:r>
+        <w:rPr>
+          <w:rFonts w:ascii="Times New Roman" w:eastAsia="宋体" w:hAnsi="Times New Roman" w:cs="Times New Roman"/>
+          <w:sz w:val="24"/>
+        </w:rPr>
+        <w:t>Because for each edge we have to find two vertices’ set in heap</w:t>
+      </w:r>
+      <w:r>
+        <w:rPr>
+          <w:rFonts w:ascii="Times New Roman" w:eastAsia="宋体" w:hAnsi="Times New Roman" w:cs="Times New Roman"/>
+          <w:sz w:val="24"/>
+        </w:rPr>
+        <w:t xml:space="preserve"> O(2logV)</w:t>
+      </w:r>
+      <w:r>
+        <w:rPr>
+          <w:rFonts w:ascii="Times New Roman" w:eastAsia="宋体" w:hAnsi="Times New Roman" w:cs="Times New Roman"/>
+          <w:sz w:val="24"/>
+        </w:rPr>
+        <w:t>, this takes logV and if they are in different set,</w:t>
+      </w:r>
+      <w:r>
+        <w:rPr>
+          <w:rFonts w:ascii="Times New Roman" w:eastAsia="宋体" w:hAnsi="Times New Roman" w:cs="Times New Roman"/>
+          <w:sz w:val="24"/>
+        </w:rPr>
+        <w:t xml:space="preserve"> we have to union them  O(</w:t>
+      </w:r>
+      <w:r>
+        <w:rPr>
+          <w:rFonts w:ascii="Times New Roman" w:eastAsia="宋体" w:hAnsi="Times New Roman" w:cs="Times New Roman"/>
+          <w:sz w:val="24"/>
+        </w:rPr>
+        <w:t>1</w:t>
+      </w:r>
+      <w:r>
+        <w:rPr>
+          <w:rFonts w:ascii="Times New Roman" w:eastAsia="宋体" w:hAnsi="Times New Roman" w:cs="Times New Roman"/>
+          <w:sz w:val="24"/>
+        </w:rPr>
+        <w:t>)</w:t>
+      </w:r>
+      <w:r>
+        <w:rPr>
+          <w:rFonts w:ascii="Times New Roman" w:eastAsia="宋体" w:hAnsi="Times New Roman" w:cs="Times New Roman"/>
+          <w:sz w:val="24"/>
+        </w:rPr>
+        <w:t>,</w:t>
+      </w:r>
+      <w:r>
+        <w:rPr>
+          <w:rFonts w:ascii="Times New Roman" w:eastAsia="宋体" w:hAnsi="Times New Roman" w:cs="Times New Roman"/>
+          <w:sz w:val="24"/>
+        </w:rPr>
+        <w:t xml:space="preserve">( number of loop </w:t>
+      </w:r>
+      <w:r>
+        <w:rPr>
+          <w:rFonts w:ascii="Times New Roman" w:eastAsia="宋体" w:hAnsi="Times New Roman" w:cs="Times New Roman"/>
+          <w:sz w:val="24"/>
+        </w:rPr>
+        <w:t xml:space="preserve">for union set </w:t>
+      </w:r>
+      <w:r>
+        <w:rPr>
+          <w:rFonts w:ascii="Times New Roman" w:eastAsia="宋体" w:hAnsi="Times New Roman" w:cs="Times New Roman"/>
+          <w:sz w:val="24"/>
+        </w:rPr>
+        <w:t>is V)</w:t>
+      </w:r>
+      <w:r>
+        <w:rPr>
+          <w:rFonts w:ascii="Times New Roman" w:eastAsia="宋体" w:hAnsi="Times New Roman" w:cs="Times New Roman"/>
+          <w:sz w:val="24"/>
+        </w:rPr>
+        <w:t xml:space="preserve"> </w:t>
+      </w:r>
+    </w:p>
+    <w:p>
+      <w:pPr>
+        <w:rPr>
+          <w:rFonts w:ascii="Times New Roman" w:eastAsia="宋体" w:hAnsi="Times New Roman" w:cs="Times New Roman"/>
+          <w:sz w:val="24"/>
+        </w:rPr>
+      </w:pPr>
+      <w:r>
+        <w:rPr>
+          <w:rFonts w:ascii="Times New Roman" w:eastAsia="宋体" w:hAnsi="Times New Roman" w:cs="Times New Roman"/>
+          <w:sz w:val="24"/>
+        </w:rPr>
+        <w:t>So the total time complexity is O(ElogE + V</w:t>
+      </w:r>
+      <w:r>
+        <w:rPr>
+          <w:rFonts w:ascii="Times New Roman" w:eastAsia="宋体" w:hAnsi="Times New Roman" w:cs="Times New Roman"/>
+          <w:sz w:val="24"/>
+        </w:rPr>
+        <w:t xml:space="preserve"> + </w:t>
+      </w:r>
+      <w:r>
+        <w:rPr>
+          <w:rFonts w:ascii="Times New Roman" w:eastAsia="宋体" w:hAnsi="Times New Roman" w:cs="Times New Roman"/>
+          <w:sz w:val="24"/>
+        </w:rPr>
+        <w:t>E</w:t>
+      </w:r>
+      <w:r>
+        <w:rPr>
+          <w:rFonts w:ascii="Times New Roman" w:eastAsia="宋体" w:hAnsi="Times New Roman" w:cs="Times New Roman"/>
+          <w:sz w:val="24"/>
+        </w:rPr>
+        <w:t>log</w:t>
+      </w:r>
+      <w:r>
+        <w:rPr>
+          <w:rFonts w:ascii="Times New Roman" w:eastAsia="宋体" w:hAnsi="Times New Roman" w:cs="Times New Roman"/>
+          <w:sz w:val="24"/>
+        </w:rPr>
+        <w:t>V</w:t>
+      </w:r>
+      <w:r>
+        <w:rPr>
+          <w:rFonts w:ascii="Times New Roman" w:eastAsia="宋体" w:hAnsi="Times New Roman" w:cs="Times New Roman"/>
+          <w:sz w:val="24"/>
+        </w:rPr>
+        <w:t>)</w:t>
+      </w:r>
+    </w:p>
+    <w:p>
+      <w:pPr>
+        <w:rPr>
+          <w:rFonts w:ascii="Times New Roman" w:eastAsia="宋体" w:hAnsi="Times New Roman" w:cs="Times New Roman"/>
+          <w:sz w:val="24"/>
+        </w:rPr>
+      </w:pPr>
+    </w:p>
+    <w:p>
+      <w:pPr>
+        <w:rPr>
+          <w:rFonts w:ascii="Times New Roman" w:eastAsia="宋体" w:hAnsi="Times New Roman" w:cs="Times New Roman"/>
+          <w:b/>
+          <w:sz w:val="24"/>
+        </w:rPr>
+      </w:pPr>
+      <w:r>
+        <w:rPr>
+          <w:rFonts w:ascii="Times New Roman" w:eastAsia="宋体" w:hAnsi="Times New Roman" w:cs="Times New Roman"/>
+          <w:b/>
+          <w:sz w:val="24"/>
+        </w:rPr>
+        <w:t>Time complexit</w:t>
+      </w:r>
+      <w:r>
+        <w:rPr>
+          <w:rFonts w:ascii="Times New Roman" w:eastAsia="宋体" w:hAnsi="Times New Roman" w:cs="Times New Roman"/>
+          <w:b/>
+          <w:sz w:val="24"/>
+        </w:rPr>
+        <w:t>y for Kruskal algorithm with DF</w:t>
+      </w:r>
+      <w:r>
+        <w:rPr>
           <w:rFonts w:ascii="Times New Roman" w:eastAsia="宋体" w:hAnsi="Times New Roman" w:cs="Times New Roman" w:hint="eastAsia"/>
           <w:b/>
           <w:sz w:val="24"/>
-          <w:u w:val="single"/>
-        </w:rPr>
-      </w:pPr>
-      <w:r>
-        <w:rPr>
-          <w:rFonts w:ascii="Times New Roman" w:eastAsia="宋体" w:hAnsi="Times New Roman" w:cs="Times New Roman"/>
-          <w:b/>
-          <w:sz w:val="24"/>
-          <w:u w:val="single"/>
-        </w:rPr>
-        <w:t xml:space="preserve">Time complexity </w:t>
-      </w:r>
-      <w:r>
-        <w:rPr>
-          <w:rFonts w:ascii="Times New Roman" w:eastAsia="宋体" w:hAnsi="Times New Roman" w:cs="Times New Roman"/>
-          <w:b/>
-          <w:sz w:val="24"/>
-          <w:u w:val="single"/>
-        </w:rPr>
-        <w:t>for two algorithms</w:t>
-      </w:r>
-    </w:p>
-    <w:p>
-      <w:pPr>
-        <w:rPr>
-          <w:rFonts w:ascii="Times New Roman" w:eastAsia="宋体" w:hAnsi="Times New Roman" w:cs="Times New Roman"/>
-          <w:b/>
-          <w:sz w:val="24"/>
-        </w:rPr>
-      </w:pPr>
-      <w:r>
-        <w:rPr>
-          <w:rFonts w:ascii="Times New Roman" w:eastAsia="宋体" w:hAnsi="Times New Roman" w:cs="Times New Roman"/>
-          <w:b/>
-          <w:sz w:val="24"/>
-        </w:rPr>
-        <w:t xml:space="preserve">Time complexity for </w:t>
-      </w:r>
-      <w:r>
-        <w:rPr>
-          <w:rFonts w:ascii="Times New Roman" w:eastAsia="宋体" w:hAnsi="Times New Roman" w:cs="Times New Roman"/>
-          <w:b/>
-          <w:sz w:val="24"/>
-        </w:rPr>
-        <w:t>Kruskal</w:t>
-      </w:r>
-      <w:r>
-        <w:rPr>
-          <w:rFonts w:ascii="Times New Roman" w:eastAsia="宋体" w:hAnsi="Times New Roman" w:cs="Times New Roman"/>
-          <w:b/>
-          <w:sz w:val="24"/>
-        </w:rPr>
-        <w:t xml:space="preserve"> algorithm</w:t>
-      </w:r>
-      <w:r>
-        <w:rPr>
-          <w:rFonts w:ascii="Times New Roman" w:eastAsia="宋体" w:hAnsi="Times New Roman" w:cs="Times New Roman"/>
-          <w:b/>
-          <w:sz w:val="24"/>
-        </w:rPr>
-        <w:t xml:space="preserve"> with union set</w:t>
-      </w:r>
-    </w:p>
-    <w:p>
-      <w:pPr>
-        <w:rPr>
-          <w:rFonts w:ascii="Times New Roman" w:eastAsia="宋体" w:hAnsi="Times New Roman" w:cs="Times New Roman"/>
-          <w:sz w:val="24"/>
-        </w:rPr>
-      </w:pPr>
-      <w:r>
-        <w:rPr>
-          <w:rFonts w:ascii="Times New Roman" w:eastAsia="宋体" w:hAnsi="Times New Roman" w:cs="Times New Roman"/>
-          <w:sz w:val="24"/>
-        </w:rPr>
-        <w:t>Because we have to do sort based on edges, so the time complexity is at least ElogE.</w:t>
-      </w:r>
-    </w:p>
-    <w:p>
-      <w:pPr>
-        <w:rPr>
-          <w:rFonts w:ascii="Times New Roman" w:eastAsia="宋体" w:hAnsi="Times New Roman" w:cs="Times New Roman"/>
-          <w:sz w:val="24"/>
-        </w:rPr>
-      </w:pPr>
-      <w:r>
-        <w:rPr>
-          <w:rFonts w:ascii="Times New Roman" w:eastAsia="宋体" w:hAnsi="Times New Roman" w:cs="Times New Roman"/>
-          <w:sz w:val="24"/>
-        </w:rPr>
-        <w:t>For each edge</w:t>
-      </w:r>
-      <w:r>
-        <w:rPr>
-          <w:rFonts w:ascii="宋体" w:eastAsia="宋体" w:hAnsi="宋体" w:cs="宋体" w:hint="eastAsia"/>
-          <w:sz w:val="24"/>
-        </w:rPr>
-        <w:t>∣</w:t>
-      </w:r>
-      <w:r>
-        <w:rPr>
-          <w:rFonts w:ascii="Times New Roman" w:eastAsia="宋体" w:hAnsi="Times New Roman" w:cs="Times New Roman"/>
-          <w:sz w:val="24"/>
-        </w:rPr>
-        <w:t>E</w:t>
-      </w:r>
-      <w:r>
-        <w:rPr>
-          <w:rFonts w:ascii="宋体" w:eastAsia="宋体" w:hAnsi="宋体" w:cs="宋体" w:hint="eastAsia"/>
-          <w:sz w:val="24"/>
-        </w:rPr>
-        <w:t>∣</w:t>
-      </w:r>
-      <w:r>
-        <w:rPr>
-          <w:rFonts w:ascii="Times New Roman" w:eastAsia="宋体" w:hAnsi="Times New Roman" w:cs="Times New Roman"/>
-          <w:sz w:val="24"/>
-        </w:rPr>
-        <w:t xml:space="preserve">(at most </w:t>
-      </w:r>
-      <w:r>
-        <w:rPr>
-          <w:rFonts w:ascii="宋体" w:eastAsia="宋体" w:hAnsi="宋体" w:cs="宋体" w:hint="eastAsia"/>
-          <w:sz w:val="24"/>
-        </w:rPr>
-        <w:t>∣</w:t>
-      </w:r>
-      <w:r>
-        <w:rPr>
-          <w:rFonts w:ascii="Times New Roman" w:eastAsia="宋体" w:hAnsi="Times New Roman" w:cs="Times New Roman"/>
-          <w:sz w:val="24"/>
-        </w:rPr>
-        <w:t>V</w:t>
-      </w:r>
-      <w:r>
-        <w:rPr>
-          <w:rFonts w:ascii="宋体" w:eastAsia="宋体" w:hAnsi="宋体" w:cs="宋体" w:hint="eastAsia"/>
-          <w:sz w:val="24"/>
-        </w:rPr>
-        <w:t>∣</w:t>
-      </w:r>
-      <w:r>
-        <w:rPr>
-          <w:rFonts w:ascii="Times New Roman" w:eastAsia="宋体" w:hAnsi="Times New Roman" w:cs="Times New Roman"/>
-          <w:sz w:val="24"/>
-        </w:rPr>
-        <w:t xml:space="preserve">- 1), we determine if it form a cycle, </w:t>
-      </w:r>
-      <w:r>
-        <w:rPr>
-          <w:rFonts w:ascii="Times New Roman" w:eastAsia="宋体" w:hAnsi="Times New Roman" w:cs="Times New Roman"/>
-          <w:sz w:val="24"/>
-        </w:rPr>
-        <w:t>time complexity is V + ElogV</w:t>
-      </w:r>
-    </w:p>
-    <w:p>
-      <w:pPr>
-        <w:rPr>
-          <w:rFonts w:ascii="Times New Roman" w:eastAsia="宋体" w:hAnsi="Times New Roman" w:cs="Times New Roman"/>
-          <w:sz w:val="24"/>
-        </w:rPr>
-      </w:pPr>
-      <w:r>
-        <w:rPr>
-          <w:rFonts w:ascii="Times New Roman" w:eastAsia="宋体" w:hAnsi="Times New Roman" w:cs="Times New Roman"/>
-          <w:sz w:val="24"/>
-        </w:rPr>
-        <w:t>Because for each edge we have to find two vertices’ set in heap</w:t>
-      </w:r>
-      <w:r>
-        <w:rPr>
-          <w:rFonts w:ascii="Times New Roman" w:eastAsia="宋体" w:hAnsi="Times New Roman" w:cs="Times New Roman"/>
-          <w:sz w:val="24"/>
-        </w:rPr>
-        <w:t xml:space="preserve"> O(2logV)</w:t>
-      </w:r>
-      <w:r>
-        <w:rPr>
-          <w:rFonts w:ascii="Times New Roman" w:eastAsia="宋体" w:hAnsi="Times New Roman" w:cs="Times New Roman"/>
-          <w:sz w:val="24"/>
-        </w:rPr>
-        <w:t>, this takes logV and if they are in different set,</w:t>
-      </w:r>
-      <w:r>
-        <w:rPr>
-          <w:rFonts w:ascii="Times New Roman" w:eastAsia="宋体" w:hAnsi="Times New Roman" w:cs="Times New Roman"/>
-          <w:sz w:val="24"/>
-        </w:rPr>
-        <w:t xml:space="preserve"> we have to union them  O(</w:t>
-      </w:r>
-      <w:r>
-        <w:rPr>
-          <w:rFonts w:ascii="Times New Roman" w:eastAsia="宋体" w:hAnsi="Times New Roman" w:cs="Times New Roman"/>
-          <w:sz w:val="24"/>
-        </w:rPr>
-        <w:t>1</w:t>
-      </w:r>
-      <w:r>
-        <w:rPr>
-          <w:rFonts w:ascii="Times New Roman" w:eastAsia="宋体" w:hAnsi="Times New Roman" w:cs="Times New Roman"/>
-          <w:sz w:val="24"/>
-        </w:rPr>
-        <w:t>)</w:t>
-      </w:r>
-      <w:r>
-        <w:rPr>
-          <w:rFonts w:ascii="Times New Roman" w:eastAsia="宋体" w:hAnsi="Times New Roman" w:cs="Times New Roman"/>
-          <w:sz w:val="24"/>
-        </w:rPr>
-        <w:t>,</w:t>
-      </w:r>
-      <w:r>
-        <w:rPr>
-          <w:rFonts w:ascii="Times New Roman" w:eastAsia="宋体" w:hAnsi="Times New Roman" w:cs="Times New Roman"/>
-          <w:sz w:val="24"/>
-        </w:rPr>
-        <w:t xml:space="preserve">( number of loop </w:t>
-      </w:r>
-      <w:r>
-        <w:rPr>
-          <w:rFonts w:ascii="Times New Roman" w:eastAsia="宋体" w:hAnsi="Times New Roman" w:cs="Times New Roman"/>
-          <w:sz w:val="24"/>
-        </w:rPr>
-        <w:t xml:space="preserve">for union set </w:t>
-      </w:r>
-      <w:r>
-        <w:rPr>
-          <w:rFonts w:ascii="Times New Roman" w:eastAsia="宋体" w:hAnsi="Times New Roman" w:cs="Times New Roman"/>
-          <w:sz w:val="24"/>
-        </w:rPr>
-        <w:t>is V)</w:t>
-      </w:r>
-      <w:r>
-        <w:rPr>
-          <w:rFonts w:ascii="Times New Roman" w:eastAsia="宋体" w:hAnsi="Times New Roman" w:cs="Times New Roman"/>
-          <w:sz w:val="24"/>
-        </w:rPr>
-        <w:t xml:space="preserve"> </w:t>
-      </w:r>
-    </w:p>
-    <w:p>
-      <w:pPr>
-        <w:rPr>
-          <w:rFonts w:ascii="Times New Roman" w:eastAsia="宋体" w:hAnsi="Times New Roman" w:cs="Times New Roman"/>
-          <w:sz w:val="24"/>
-        </w:rPr>
-      </w:pPr>
-      <w:r>
-        <w:rPr>
-          <w:rFonts w:ascii="Times New Roman" w:eastAsia="宋体" w:hAnsi="Times New Roman" w:cs="Times New Roman"/>
-          <w:sz w:val="24"/>
-        </w:rPr>
-        <w:t>So the total time complexity is O(ElogE + V</w:t>
-      </w:r>
-      <w:r>
-        <w:rPr>
-          <w:rFonts w:ascii="Times New Roman" w:eastAsia="宋体" w:hAnsi="Times New Roman" w:cs="Times New Roman"/>
-          <w:sz w:val="24"/>
-        </w:rPr>
-        <w:t xml:space="preserve"> + </w:t>
-      </w:r>
-      <w:r>
-        <w:rPr>
-          <w:rFonts w:ascii="Times New Roman" w:eastAsia="宋体" w:hAnsi="Times New Roman" w:cs="Times New Roman"/>
-          <w:sz w:val="24"/>
-        </w:rPr>
-        <w:t>E</w:t>
-      </w:r>
-      <w:r>
-        <w:rPr>
-          <w:rFonts w:ascii="Times New Roman" w:eastAsia="宋体" w:hAnsi="Times New Roman" w:cs="Times New Roman"/>
-          <w:sz w:val="24"/>
-        </w:rPr>
-        <w:t>log</w:t>
-      </w:r>
-      <w:r>
-        <w:rPr>
-          <w:rFonts w:ascii="Times New Roman" w:eastAsia="宋体" w:hAnsi="Times New Roman" w:cs="Times New Roman"/>
-          <w:sz w:val="24"/>
-        </w:rPr>
-        <w:t>V</w:t>
-      </w:r>
-      <w:r>
-        <w:rPr>
-          <w:rFonts w:ascii="Times New Roman" w:eastAsia="宋体" w:hAnsi="Times New Roman" w:cs="Times New Roman"/>
-          <w:sz w:val="24"/>
-        </w:rPr>
-        <w:t>)</w:t>
-      </w:r>
-    </w:p>
-    <w:p>
-      <w:pPr>
-        <w:rPr>
-          <w:rFonts w:ascii="Times New Roman" w:eastAsia="宋体" w:hAnsi="Times New Roman" w:cs="Times New Roman"/>
-          <w:sz w:val="24"/>
-        </w:rPr>
-      </w:pPr>
-    </w:p>
-    <w:p>
-      <w:pPr>
-        <w:rPr>
-          <w:rFonts w:ascii="Times New Roman" w:eastAsia="宋体" w:hAnsi="Times New Roman" w:cs="Times New Roman"/>
-          <w:b/>
-          <w:sz w:val="24"/>
-        </w:rPr>
-      </w:pPr>
-      <w:r>
-        <w:rPr>
-          <w:rFonts w:ascii="Times New Roman" w:eastAsia="宋体" w:hAnsi="Times New Roman" w:cs="Times New Roman"/>
-          <w:b/>
-          <w:sz w:val="24"/>
-        </w:rPr>
-        <w:t>Time complexity for Kruskal algorithm with DSF</w:t>
+        </w:rPr>
+        <w:t>S</w:t>
       </w:r>
     </w:p>
     <w:p>
@@ -2496,58 +2512,12 @@
     <w:p>
       <w:pPr>
         <w:rPr>
-          <w:rFonts w:ascii="Times New Roman" w:eastAsia="宋体" w:hAnsi="Times New Roman" w:cs="Times New Roman" w:hint="eastAsia"/>
-          <w:b/>
-          <w:sz w:val="24"/>
-        </w:rPr>
-      </w:pPr>
-      <w:r>
-        <w:rPr>
-          <w:rFonts w:ascii="Times New Roman" w:eastAsia="宋体" w:hAnsi="Times New Roman" w:cs="Times New Roman"/>
-          <w:b/>
-          <w:sz w:val="24"/>
-        </w:rPr>
-        <w:t>How do I generate edges?</w:t>
-      </w:r>
-      <w:r>
-        <w:rPr>
-          <w:rFonts w:ascii="Times New Roman" w:eastAsia="宋体" w:hAnsi="Times New Roman" w:cs="Times New Roman"/>
-          <w:sz w:val="24"/>
-        </w:rPr>
-        <w:t xml:space="preserve"> </w:t>
-      </w:r>
-      <w:r>
-        <w:rPr>
-          <w:rFonts w:ascii="Times New Roman" w:eastAsia="宋体" w:hAnsi="Times New Roman" w:cs="Times New Roman"/>
-          <w:b/>
-          <w:sz w:val="24"/>
-        </w:rPr>
-        <w:t>How many edges do I generate?</w:t>
-      </w:r>
-      <w:r>
-        <w:rPr>
-          <w:rFonts w:ascii="Times New Roman" w:eastAsia="宋体" w:hAnsi="Times New Roman" w:cs="Times New Roman"/>
-          <w:b/>
-          <w:sz w:val="24"/>
-        </w:rPr>
-        <w:t xml:space="preserve"> </w:t>
-      </w:r>
-      <w:r>
-        <w:rPr>
-          <w:rFonts w:ascii="Times New Roman" w:eastAsia="宋体" w:hAnsi="Times New Roman" w:cs="Times New Roman"/>
-          <w:b/>
-          <w:sz w:val="24"/>
-        </w:rPr>
-        <w:t>How many nodes do I generate ?</w:t>
-      </w:r>
-    </w:p>
-    <w:p>
-      <w:pPr>
-        <w:rPr>
-          <w:rFonts w:ascii="Times New Roman" w:eastAsia="宋体" w:hAnsi="Times New Roman" w:cs="Times New Roman"/>
-          <w:sz w:val="24"/>
-        </w:rPr>
-      </w:pPr>
+          <w:rFonts w:ascii="Times New Roman" w:eastAsia="宋体" w:hAnsi="Times New Roman" w:cs="Times New Roman"/>
+          <w:sz w:val="24"/>
+        </w:rPr>
+      </w:pPr>
+      <w:bookmarkStart w:id="0" w:name="_GoBack"/>
+      <w:bookmarkEnd w:id="0"/>
       <w:r>
         <w:rPr>
           <w:rFonts w:ascii="Times New Roman" w:eastAsia="宋体" w:hAnsi="Times New Roman" w:cs="Times New Roman"/>
@@ -2582,7 +2552,7 @@
     <w:p>
       <w:pPr>
         <w:rPr>
-          <w:rFonts w:ascii="Times New Roman" w:eastAsia="宋体" w:hAnsi="Times New Roman" w:cs="Times New Roman" w:hint="eastAsia"/>
+          <w:rFonts w:ascii="Times New Roman" w:eastAsia="宋体" w:hAnsi="Times New Roman" w:cs="Times New Roman"/>
           <w:sz w:val="24"/>
         </w:rPr>
       </w:pPr>
@@ -2605,7 +2575,7 @@
     <w:p>
       <w:pPr>
         <w:rPr>
-          <w:rFonts w:ascii="Times New Roman" w:eastAsia="宋体" w:hAnsi="Times New Roman" w:cs="Times New Roman" w:hint="eastAsia"/>
+          <w:rFonts w:ascii="Times New Roman" w:eastAsia="宋体" w:hAnsi="Times New Roman" w:cs="Times New Roman"/>
           <w:sz w:val="24"/>
         </w:rPr>
       </w:pPr>
@@ -2660,7 +2630,7 @@
     <w:p>
       <w:pPr>
         <w:rPr>
-          <w:rFonts w:ascii="Times New Roman" w:eastAsia="宋体" w:hAnsi="Times New Roman" w:cs="Times New Roman" w:hint="eastAsia"/>
+          <w:rFonts w:ascii="Times New Roman" w:eastAsia="宋体" w:hAnsi="Times New Roman" w:cs="Times New Roman"/>
           <w:b/>
           <w:sz w:val="28"/>
           <w:u w:val="single"/>
@@ -3583,8 +3553,6 @@
             </w:r>
           </w:p>
         </w:tc>
-        <w:bookmarkStart w:id="0" w:name="_GoBack"/>
-        <w:bookmarkEnd w:id="0"/>
       </w:tr>
     </w:tbl>
     <w:p>
@@ -3605,7 +3573,7 @@
 </file>
 
 <file path=word/endnotes.xml><?xml version="1.0" encoding="utf-8"?>
-<w:endnotes xmlns:wpc="http://schemas.microsoft.com/office/word/2010/wordprocessingCanvas" xmlns:mc="http://schemas.openxmlformats.org/markup-compatibility/2006" xmlns:o="urn:schemas-microsoft-com:office:office" xmlns:r="http://schemas.openxmlformats.org/officeDocument/2006/relationships" xmlns:m="http://schemas.openxmlformats.org/officeDocument/2006/math" xmlns:v="urn:schemas-microsoft-com:vml" xmlns:wp14="http://schemas.microsoft.com/office/word/2010/wordprocessingDrawing" xmlns:wp="http://schemas.openxmlformats.org/drawingml/2006/wordprocessingDrawing" xmlns:w10="urn:schemas-microsoft-com:office:word" xmlns:w="http://schemas.openxmlformats.org/wordprocessingml/2006/main" xmlns:w14="http://schemas.microsoft.com/office/word/2010/wordml" xmlns:w15="http://schemas.microsoft.com/office/word/2012/wordml" xmlns:wpg="http://schemas.microsoft.com/office/word/2010/wordprocessingGroup" xmlns:wpi="http://schemas.microsoft.com/office/word/2010/wordprocessingInk" xmlns:wne="http://schemas.microsoft.com/office/word/2006/wordml" xmlns:wps="http://schemas.microsoft.com/office/word/2010/wordprocessingShape" mc:Ignorable="w14 w15 wp14">
+<w:endnotes xmlns:wpc="http://schemas.microsoft.com/office/word/2010/wordprocessingCanvas" xmlns:cx="http://schemas.microsoft.com/office/drawing/2014/chartex" xmlns:cx1="http://schemas.microsoft.com/office/drawing/2015/9/8/chartex" xmlns:mc="http://schemas.openxmlformats.org/markup-compatibility/2006" xmlns:o="urn:schemas-microsoft-com:office:office" xmlns:r="http://schemas.openxmlformats.org/officeDocument/2006/relationships" xmlns:m="http://schemas.openxmlformats.org/officeDocument/2006/math" xmlns:v="urn:schemas-microsoft-com:vml" xmlns:wp14="http://schemas.microsoft.com/office/word/2010/wordprocessingDrawing" xmlns:wp="http://schemas.openxmlformats.org/drawingml/2006/wordprocessingDrawing" xmlns:w10="urn:schemas-microsoft-com:office:word" xmlns:w="http://schemas.openxmlformats.org/wordprocessingml/2006/main" xmlns:w14="http://schemas.microsoft.com/office/word/2010/wordml" xmlns:w15="http://schemas.microsoft.com/office/word/2012/wordml" xmlns:w16se="http://schemas.microsoft.com/office/word/2015/wordml/symex" xmlns:wpg="http://schemas.microsoft.com/office/word/2010/wordprocessingGroup" xmlns:wpi="http://schemas.microsoft.com/office/word/2010/wordprocessingInk" xmlns:wne="http://schemas.microsoft.com/office/word/2006/wordml" xmlns:wps="http://schemas.microsoft.com/office/word/2010/wordprocessingShape" mc:Ignorable="w14 w15 w16se wp14">
   <w:endnote w:type="separator" w:id="-1">
     <w:p>
       <w:r>
@@ -3624,7 +3592,7 @@
 </file>
 
 <file path=word/footnotes.xml><?xml version="1.0" encoding="utf-8"?>
-<w:footnotes xmlns:wpc="http://schemas.microsoft.com/office/word/2010/wordprocessingCanvas" xmlns:mc="http://schemas.openxmlformats.org/markup-compatibility/2006" xmlns:o="urn:schemas-microsoft-com:office:office" xmlns:r="http://schemas.openxmlformats.org/officeDocument/2006/relationships" xmlns:m="http://schemas.openxmlformats.org/officeDocument/2006/math" xmlns:v="urn:schemas-microsoft-com:vml" xmlns:wp14="http://schemas.microsoft.com/office/word/2010/wordprocessingDrawing" xmlns:wp="http://schemas.openxmlformats.org/drawingml/2006/wordprocessingDrawing" xmlns:w10="urn:schemas-microsoft-com:office:word" xmlns:w="http://schemas.openxmlformats.org/wordprocessingml/2006/main" xmlns:w14="http://schemas.microsoft.com/office/word/2010/wordml" xmlns:w15="http://schemas.microsoft.com/office/word/2012/wordml" xmlns:wpg="http://schemas.microsoft.com/office/word/2010/wordprocessingGroup" xmlns:wpi="http://schemas.microsoft.com/office/word/2010/wordprocessingInk" xmlns:wne="http://schemas.microsoft.com/office/word/2006/wordml" xmlns:wps="http://schemas.microsoft.com/office/word/2010/wordprocessingShape" mc:Ignorable="w14 w15 wp14">
+<w:footnotes xmlns:wpc="http://schemas.microsoft.com/office/word/2010/wordprocessingCanvas" xmlns:cx="http://schemas.microsoft.com/office/drawing/2014/chartex" xmlns:cx1="http://schemas.microsoft.com/office/drawing/2015/9/8/chartex" xmlns:mc="http://schemas.openxmlformats.org/markup-compatibility/2006" xmlns:o="urn:schemas-microsoft-com:office:office" xmlns:r="http://schemas.openxmlformats.org/officeDocument/2006/relationships" xmlns:m="http://schemas.openxmlformats.org/officeDocument/2006/math" xmlns:v="urn:schemas-microsoft-com:vml" xmlns:wp14="http://schemas.microsoft.com/office/word/2010/wordprocessingDrawing" xmlns:wp="http://schemas.openxmlformats.org/drawingml/2006/wordprocessingDrawing" xmlns:w10="urn:schemas-microsoft-com:office:word" xmlns:w="http://schemas.openxmlformats.org/wordprocessingml/2006/main" xmlns:w14="http://schemas.microsoft.com/office/word/2010/wordml" xmlns:w15="http://schemas.microsoft.com/office/word/2012/wordml" xmlns:w16se="http://schemas.microsoft.com/office/word/2015/wordml/symex" xmlns:wpg="http://schemas.microsoft.com/office/word/2010/wordprocessingGroup" xmlns:wpi="http://schemas.microsoft.com/office/word/2010/wordprocessingInk" xmlns:wne="http://schemas.microsoft.com/office/word/2006/wordml" xmlns:wps="http://schemas.microsoft.com/office/word/2010/wordprocessingShape" mc:Ignorable="w14 w15 w16se wp14">
   <w:footnote w:type="separator" w:id="-1">
     <w:p>
       <w:r>
@@ -3643,7 +3611,7 @@
 </file>
 
 <file path=word/numbering.xml><?xml version="1.0" encoding="utf-8"?>
-<w:numbering xmlns:wpc="http://schemas.microsoft.com/office/word/2010/wordprocessingCanvas" xmlns:mc="http://schemas.openxmlformats.org/markup-compatibility/2006" xmlns:o="urn:schemas-microsoft-com:office:office" xmlns:r="http://schemas.openxmlformats.org/officeDocument/2006/relationships" xmlns:m="http://schemas.openxmlformats.org/officeDocument/2006/math" xmlns:v="urn:schemas-microsoft-com:vml" xmlns:wp14="http://schemas.microsoft.com/office/word/2010/wordprocessingDrawing" xmlns:wp="http://schemas.openxmlformats.org/drawingml/2006/wordprocessingDrawing" xmlns:w10="urn:schemas-microsoft-com:office:word" xmlns:w="http://schemas.openxmlformats.org/wordprocessingml/2006/main" xmlns:w14="http://schemas.microsoft.com/office/word/2010/wordml" xmlns:w15="http://schemas.microsoft.com/office/word/2012/wordml" xmlns:wpg="http://schemas.microsoft.com/office/word/2010/wordprocessingGroup" xmlns:wpi="http://schemas.microsoft.com/office/word/2010/wordprocessingInk" xmlns:wne="http://schemas.microsoft.com/office/word/2006/wordml" xmlns:wps="http://schemas.microsoft.com/office/word/2010/wordprocessingShape" mc:Ignorable="w14 w15 wp14">
+<w:numbering xmlns:wpc="http://schemas.microsoft.com/office/word/2010/wordprocessingCanvas" xmlns:cx="http://schemas.microsoft.com/office/drawing/2014/chartex" xmlns:cx1="http://schemas.microsoft.com/office/drawing/2015/9/8/chartex" xmlns:mc="http://schemas.openxmlformats.org/markup-compatibility/2006" xmlns:o="urn:schemas-microsoft-com:office:office" xmlns:r="http://schemas.openxmlformats.org/officeDocument/2006/relationships" xmlns:m="http://schemas.openxmlformats.org/officeDocument/2006/math" xmlns:v="urn:schemas-microsoft-com:vml" xmlns:wp14="http://schemas.microsoft.com/office/word/2010/wordprocessingDrawing" xmlns:wp="http://schemas.openxmlformats.org/drawingml/2006/wordprocessingDrawing" xmlns:w10="urn:schemas-microsoft-com:office:word" xmlns:w="http://schemas.openxmlformats.org/wordprocessingml/2006/main" xmlns:w14="http://schemas.microsoft.com/office/word/2010/wordml" xmlns:w15="http://schemas.microsoft.com/office/word/2012/wordml" xmlns:w16se="http://schemas.microsoft.com/office/word/2015/wordml/symex" xmlns:wpg="http://schemas.microsoft.com/office/word/2010/wordprocessingGroup" xmlns:wpi="http://schemas.microsoft.com/office/word/2010/wordprocessingInk" xmlns:wne="http://schemas.microsoft.com/office/word/2006/wordml" xmlns:wps="http://schemas.microsoft.com/office/word/2010/wordprocessingShape" mc:Ignorable="w14 w15 w16se wp14">
   <w:abstractNum w:abstractNumId="0" w15:restartNumberingAfterBreak="0">
     <w:nsid w:val="1D1272F1"/>
     <w:multiLevelType w:val="hybridMultilevel"/>
@@ -4108,7 +4076,7 @@
 </file>
 
 <file path=word/styles.xml><?xml version="1.0" encoding="utf-8"?>
-<w:styles xmlns:mc="http://schemas.openxmlformats.org/markup-compatibility/2006" xmlns:r="http://schemas.openxmlformats.org/officeDocument/2006/relationships" xmlns:w="http://schemas.openxmlformats.org/wordprocessingml/2006/main" xmlns:w14="http://schemas.microsoft.com/office/word/2010/wordml" xmlns:w15="http://schemas.microsoft.com/office/word/2012/wordml" mc:Ignorable="w14 w15">
+<w:styles xmlns:mc="http://schemas.openxmlformats.org/markup-compatibility/2006" xmlns:r="http://schemas.openxmlformats.org/officeDocument/2006/relationships" xmlns:w="http://schemas.openxmlformats.org/wordprocessingml/2006/main" xmlns:w14="http://schemas.microsoft.com/office/word/2010/wordml" xmlns:w15="http://schemas.microsoft.com/office/word/2012/wordml" xmlns:w16se="http://schemas.microsoft.com/office/word/2015/wordml/symex" mc:Ignorable="w14 w15 w16se">
   <w:docDefaults>
     <w:rPrDefault>
       <w:rPr>
@@ -4559,7 +4527,7 @@
   <w:style w:type="paragraph" w:styleId="a5">
     <w:name w:val="header"/>
     <w:basedOn w:val="a"/>
-    <w:link w:val="Char"/>
+    <w:link w:val="a6"/>
     <w:uiPriority w:val="99"/>
     <w:unhideWhenUsed/>
     <w:rsid w:val="00A47646"/>
@@ -4579,8 +4547,8 @@
       <w:szCs w:val="18"/>
     </w:rPr>
   </w:style>
-  <w:style w:type="character" w:customStyle="1" w:styleId="Char">
-    <w:name w:val="页眉 Char"/>
+  <w:style w:type="character" w:customStyle="1" w:styleId="a6">
+    <w:name w:val="页眉 字符"/>
     <w:basedOn w:val="a0"/>
     <w:link w:val="a5"/>
     <w:uiPriority w:val="99"/>
@@ -4590,10 +4558,10 @@
       <w:szCs w:val="18"/>
     </w:rPr>
   </w:style>
-  <w:style w:type="paragraph" w:styleId="a6">
+  <w:style w:type="paragraph" w:styleId="a7">
     <w:name w:val="footer"/>
     <w:basedOn w:val="a"/>
-    <w:link w:val="Char0"/>
+    <w:link w:val="a8"/>
     <w:uiPriority w:val="99"/>
     <w:unhideWhenUsed/>
     <w:rsid w:val="00A47646"/>
@@ -4610,10 +4578,10 @@
       <w:szCs w:val="18"/>
     </w:rPr>
   </w:style>
-  <w:style w:type="character" w:customStyle="1" w:styleId="Char0">
-    <w:name w:val="页脚 Char"/>
+  <w:style w:type="character" w:customStyle="1" w:styleId="a8">
+    <w:name w:val="页脚 字符"/>
     <w:basedOn w:val="a0"/>
-    <w:link w:val="a6"/>
+    <w:link w:val="a7"/>
     <w:uiPriority w:val="99"/>
     <w:rsid w:val="00A47646"/>
     <w:rPr>

</xml_diff>

<commit_message>
add reference and change graph to undirected
</commit_message>
<xml_diff>
--- a/Project Report.docx
+++ b/Project Report.docx
@@ -1,6 +1,6 @@
 
 <file path=word/document.xml><?xml version="1.0" encoding="utf-8"?>
-<w:document xmlns:wpc="http://schemas.microsoft.com/office/word/2010/wordprocessingCanvas" xmlns:mc="http://schemas.openxmlformats.org/markup-compatibility/2006" xmlns:o="urn:schemas-microsoft-com:office:office" xmlns:r="http://schemas.openxmlformats.org/officeDocument/2006/relationships" xmlns:m="http://schemas.openxmlformats.org/officeDocument/2006/math" xmlns:v="urn:schemas-microsoft-com:vml" xmlns:wp14="http://schemas.microsoft.com/office/word/2010/wordprocessingDrawing" xmlns:wp="http://schemas.openxmlformats.org/drawingml/2006/wordprocessingDrawing" xmlns:w10="urn:schemas-microsoft-com:office:word" xmlns:w="http://schemas.openxmlformats.org/wordprocessingml/2006/main" xmlns:w14="http://schemas.microsoft.com/office/word/2010/wordml" xmlns:w15="http://schemas.microsoft.com/office/word/2012/wordml" xmlns:wpg="http://schemas.microsoft.com/office/word/2010/wordprocessingGroup" xmlns:wpi="http://schemas.microsoft.com/office/word/2010/wordprocessingInk" xmlns:wne="http://schemas.microsoft.com/office/word/2006/wordml" xmlns:wps="http://schemas.microsoft.com/office/word/2010/wordprocessingShape" mc:Ignorable="w14 w15 wp14">
+<w:document xmlns:wpc="http://schemas.microsoft.com/office/word/2010/wordprocessingCanvas" xmlns:cx="http://schemas.microsoft.com/office/drawing/2014/chartex" xmlns:cx1="http://schemas.microsoft.com/office/drawing/2015/9/8/chartex" xmlns:mc="http://schemas.openxmlformats.org/markup-compatibility/2006" xmlns:o="urn:schemas-microsoft-com:office:office" xmlns:r="http://schemas.openxmlformats.org/officeDocument/2006/relationships" xmlns:m="http://schemas.openxmlformats.org/officeDocument/2006/math" xmlns:v="urn:schemas-microsoft-com:vml" xmlns:wp14="http://schemas.microsoft.com/office/word/2010/wordprocessingDrawing" xmlns:wp="http://schemas.openxmlformats.org/drawingml/2006/wordprocessingDrawing" xmlns:w10="urn:schemas-microsoft-com:office:word" xmlns:w="http://schemas.openxmlformats.org/wordprocessingml/2006/main" xmlns:w14="http://schemas.microsoft.com/office/word/2010/wordml" xmlns:w15="http://schemas.microsoft.com/office/word/2012/wordml" xmlns:w16se="http://schemas.microsoft.com/office/word/2015/wordml/symex" xmlns:wpg="http://schemas.microsoft.com/office/word/2010/wordprocessingGroup" xmlns:wpi="http://schemas.microsoft.com/office/word/2010/wordprocessingInk" xmlns:wne="http://schemas.microsoft.com/office/word/2006/wordml" xmlns:wps="http://schemas.microsoft.com/office/word/2010/wordprocessingShape" mc:Ignorable="w14 w15 w16se wp14">
   <w:body>
     <w:p>
       <w:pPr>
@@ -3553,255 +3553,326 @@
         </w:rPr>
         <w:t xml:space="preserve">Analysis of </w:t>
       </w:r>
+      <w:r>
+        <w:rPr>
+          <w:rFonts w:ascii="Times New Roman" w:eastAsia="宋体" w:hAnsi="Times New Roman" w:cs="Times New Roman"/>
+          <w:b/>
+          <w:sz w:val="28"/>
+          <w:u w:val="single"/>
+        </w:rPr>
+        <w:t>Result</w:t>
+      </w:r>
+    </w:p>
+    <w:p>
+      <w:pPr>
+        <w:rPr>
+          <w:rFonts w:ascii="Times New Roman" w:eastAsia="宋体" w:hAnsi="Times New Roman" w:cs="Times New Roman"/>
+          <w:b/>
+          <w:sz w:val="24"/>
+        </w:rPr>
+      </w:pPr>
+      <w:r>
+        <w:rPr>
+          <w:rFonts w:ascii="Times New Roman" w:eastAsia="宋体" w:hAnsi="Times New Roman" w:cs="Times New Roman" w:hint="eastAsia"/>
+          <w:b/>
+          <w:sz w:val="24"/>
+        </w:rPr>
+        <w:t>For the Kruskal</w:t>
+      </w:r>
+      <w:r>
+        <w:rPr>
+          <w:rFonts w:ascii="Times New Roman" w:eastAsia="宋体" w:hAnsi="Times New Roman" w:cs="Times New Roman"/>
+          <w:b/>
+          <w:sz w:val="24"/>
+        </w:rPr>
+        <w:t xml:space="preserve"> Algorithm</w:t>
+      </w:r>
+      <w:r>
+        <w:rPr>
+          <w:rFonts w:ascii="Times New Roman" w:eastAsia="宋体" w:hAnsi="Times New Roman" w:cs="Times New Roman" w:hint="eastAsia"/>
+          <w:b/>
+          <w:sz w:val="24"/>
+        </w:rPr>
+        <w:t>:</w:t>
+      </w:r>
+    </w:p>
+    <w:p>
+      <w:pPr>
+        <w:rPr>
+          <w:rFonts w:ascii="Times New Roman" w:eastAsia="宋体" w:hAnsi="Times New Roman" w:cs="Times New Roman"/>
+          <w:b/>
+          <w:sz w:val="24"/>
+        </w:rPr>
+      </w:pPr>
+      <w:r>
+        <w:rPr>
+          <w:rFonts w:ascii="Times New Roman" w:eastAsia="宋体" w:hAnsi="Times New Roman" w:cs="Times New Roman" w:hint="eastAsia"/>
+          <w:b/>
+          <w:sz w:val="24"/>
+        </w:rPr>
+        <w:t xml:space="preserve">We can see from </w:t>
+      </w:r>
+      <w:r>
+        <w:rPr>
+          <w:rFonts w:ascii="Times New Roman" w:eastAsia="宋体" w:hAnsi="Times New Roman" w:cs="Times New Roman"/>
+          <w:b/>
+          <w:sz w:val="24"/>
+        </w:rPr>
+        <w:t>result</w:t>
+      </w:r>
+      <w:r>
+        <w:rPr>
+          <w:rFonts w:ascii="Times New Roman" w:eastAsia="宋体" w:hAnsi="Times New Roman" w:cs="Times New Roman" w:hint="eastAsia"/>
+          <w:b/>
+          <w:sz w:val="24"/>
+        </w:rPr>
+        <w:t xml:space="preserve"> </w:t>
+      </w:r>
+      <w:r>
+        <w:rPr>
+          <w:rFonts w:ascii="Times New Roman" w:eastAsia="宋体" w:hAnsi="Times New Roman" w:cs="Times New Roman"/>
+          <w:b/>
+          <w:sz w:val="24"/>
+        </w:rPr>
+        <w:t>that union set algorithm is better than DFS in any input graph.</w:t>
+      </w:r>
+      <w:r>
+        <w:rPr>
+          <w:rFonts w:ascii="Times New Roman" w:eastAsia="宋体" w:hAnsi="Times New Roman" w:cs="Times New Roman" w:hint="eastAsia"/>
+          <w:b/>
+          <w:sz w:val="24"/>
+        </w:rPr>
+        <w:t xml:space="preserve"> </w:t>
+      </w:r>
+      <w:r>
+        <w:rPr>
+          <w:rFonts w:ascii="Times New Roman" w:eastAsia="宋体" w:hAnsi="Times New Roman" w:cs="Times New Roman"/>
+          <w:b/>
+          <w:sz w:val="24"/>
+        </w:rPr>
+        <w:t>I want to make following several observations:</w:t>
+      </w:r>
+    </w:p>
+    <w:p>
+      <w:pPr>
+        <w:rPr>
+          <w:rFonts w:ascii="Times New Roman" w:eastAsia="宋体" w:hAnsi="Times New Roman" w:cs="Times New Roman"/>
+          <w:sz w:val="24"/>
+        </w:rPr>
+      </w:pPr>
+      <w:r>
+        <w:rPr>
+          <w:rFonts w:ascii="Times New Roman" w:eastAsia="宋体" w:hAnsi="Times New Roman" w:cs="Times New Roman"/>
+          <w:sz w:val="24"/>
+        </w:rPr>
+        <w:t xml:space="preserve">1, </w:t>
+      </w:r>
+      <w:r>
+        <w:rPr>
+          <w:rFonts w:ascii="Times New Roman" w:eastAsia="宋体" w:hAnsi="Times New Roman" w:cs="Times New Roman" w:hint="eastAsia"/>
+          <w:sz w:val="24"/>
+        </w:rPr>
+        <w:t>In union set method</w:t>
+      </w:r>
+      <w:r>
+        <w:rPr>
+          <w:rFonts w:ascii="Times New Roman" w:eastAsia="宋体" w:hAnsi="Times New Roman" w:cs="Times New Roman"/>
+          <w:sz w:val="24"/>
+        </w:rPr>
+        <w:t>. Line gra</w:t>
+      </w:r>
+      <w:r>
+        <w:rPr>
+          <w:rFonts w:ascii="Times New Roman" w:eastAsia="宋体" w:hAnsi="Times New Roman" w:cs="Times New Roman"/>
+          <w:sz w:val="24"/>
+        </w:rPr>
+        <w:t xml:space="preserve">ph is slowest because there will be a big chance that you have to create two different set for each node and combine them one by one. However, in star graph, each time you are going to add new vertex to an existed set. In random graph, </w:t>
+      </w:r>
+      <w:r>
+        <w:rPr>
+          <w:rFonts w:ascii="Times New Roman" w:eastAsia="宋体" w:hAnsi="Times New Roman" w:cs="Times New Roman"/>
+          <w:sz w:val="24"/>
+        </w:rPr>
+        <w:t>because the graph may be disconnected, so it is the fastest one.</w:t>
+      </w:r>
+    </w:p>
+    <w:p>
+      <w:pPr>
+        <w:rPr>
+          <w:rFonts w:ascii="Times New Roman" w:eastAsia="宋体" w:hAnsi="Times New Roman" w:cs="Times New Roman"/>
+          <w:sz w:val="24"/>
+        </w:rPr>
+      </w:pPr>
+      <w:r>
+        <w:rPr>
+          <w:rFonts w:ascii="Times New Roman" w:eastAsia="宋体" w:hAnsi="Times New Roman" w:cs="Times New Roman"/>
+          <w:sz w:val="24"/>
+        </w:rPr>
+        <w:t xml:space="preserve">2, </w:t>
+      </w:r>
+      <w:r>
+        <w:rPr>
+          <w:rFonts w:ascii="Times New Roman" w:eastAsia="宋体" w:hAnsi="Times New Roman" w:cs="Times New Roman"/>
+          <w:sz w:val="24"/>
+        </w:rPr>
+        <w:t>In DFS, star graph is slow because you may test each branch in graph in one DFS probe, but in Line, you have no branch. In random graph, both the depth and branch number may be larger than Line and Star.</w:t>
+      </w:r>
+    </w:p>
+    <w:p>
+      <w:pPr>
+        <w:rPr>
+          <w:rFonts w:ascii="Times New Roman" w:eastAsia="宋体" w:hAnsi="Times New Roman" w:cs="Times New Roman"/>
+          <w:b/>
+          <w:sz w:val="24"/>
+        </w:rPr>
+      </w:pPr>
+      <w:r>
+        <w:rPr>
+          <w:rFonts w:ascii="Times New Roman" w:eastAsia="宋体" w:hAnsi="Times New Roman" w:cs="Times New Roman"/>
+          <w:b/>
+          <w:sz w:val="24"/>
+        </w:rPr>
+        <w:t>For the Prim Algorithm</w:t>
+      </w:r>
+      <w:r>
+        <w:rPr>
+          <w:rFonts w:ascii="Times New Roman" w:eastAsia="宋体" w:hAnsi="Times New Roman" w:cs="Times New Roman"/>
+          <w:b/>
+          <w:sz w:val="24"/>
+        </w:rPr>
+        <w:t>:</w:t>
+      </w:r>
+    </w:p>
+    <w:p>
+      <w:pPr>
+        <w:rPr>
+          <w:rFonts w:ascii="Times New Roman" w:eastAsia="宋体" w:hAnsi="Times New Roman" w:cs="Times New Roman"/>
+          <w:sz w:val="24"/>
+        </w:rPr>
+      </w:pPr>
+      <w:r>
+        <w:rPr>
+          <w:rFonts w:ascii="Times New Roman" w:eastAsia="宋体" w:hAnsi="Times New Roman" w:cs="Times New Roman"/>
+          <w:sz w:val="24"/>
+        </w:rPr>
+        <w:t xml:space="preserve">1, Star: Because in the Arraylist data structure, every time we discover a vertex, we will travel the whole graph on time. So it’s higher than the </w:t>
+      </w:r>
+      <w:r>
+        <w:rPr>
+          <w:rFonts w:ascii="Times New Roman" w:eastAsia="宋体" w:hAnsi="Times New Roman" w:cs="Times New Roman"/>
+          <w:sz w:val="24"/>
+        </w:rPr>
+        <w:t>PriorityQueue</w:t>
+      </w:r>
+      <w:r>
+        <w:rPr>
+          <w:rFonts w:ascii="Times New Roman" w:eastAsia="宋体" w:hAnsi="Times New Roman" w:cs="Times New Roman"/>
+          <w:sz w:val="24"/>
+        </w:rPr>
+        <w:t>.</w:t>
+      </w:r>
+    </w:p>
+    <w:p>
+      <w:pPr>
+        <w:rPr>
+          <w:rFonts w:ascii="Times New Roman" w:eastAsia="宋体" w:hAnsi="Times New Roman" w:cs="Times New Roman"/>
+          <w:sz w:val="24"/>
+        </w:rPr>
+      </w:pPr>
+      <w:r>
+        <w:rPr>
+          <w:rFonts w:ascii="Times New Roman" w:eastAsia="宋体" w:hAnsi="Times New Roman" w:cs="Times New Roman"/>
+          <w:sz w:val="24"/>
+        </w:rPr>
+        <w:t>2, Line: Because it’s line so the ArrayList is very fast, it can finish in O(n). But in the PriorityQueue, it will spend more time on the data structure operation, so the time is higher.</w:t>
+      </w:r>
+    </w:p>
+    <w:p>
+      <w:pPr>
+        <w:rPr>
+          <w:rFonts w:ascii="Times New Roman" w:eastAsia="宋体" w:hAnsi="Times New Roman" w:cs="Times New Roman"/>
+          <w:sz w:val="24"/>
+        </w:rPr>
+      </w:pPr>
+      <w:r>
+        <w:rPr>
+          <w:rFonts w:ascii="Times New Roman" w:eastAsia="宋体" w:hAnsi="Times New Roman" w:cs="Times New Roman"/>
+          <w:sz w:val="24"/>
+        </w:rPr>
+        <w:t>3, Random: the ArrayList is less because the graph we generate randomly may not a full graph, all the vertex may not in one graph, so the time complexity is much less than the previous.</w:t>
+      </w:r>
+    </w:p>
+    <w:p>
+      <w:pPr>
+        <w:rPr>
+          <w:rFonts w:ascii="Times New Roman" w:eastAsia="宋体" w:hAnsi="Times New Roman" w:cs="Times New Roman"/>
+          <w:sz w:val="24"/>
+        </w:rPr>
+      </w:pPr>
+    </w:p>
+    <w:p>
+      <w:pPr>
+        <w:rPr>
+          <w:rFonts w:ascii="Times New Roman" w:eastAsia="宋体" w:hAnsi="Times New Roman" w:cs="Times New Roman"/>
+          <w:sz w:val="24"/>
+        </w:rPr>
+      </w:pPr>
+    </w:p>
+    <w:p>
+      <w:pPr>
+        <w:tabs>
+          <w:tab w:val="left" w:pos="2810"/>
+        </w:tabs>
+        <w:rPr>
+          <w:rFonts w:ascii="Times New Roman" w:eastAsia="宋体" w:hAnsi="Times New Roman" w:cs="Times New Roman"/>
+          <w:b/>
+          <w:sz w:val="28"/>
+          <w:u w:val="single"/>
+        </w:rPr>
+      </w:pPr>
+      <w:r>
+        <w:rPr>
+          <w:rFonts w:ascii="Times New Roman" w:eastAsia="宋体" w:hAnsi="Times New Roman" w:cs="Times New Roman"/>
+          <w:b/>
+          <w:sz w:val="28"/>
+          <w:u w:val="single"/>
+        </w:rPr>
+        <w:t>Reference</w:t>
+      </w:r>
       <w:bookmarkStart w:id="0" w:name="_GoBack"/>
       <w:bookmarkEnd w:id="0"/>
-      <w:r>
-        <w:rPr>
-          <w:rFonts w:ascii="Times New Roman" w:eastAsia="宋体" w:hAnsi="Times New Roman" w:cs="Times New Roman"/>
-          <w:b/>
-          <w:sz w:val="28"/>
-          <w:u w:val="single"/>
-        </w:rPr>
-        <w:t>Result</w:t>
-      </w:r>
-    </w:p>
-    <w:p>
-      <w:pPr>
-        <w:rPr>
-          <w:rFonts w:ascii="Times New Roman" w:eastAsia="宋体" w:hAnsi="Times New Roman" w:cs="Times New Roman"/>
-          <w:b/>
-          <w:sz w:val="24"/>
-        </w:rPr>
-      </w:pPr>
-      <w:r>
+    </w:p>
+    <w:p>
+      <w:pPr>
+        <w:rPr>
+          <w:rFonts w:ascii="Times New Roman" w:eastAsia="宋体" w:hAnsi="Times New Roman" w:cs="Times New Roman"/>
+          <w:sz w:val="24"/>
+        </w:rPr>
+      </w:pPr>
+      <w:hyperlink r:id="rId7" w:history="1">
+        <w:r>
+          <w:rPr>
+            <w:rStyle w:val="a9"/>
+            <w:rFonts w:ascii="Times New Roman" w:eastAsia="宋体" w:hAnsi="Times New Roman" w:cs="Times New Roman"/>
+            <w:sz w:val="24"/>
+          </w:rPr>
+          <w:t>http://my.oschina.net/luckid/blog/378552?fromerr=PZJndfCo</w:t>
+        </w:r>
+      </w:hyperlink>
+    </w:p>
+    <w:p>
+      <w:pPr>
         <w:rPr>
           <w:rFonts w:ascii="Times New Roman" w:eastAsia="宋体" w:hAnsi="Times New Roman" w:cs="Times New Roman" w:hint="eastAsia"/>
-          <w:b/>
-          <w:sz w:val="24"/>
-        </w:rPr>
-        <w:t>For the Kruskal</w:t>
-      </w:r>
-      <w:r>
-        <w:rPr>
-          <w:rFonts w:ascii="Times New Roman" w:eastAsia="宋体" w:hAnsi="Times New Roman" w:cs="Times New Roman"/>
-          <w:b/>
-          <w:sz w:val="24"/>
-        </w:rPr>
-        <w:t xml:space="preserve"> Algorithm</w:t>
-      </w:r>
-      <w:r>
-        <w:rPr>
-          <w:rFonts w:ascii="Times New Roman" w:eastAsia="宋体" w:hAnsi="Times New Roman" w:cs="Times New Roman" w:hint="eastAsia"/>
-          <w:b/>
-          <w:sz w:val="24"/>
-        </w:rPr>
-        <w:t>:</w:t>
-      </w:r>
-    </w:p>
-    <w:p>
-      <w:pPr>
-        <w:rPr>
-          <w:rFonts w:ascii="Times New Roman" w:eastAsia="宋体" w:hAnsi="Times New Roman" w:cs="Times New Roman"/>
-          <w:b/>
-          <w:sz w:val="24"/>
-        </w:rPr>
-      </w:pPr>
-      <w:r>
-        <w:rPr>
-          <w:rFonts w:ascii="Times New Roman" w:eastAsia="宋体" w:hAnsi="Times New Roman" w:cs="Times New Roman" w:hint="eastAsia"/>
-          <w:b/>
-          <w:sz w:val="24"/>
-        </w:rPr>
-        <w:t xml:space="preserve">We can see from </w:t>
-      </w:r>
-      <w:r>
-        <w:rPr>
-          <w:rFonts w:ascii="Times New Roman" w:eastAsia="宋体" w:hAnsi="Times New Roman" w:cs="Times New Roman"/>
-          <w:b/>
-          <w:sz w:val="24"/>
-        </w:rPr>
-        <w:t>result</w:t>
-      </w:r>
-      <w:r>
-        <w:rPr>
-          <w:rFonts w:ascii="Times New Roman" w:eastAsia="宋体" w:hAnsi="Times New Roman" w:cs="Times New Roman" w:hint="eastAsia"/>
-          <w:b/>
-          <w:sz w:val="24"/>
-        </w:rPr>
-        <w:t xml:space="preserve"> </w:t>
-      </w:r>
-      <w:r>
-        <w:rPr>
-          <w:rFonts w:ascii="Times New Roman" w:eastAsia="宋体" w:hAnsi="Times New Roman" w:cs="Times New Roman"/>
-          <w:b/>
-          <w:sz w:val="24"/>
-        </w:rPr>
-        <w:t>that union set algorithm is better than DFS in any input graph.</w:t>
-      </w:r>
-      <w:r>
-        <w:rPr>
-          <w:rFonts w:ascii="Times New Roman" w:eastAsia="宋体" w:hAnsi="Times New Roman" w:cs="Times New Roman" w:hint="eastAsia"/>
-          <w:b/>
-          <w:sz w:val="24"/>
-        </w:rPr>
-        <w:t xml:space="preserve"> </w:t>
-      </w:r>
-      <w:r>
-        <w:rPr>
-          <w:rFonts w:ascii="Times New Roman" w:eastAsia="宋体" w:hAnsi="Times New Roman" w:cs="Times New Roman"/>
-          <w:b/>
-          <w:sz w:val="24"/>
-        </w:rPr>
-        <w:t>I want to make following several observations:</w:t>
-      </w:r>
-    </w:p>
-    <w:p>
-      <w:pPr>
-        <w:rPr>
-          <w:rFonts w:ascii="Times New Roman" w:eastAsia="宋体" w:hAnsi="Times New Roman" w:cs="Times New Roman"/>
-          <w:sz w:val="24"/>
-        </w:rPr>
-      </w:pPr>
-      <w:r>
-        <w:rPr>
-          <w:rFonts w:ascii="Times New Roman" w:eastAsia="宋体" w:hAnsi="Times New Roman" w:cs="Times New Roman"/>
-          <w:sz w:val="24"/>
-        </w:rPr>
-        <w:t xml:space="preserve">1, </w:t>
-      </w:r>
-      <w:r>
-        <w:rPr>
-          <w:rFonts w:ascii="Times New Roman" w:eastAsia="宋体" w:hAnsi="Times New Roman" w:cs="Times New Roman" w:hint="eastAsia"/>
-          <w:sz w:val="24"/>
-        </w:rPr>
-        <w:t>In union set method</w:t>
-      </w:r>
-      <w:r>
-        <w:rPr>
-          <w:rFonts w:ascii="Times New Roman" w:eastAsia="宋体" w:hAnsi="Times New Roman" w:cs="Times New Roman"/>
-          <w:sz w:val="24"/>
-        </w:rPr>
-        <w:t>. Line gra</w:t>
-      </w:r>
-      <w:r>
-        <w:rPr>
-          <w:rFonts w:ascii="Times New Roman" w:eastAsia="宋体" w:hAnsi="Times New Roman" w:cs="Times New Roman"/>
-          <w:sz w:val="24"/>
-        </w:rPr>
-        <w:t xml:space="preserve">ph is slowest because there will be a big chance that you have to create two different set for each node and combine them one by one. However, in star graph, each time you are going to add new vertex to an existed set. In random graph, </w:t>
-      </w:r>
-      <w:r>
-        <w:rPr>
-          <w:rFonts w:ascii="Times New Roman" w:eastAsia="宋体" w:hAnsi="Times New Roman" w:cs="Times New Roman"/>
-          <w:sz w:val="24"/>
-        </w:rPr>
-        <w:t>because the graph may be disconnected, so it is the fastest one.</w:t>
-      </w:r>
-    </w:p>
-    <w:p>
-      <w:pPr>
-        <w:rPr>
-          <w:rFonts w:ascii="Times New Roman" w:eastAsia="宋体" w:hAnsi="Times New Roman" w:cs="Times New Roman"/>
-          <w:sz w:val="24"/>
-        </w:rPr>
-      </w:pPr>
-      <w:r>
-        <w:rPr>
-          <w:rFonts w:ascii="Times New Roman" w:eastAsia="宋体" w:hAnsi="Times New Roman" w:cs="Times New Roman"/>
-          <w:sz w:val="24"/>
-        </w:rPr>
-        <w:t xml:space="preserve">2, </w:t>
-      </w:r>
-      <w:r>
-        <w:rPr>
-          <w:rFonts w:ascii="Times New Roman" w:eastAsia="宋体" w:hAnsi="Times New Roman" w:cs="Times New Roman"/>
-          <w:sz w:val="24"/>
-        </w:rPr>
-        <w:t>In DFS, star graph is slow because you may test each branch in graph in one DFS probe, but in Line, you have no branch. In random graph, both the depth and branch number may be larger than Line and Star.</w:t>
-      </w:r>
-    </w:p>
-    <w:p>
-      <w:pPr>
-        <w:rPr>
-          <w:rFonts w:ascii="Times New Roman" w:eastAsia="宋体" w:hAnsi="Times New Roman" w:cs="Times New Roman"/>
-          <w:b/>
-          <w:sz w:val="24"/>
-        </w:rPr>
-      </w:pPr>
-      <w:r>
-        <w:rPr>
-          <w:rFonts w:ascii="Times New Roman" w:eastAsia="宋体" w:hAnsi="Times New Roman" w:cs="Times New Roman"/>
-          <w:b/>
-          <w:sz w:val="24"/>
-        </w:rPr>
-        <w:t>For the Prim Algorithm</w:t>
-      </w:r>
-      <w:r>
-        <w:rPr>
-          <w:rFonts w:ascii="Times New Roman" w:eastAsia="宋体" w:hAnsi="Times New Roman" w:cs="Times New Roman"/>
-          <w:b/>
-          <w:sz w:val="24"/>
-        </w:rPr>
-        <w:t>:</w:t>
-      </w:r>
-    </w:p>
-    <w:p>
-      <w:pPr>
-        <w:rPr>
-          <w:rFonts w:ascii="Times New Roman" w:eastAsia="宋体" w:hAnsi="Times New Roman" w:cs="Times New Roman"/>
-          <w:sz w:val="24"/>
-        </w:rPr>
-      </w:pPr>
-      <w:r>
-        <w:rPr>
-          <w:rFonts w:ascii="Times New Roman" w:eastAsia="宋体" w:hAnsi="Times New Roman" w:cs="Times New Roman"/>
-          <w:sz w:val="24"/>
-        </w:rPr>
-        <w:t xml:space="preserve">1, Star: Because in the Arraylist data structure, every time we discover a vertex, we will travel the whole graph on time. So it’s higher than the </w:t>
-      </w:r>
-      <w:r>
-        <w:rPr>
-          <w:rFonts w:ascii="Times New Roman" w:eastAsia="宋体" w:hAnsi="Times New Roman" w:cs="Times New Roman"/>
-          <w:sz w:val="24"/>
-        </w:rPr>
-        <w:t>PriorityQueue</w:t>
-      </w:r>
-      <w:r>
-        <w:rPr>
-          <w:rFonts w:ascii="Times New Roman" w:eastAsia="宋体" w:hAnsi="Times New Roman" w:cs="Times New Roman"/>
-          <w:sz w:val="24"/>
-        </w:rPr>
-        <w:t>.</w:t>
-      </w:r>
-    </w:p>
-    <w:p>
-      <w:pPr>
-        <w:rPr>
-          <w:rFonts w:ascii="Times New Roman" w:eastAsia="宋体" w:hAnsi="Times New Roman" w:cs="Times New Roman"/>
-          <w:sz w:val="24"/>
-        </w:rPr>
-      </w:pPr>
-      <w:r>
-        <w:rPr>
-          <w:rFonts w:ascii="Times New Roman" w:eastAsia="宋体" w:hAnsi="Times New Roman" w:cs="Times New Roman"/>
-          <w:sz w:val="24"/>
-        </w:rPr>
-        <w:t>2, Line: Because it’s line so the ArrayList is very fast, it can finish in O(n). But in the PriorityQueue, it will spend more time on the data structure operation, so the time is higher.</w:t>
-      </w:r>
-    </w:p>
-    <w:p>
-      <w:pPr>
-        <w:rPr>
-          <w:rFonts w:ascii="Times New Roman" w:eastAsia="宋体" w:hAnsi="Times New Roman" w:cs="Times New Roman"/>
-          <w:sz w:val="24"/>
-        </w:rPr>
-      </w:pPr>
-      <w:r>
-        <w:rPr>
-          <w:rFonts w:ascii="Times New Roman" w:eastAsia="宋体" w:hAnsi="Times New Roman" w:cs="Times New Roman"/>
-          <w:sz w:val="24"/>
-        </w:rPr>
-        <w:t>3, Random: the ArrayList is less because the graph we generate randomly may not a full graph, all the vertex may not in one graph, so the time complexity is much less than the previous.</w:t>
+          <w:sz w:val="24"/>
+        </w:rPr>
+      </w:pPr>
+      <w:r>
+        <w:rPr>
+          <w:rFonts w:ascii="Times New Roman" w:eastAsia="宋体" w:hAnsi="Times New Roman" w:cs="Times New Roman"/>
+          <w:sz w:val="24"/>
+        </w:rPr>
+        <w:t>http://blog.csdn.net/smartxxyx/article/details/8821091</w:t>
       </w:r>
     </w:p>
     <w:sectPr>
@@ -3815,7 +3886,7 @@
 </file>
 
 <file path=word/endnotes.xml><?xml version="1.0" encoding="utf-8"?>
-<w:endnotes xmlns:wpc="http://schemas.microsoft.com/office/word/2010/wordprocessingCanvas" xmlns:mc="http://schemas.openxmlformats.org/markup-compatibility/2006" xmlns:o="urn:schemas-microsoft-com:office:office" xmlns:r="http://schemas.openxmlformats.org/officeDocument/2006/relationships" xmlns:m="http://schemas.openxmlformats.org/officeDocument/2006/math" xmlns:v="urn:schemas-microsoft-com:vml" xmlns:wp14="http://schemas.microsoft.com/office/word/2010/wordprocessingDrawing" xmlns:wp="http://schemas.openxmlformats.org/drawingml/2006/wordprocessingDrawing" xmlns:w10="urn:schemas-microsoft-com:office:word" xmlns:w="http://schemas.openxmlformats.org/wordprocessingml/2006/main" xmlns:w14="http://schemas.microsoft.com/office/word/2010/wordml" xmlns:w15="http://schemas.microsoft.com/office/word/2012/wordml" xmlns:wpg="http://schemas.microsoft.com/office/word/2010/wordprocessingGroup" xmlns:wpi="http://schemas.microsoft.com/office/word/2010/wordprocessingInk" xmlns:wne="http://schemas.microsoft.com/office/word/2006/wordml" xmlns:wps="http://schemas.microsoft.com/office/word/2010/wordprocessingShape" mc:Ignorable="w14 w15 wp14">
+<w:endnotes xmlns:wpc="http://schemas.microsoft.com/office/word/2010/wordprocessingCanvas" xmlns:cx="http://schemas.microsoft.com/office/drawing/2014/chartex" xmlns:cx1="http://schemas.microsoft.com/office/drawing/2015/9/8/chartex" xmlns:mc="http://schemas.openxmlformats.org/markup-compatibility/2006" xmlns:o="urn:schemas-microsoft-com:office:office" xmlns:r="http://schemas.openxmlformats.org/officeDocument/2006/relationships" xmlns:m="http://schemas.openxmlformats.org/officeDocument/2006/math" xmlns:v="urn:schemas-microsoft-com:vml" xmlns:wp14="http://schemas.microsoft.com/office/word/2010/wordprocessingDrawing" xmlns:wp="http://schemas.openxmlformats.org/drawingml/2006/wordprocessingDrawing" xmlns:w10="urn:schemas-microsoft-com:office:word" xmlns:w="http://schemas.openxmlformats.org/wordprocessingml/2006/main" xmlns:w14="http://schemas.microsoft.com/office/word/2010/wordml" xmlns:w15="http://schemas.microsoft.com/office/word/2012/wordml" xmlns:w16se="http://schemas.microsoft.com/office/word/2015/wordml/symex" xmlns:wpg="http://schemas.microsoft.com/office/word/2010/wordprocessingGroup" xmlns:wpi="http://schemas.microsoft.com/office/word/2010/wordprocessingInk" xmlns:wne="http://schemas.microsoft.com/office/word/2006/wordml" xmlns:wps="http://schemas.microsoft.com/office/word/2010/wordprocessingShape" mc:Ignorable="w14 w15 w16se wp14">
   <w:endnote w:type="separator" w:id="-1">
     <w:p>
       <w:r>
@@ -3834,7 +3905,7 @@
 </file>
 
 <file path=word/footnotes.xml><?xml version="1.0" encoding="utf-8"?>
-<w:footnotes xmlns:wpc="http://schemas.microsoft.com/office/word/2010/wordprocessingCanvas" xmlns:mc="http://schemas.openxmlformats.org/markup-compatibility/2006" xmlns:o="urn:schemas-microsoft-com:office:office" xmlns:r="http://schemas.openxmlformats.org/officeDocument/2006/relationships" xmlns:m="http://schemas.openxmlformats.org/officeDocument/2006/math" xmlns:v="urn:schemas-microsoft-com:vml" xmlns:wp14="http://schemas.microsoft.com/office/word/2010/wordprocessingDrawing" xmlns:wp="http://schemas.openxmlformats.org/drawingml/2006/wordprocessingDrawing" xmlns:w10="urn:schemas-microsoft-com:office:word" xmlns:w="http://schemas.openxmlformats.org/wordprocessingml/2006/main" xmlns:w14="http://schemas.microsoft.com/office/word/2010/wordml" xmlns:w15="http://schemas.microsoft.com/office/word/2012/wordml" xmlns:wpg="http://schemas.microsoft.com/office/word/2010/wordprocessingGroup" xmlns:wpi="http://schemas.microsoft.com/office/word/2010/wordprocessingInk" xmlns:wne="http://schemas.microsoft.com/office/word/2006/wordml" xmlns:wps="http://schemas.microsoft.com/office/word/2010/wordprocessingShape" mc:Ignorable="w14 w15 wp14">
+<w:footnotes xmlns:wpc="http://schemas.microsoft.com/office/word/2010/wordprocessingCanvas" xmlns:cx="http://schemas.microsoft.com/office/drawing/2014/chartex" xmlns:cx1="http://schemas.microsoft.com/office/drawing/2015/9/8/chartex" xmlns:mc="http://schemas.openxmlformats.org/markup-compatibility/2006" xmlns:o="urn:schemas-microsoft-com:office:office" xmlns:r="http://schemas.openxmlformats.org/officeDocument/2006/relationships" xmlns:m="http://schemas.openxmlformats.org/officeDocument/2006/math" xmlns:v="urn:schemas-microsoft-com:vml" xmlns:wp14="http://schemas.microsoft.com/office/word/2010/wordprocessingDrawing" xmlns:wp="http://schemas.openxmlformats.org/drawingml/2006/wordprocessingDrawing" xmlns:w10="urn:schemas-microsoft-com:office:word" xmlns:w="http://schemas.openxmlformats.org/wordprocessingml/2006/main" xmlns:w14="http://schemas.microsoft.com/office/word/2010/wordml" xmlns:w15="http://schemas.microsoft.com/office/word/2012/wordml" xmlns:w16se="http://schemas.microsoft.com/office/word/2015/wordml/symex" xmlns:wpg="http://schemas.microsoft.com/office/word/2010/wordprocessingGroup" xmlns:wpi="http://schemas.microsoft.com/office/word/2010/wordprocessingInk" xmlns:wne="http://schemas.microsoft.com/office/word/2006/wordml" xmlns:wps="http://schemas.microsoft.com/office/word/2010/wordprocessingShape" mc:Ignorable="w14 w15 w16se wp14">
   <w:footnote w:type="separator" w:id="-1">
     <w:p>
       <w:r>
@@ -3853,7 +3924,7 @@
 </file>
 
 <file path=word/numbering.xml><?xml version="1.0" encoding="utf-8"?>
-<w:numbering xmlns:wpc="http://schemas.microsoft.com/office/word/2010/wordprocessingCanvas" xmlns:mc="http://schemas.openxmlformats.org/markup-compatibility/2006" xmlns:o="urn:schemas-microsoft-com:office:office" xmlns:r="http://schemas.openxmlformats.org/officeDocument/2006/relationships" xmlns:m="http://schemas.openxmlformats.org/officeDocument/2006/math" xmlns:v="urn:schemas-microsoft-com:vml" xmlns:wp14="http://schemas.microsoft.com/office/word/2010/wordprocessingDrawing" xmlns:wp="http://schemas.openxmlformats.org/drawingml/2006/wordprocessingDrawing" xmlns:w10="urn:schemas-microsoft-com:office:word" xmlns:w="http://schemas.openxmlformats.org/wordprocessingml/2006/main" xmlns:w14="http://schemas.microsoft.com/office/word/2010/wordml" xmlns:w15="http://schemas.microsoft.com/office/word/2012/wordml" xmlns:wpg="http://schemas.microsoft.com/office/word/2010/wordprocessingGroup" xmlns:wpi="http://schemas.microsoft.com/office/word/2010/wordprocessingInk" xmlns:wne="http://schemas.microsoft.com/office/word/2006/wordml" xmlns:wps="http://schemas.microsoft.com/office/word/2010/wordprocessingShape" mc:Ignorable="w14 w15 wp14">
+<w:numbering xmlns:wpc="http://schemas.microsoft.com/office/word/2010/wordprocessingCanvas" xmlns:cx="http://schemas.microsoft.com/office/drawing/2014/chartex" xmlns:cx1="http://schemas.microsoft.com/office/drawing/2015/9/8/chartex" xmlns:mc="http://schemas.openxmlformats.org/markup-compatibility/2006" xmlns:o="urn:schemas-microsoft-com:office:office" xmlns:r="http://schemas.openxmlformats.org/officeDocument/2006/relationships" xmlns:m="http://schemas.openxmlformats.org/officeDocument/2006/math" xmlns:v="urn:schemas-microsoft-com:vml" xmlns:wp14="http://schemas.microsoft.com/office/word/2010/wordprocessingDrawing" xmlns:wp="http://schemas.openxmlformats.org/drawingml/2006/wordprocessingDrawing" xmlns:w10="urn:schemas-microsoft-com:office:word" xmlns:w="http://schemas.openxmlformats.org/wordprocessingml/2006/main" xmlns:w14="http://schemas.microsoft.com/office/word/2010/wordml" xmlns:w15="http://schemas.microsoft.com/office/word/2012/wordml" xmlns:w16se="http://schemas.microsoft.com/office/word/2015/wordml/symex" xmlns:wpg="http://schemas.microsoft.com/office/word/2010/wordprocessingGroup" xmlns:wpi="http://schemas.microsoft.com/office/word/2010/wordprocessingInk" xmlns:wne="http://schemas.microsoft.com/office/word/2006/wordml" xmlns:wps="http://schemas.microsoft.com/office/word/2010/wordprocessingShape" mc:Ignorable="w14 w15 w16se wp14">
   <w:abstractNum w:abstractNumId="0" w15:restartNumberingAfterBreak="0">
     <w:nsid w:val="1D1272F1"/>
     <w:multiLevelType w:val="hybridMultilevel"/>
@@ -4594,7 +4665,7 @@
 </file>
 
 <file path=word/styles.xml><?xml version="1.0" encoding="utf-8"?>
-<w:styles xmlns:mc="http://schemas.openxmlformats.org/markup-compatibility/2006" xmlns:r="http://schemas.openxmlformats.org/officeDocument/2006/relationships" xmlns:w="http://schemas.openxmlformats.org/wordprocessingml/2006/main" xmlns:w14="http://schemas.microsoft.com/office/word/2010/wordml" xmlns:w15="http://schemas.microsoft.com/office/word/2012/wordml" mc:Ignorable="w14 w15">
+<w:styles xmlns:mc="http://schemas.openxmlformats.org/markup-compatibility/2006" xmlns:r="http://schemas.openxmlformats.org/officeDocument/2006/relationships" xmlns:w="http://schemas.openxmlformats.org/wordprocessingml/2006/main" xmlns:w14="http://schemas.microsoft.com/office/word/2010/wordml" xmlns:w15="http://schemas.microsoft.com/office/word/2012/wordml" xmlns:w16se="http://schemas.microsoft.com/office/word/2015/wordml/symex" mc:Ignorable="w14 w15 w16se">
   <w:docDefaults>
     <w:rPrDefault>
       <w:rPr>
@@ -5045,7 +5116,7 @@
   <w:style w:type="paragraph" w:styleId="a5">
     <w:name w:val="header"/>
     <w:basedOn w:val="a"/>
-    <w:link w:val="Char"/>
+    <w:link w:val="a6"/>
     <w:uiPriority w:val="99"/>
     <w:unhideWhenUsed/>
     <w:rsid w:val="00A47646"/>
@@ -5065,8 +5136,8 @@
       <w:szCs w:val="18"/>
     </w:rPr>
   </w:style>
-  <w:style w:type="character" w:customStyle="1" w:styleId="Char">
-    <w:name w:val="页眉 Char"/>
+  <w:style w:type="character" w:customStyle="1" w:styleId="a6">
+    <w:name w:val="页眉 字符"/>
     <w:basedOn w:val="a0"/>
     <w:link w:val="a5"/>
     <w:uiPriority w:val="99"/>
@@ -5076,10 +5147,10 @@
       <w:szCs w:val="18"/>
     </w:rPr>
   </w:style>
-  <w:style w:type="paragraph" w:styleId="a6">
+  <w:style w:type="paragraph" w:styleId="a7">
     <w:name w:val="footer"/>
     <w:basedOn w:val="a"/>
-    <w:link w:val="Char0"/>
+    <w:link w:val="a8"/>
     <w:uiPriority w:val="99"/>
     <w:unhideWhenUsed/>
     <w:rsid w:val="00A47646"/>
@@ -5096,15 +5167,26 @@
       <w:szCs w:val="18"/>
     </w:rPr>
   </w:style>
-  <w:style w:type="character" w:customStyle="1" w:styleId="Char0">
-    <w:name w:val="页脚 Char"/>
+  <w:style w:type="character" w:customStyle="1" w:styleId="a8">
+    <w:name w:val="页脚 字符"/>
     <w:basedOn w:val="a0"/>
-    <w:link w:val="a6"/>
+    <w:link w:val="a7"/>
     <w:uiPriority w:val="99"/>
     <w:rsid w:val="00A47646"/>
     <w:rPr>
       <w:sz w:val="18"/>
       <w:szCs w:val="18"/>
+    </w:rPr>
+  </w:style>
+  <w:style w:type="character" w:styleId="a9">
+    <w:name w:val="Hyperlink"/>
+    <w:basedOn w:val="a0"/>
+    <w:uiPriority w:val="99"/>
+    <w:unhideWhenUsed/>
+    <w:rsid w:val="000A3789"/>
+    <w:rPr>
+      <w:color w:val="0563C1" w:themeColor="hyperlink"/>
+      <w:u w:val="single"/>
     </w:rPr>
   </w:style>
 </w:styles>

</xml_diff>